<commit_message>
Update District Points Analysis.docx
</commit_message>
<xml_diff>
--- a/District Points Analysis.docx
+++ b/District Points Analysis.docx
@@ -1,6 +1,6 @@
 
 <file path=word/document.xml><?xml version="1.0" encoding="utf-8"?>
-<w:document xmlns:wpc="http://schemas.microsoft.com/office/word/2010/wordprocessingCanvas" xmlns:mc="http://schemas.openxmlformats.org/markup-compatibility/2006" xmlns:o="urn:schemas-microsoft-com:office:office" xmlns:r="http://schemas.openxmlformats.org/officeDocument/2006/relationships" xmlns:m="http://schemas.openxmlformats.org/officeDocument/2006/math" xmlns:v="urn:schemas-microsoft-com:vml" xmlns:wp14="http://schemas.microsoft.com/office/word/2010/wordprocessingDrawing" xmlns:wp="http://schemas.openxmlformats.org/drawingml/2006/wordprocessingDrawing" xmlns:w10="urn:schemas-microsoft-com:office:word" xmlns:w="http://schemas.openxmlformats.org/wordprocessingml/2006/main" xmlns:w14="http://schemas.microsoft.com/office/word/2010/wordml" xmlns:wpg="http://schemas.microsoft.com/office/word/2010/wordprocessingGroup" xmlns:wpi="http://schemas.microsoft.com/office/word/2010/wordprocessingInk" xmlns:wne="http://schemas.microsoft.com/office/word/2006/wordml" xmlns:wps="http://schemas.microsoft.com/office/word/2010/wordprocessingShape" mc:Ignorable="w14 wp14">
+<w:document xmlns:wpc="http://schemas.microsoft.com/office/word/2010/wordprocessingCanvas" xmlns:cx="http://schemas.microsoft.com/office/drawing/2014/chartex" xmlns:cx1="http://schemas.microsoft.com/office/drawing/2015/9/8/chartex" xmlns:cx2="http://schemas.microsoft.com/office/drawing/2015/10/21/chartex" xmlns:cx3="http://schemas.microsoft.com/office/drawing/2016/5/9/chartex" xmlns:cx4="http://schemas.microsoft.com/office/drawing/2016/5/10/chartex" xmlns:cx5="http://schemas.microsoft.com/office/drawing/2016/5/11/chartex" xmlns:cx6="http://schemas.microsoft.com/office/drawing/2016/5/12/chartex" xmlns:cx7="http://schemas.microsoft.com/office/drawing/2016/5/13/chartex" xmlns:cx8="http://schemas.microsoft.com/office/drawing/2016/5/14/chartex" xmlns:mc="http://schemas.openxmlformats.org/markup-compatibility/2006" xmlns:aink="http://schemas.microsoft.com/office/drawing/2016/ink" xmlns:am3d="http://schemas.microsoft.com/office/drawing/2017/model3d" xmlns:o="urn:schemas-microsoft-com:office:office" xmlns:r="http://schemas.openxmlformats.org/officeDocument/2006/relationships" xmlns:m="http://schemas.openxmlformats.org/officeDocument/2006/math" xmlns:v="urn:schemas-microsoft-com:vml" xmlns:wp14="http://schemas.microsoft.com/office/word/2010/wordprocessingDrawing" xmlns:wp="http://schemas.openxmlformats.org/drawingml/2006/wordprocessingDrawing" xmlns:w10="urn:schemas-microsoft-com:office:word" xmlns:w="http://schemas.openxmlformats.org/wordprocessingml/2006/main" xmlns:w14="http://schemas.microsoft.com/office/word/2010/wordml" xmlns:w15="http://schemas.microsoft.com/office/word/2012/wordml" xmlns:w16cid="http://schemas.microsoft.com/office/word/2016/wordml/cid" xmlns:w16se="http://schemas.microsoft.com/office/word/2015/wordml/symex" xmlns:wpg="http://schemas.microsoft.com/office/word/2010/wordprocessingGroup" xmlns:wpi="http://schemas.microsoft.com/office/word/2010/wordprocessingInk" xmlns:wne="http://schemas.microsoft.com/office/word/2006/wordml" xmlns:wps="http://schemas.microsoft.com/office/word/2010/wordprocessingShape" mc:Ignorable="w14 w15 w16se w16cid wp14">
   <w:body>
     <w:p>
       <w:pPr>
@@ -90,16 +90,17 @@
         </w:numPr>
       </w:pPr>
       <w:r>
-        <w:t>District Points (DP): points used for district ranking at a single event as calculated according to §10.12.3 of the 2018 FRC Game Manual</w:t>
-      </w:r>
-      <w:bookmarkStart w:id="0" w:name="_Ref526336212"/>
+        <w:t>District Points (DP): points used for district ranking at a single event as calculated according to §10.12.3 of the 2018 FRC Game Manua</w:t>
+      </w:r>
+      <w:r>
+        <w:t>l</w:t>
+      </w:r>
       <w:r>
         <w:rPr>
-          <w:rStyle w:val="EndnoteReference"/>
+          <w:rStyle w:val="FootnoteReference"/>
         </w:rPr>
-        <w:endnoteReference w:id="1"/>
-      </w:r>
-      <w:bookmarkEnd w:id="0"/>
+        <w:footnoteReference w:id="1"/>
+      </w:r>
     </w:p>
     <w:p>
       <w:pPr>
@@ -190,7 +191,15 @@
     </w:p>
     <w:p>
       <w:r>
-        <w:t>The basic DP for a team at an event are calculated according to the §10.12.3 of the 2018 FRC Game Manual</w:t>
+        <w:t xml:space="preserve">The basic DP for a team at an event </w:t>
+      </w:r>
+      <w:proofErr w:type="gramStart"/>
+      <w:r>
+        <w:t>are</w:t>
+      </w:r>
+      <w:proofErr w:type="gramEnd"/>
+      <w:r>
+        <w:t xml:space="preserve"> calculated according to the §10.12.3 of the 2018 FRC Game Manual</w:t>
       </w:r>
       <w:r>
         <w:rPr>
@@ -245,17 +254,31 @@
     </w:p>
     <w:p>
       <w:r>
+        <w:t>Qualification points are calculated according to this formula</w:t>
+      </w:r>
+      <w:r>
+        <w:t xml:space="preserve">, where R is the team’s rank, N is the number of teams attending the event, and α is a scaling constant, equal to 1.07. This formula returns anywhere from 4 to 22 points, depending on the team’s qualification </w:t>
+      </w:r>
+      <w:r>
+        <w:t>rank</w:t>
+      </w:r>
+      <w:r>
+        <w:t>.</w:t>
+      </w:r>
+    </w:p>
+    <w:p>
+      <w:r>
         <w:rPr>
           <w:noProof/>
         </w:rPr>
         <w:drawing>
-          <wp:anchor distT="0" distB="0" distL="114300" distR="114300" simplePos="0" relativeHeight="251658240" behindDoc="0" locked="0" layoutInCell="1" allowOverlap="1" wp14:anchorId="1A3CDB37" wp14:editId="4D060CAE">
+          <wp:anchor distT="0" distB="0" distL="114300" distR="114300" simplePos="0" relativeHeight="251658240" behindDoc="0" locked="0" layoutInCell="1" allowOverlap="1" wp14:anchorId="1A3CDB37" wp14:editId="4E8B97F5">
             <wp:simplePos x="0" y="0"/>
             <wp:positionH relativeFrom="margin">
-              <wp:align>right</wp:align>
+              <wp:posOffset>3314700</wp:posOffset>
             </wp:positionH>
             <wp:positionV relativeFrom="paragraph">
-              <wp:posOffset>0</wp:posOffset>
+              <wp:posOffset>1905</wp:posOffset>
             </wp:positionV>
             <wp:extent cx="2625090" cy="687070"/>
             <wp:effectExtent l="0" t="0" r="3810" b="0"/>
@@ -272,7 +295,7 @@
                     <pic:cNvPicPr/>
                   </pic:nvPicPr>
                   <pic:blipFill>
-                    <a:blip r:embed="rId9">
+                    <a:blip r:embed="rId8">
                       <a:extLst>
                         <a:ext uri="{28A0092B-C50C-407E-A947-70E740481C1C}">
                           <a14:useLocalDpi xmlns:a14="http://schemas.microsoft.com/office/drawing/2010/main" val="0"/>
@@ -299,20 +322,12 @@
         </w:drawing>
       </w:r>
       <w:r>
-        <w:t>Qualification points are calculated according to this formula</w:t>
-      </w:r>
-      <w:r>
-        <w:t xml:space="preserve">, where R is the team’s rank, N is the number of teams attending the event, and α is a scaling constant, equal to 1.07. This formula returns anywhere from 4 to 22 points, depending on the team’s qualification </w:t>
-      </w:r>
-      <w:r>
-        <w:t>rank</w:t>
-      </w:r>
-      <w:r>
-        <w:t>.</w:t>
-      </w:r>
-    </w:p>
-    <w:p>
-      <w:r>
+        <w:br w:type="page"/>
+      </w:r>
+    </w:p>
+    <w:p>
+      <w:r>
+        <w:lastRenderedPageBreak/>
         <w:t>Alliance selection points are assigned based on the team’s pick position in the alliance selection draft. If a team is not picked for an alliance in the draft, they get 0 points. If a team is an alliance captain or first pick, they get 17-n points, where n is their alliance number. If a team is a second pick, the number of points they get is equal to their alliance number. In events with third picks, the third picks get 0 points. For example</w:t>
       </w:r>
       <w:r>
@@ -321,7 +336,6 @@
     </w:p>
     <w:p>
       <w:r>
-        <w:lastRenderedPageBreak/>
         <w:t xml:space="preserve">Playoff points are </w:t>
       </w:r>
       <w:r>
@@ -408,11 +422,11 @@
     </w:p>
     <w:p>
       <w:r>
-        <w:t>Adjusted DP is calculated by taking the average DP across all events, and then multiplying that by (# events</w:t>
+        <w:t xml:space="preserve">Adjusted DP is calculated by taking the average DP across all events, and then multiplying that by (# </w:t>
       </w:r>
       <w:proofErr w:type="gramStart"/>
       <w:r>
-        <w:t>)^</w:t>
+        <w:t>events)^</w:t>
       </w:r>
       <w:proofErr w:type="gramEnd"/>
       <w:r>
@@ -425,26 +439,74 @@
         <w:t>his scaling factor</w:t>
       </w:r>
       <w:r>
-        <w:t xml:space="preserve">, teams that consistently did well at multiple events </w:t>
+        <w:t xml:space="preserve">, teams that consistently did well at multiple events are prioritized over teams that did well at the one event they attended. </w:t>
+      </w:r>
+      <w:r>
+        <w:t xml:space="preserve">In most cases, </w:t>
+      </w:r>
+      <w:proofErr w:type="spellStart"/>
+      <w:r>
+        <w:t>AdjDP</w:t>
+      </w:r>
+      <w:proofErr w:type="spellEnd"/>
+      <w:r>
+        <w:t xml:space="preserve"> is the DP metric used for analysis.</w:t>
+      </w:r>
+    </w:p>
+    <w:p>
+      <w:pPr>
+        <w:pStyle w:val="Heading2"/>
+      </w:pPr>
+      <w:r>
+        <w:t>3.3 Finals Event Adjustment</w:t>
+      </w:r>
+    </w:p>
+    <w:p>
+      <w:r>
+        <w:t>A</w:t>
+      </w:r>
+      <w:r>
+        <w:t xml:space="preserve"> unique </w:t>
+      </w:r>
+      <w:r>
+        <w:t xml:space="preserve">problem arises for events with divisions, the winners of which advance to a separate </w:t>
       </w:r>
       <w:proofErr w:type="gramStart"/>
       <w:r>
-        <w:t>are prioritized</w:t>
+        <w:t>finals</w:t>
       </w:r>
       <w:proofErr w:type="gramEnd"/>
       <w:r>
-        <w:t xml:space="preserve"> over teams that did well at the one event they attended. </w:t>
-      </w:r>
-      <w:r>
-        <w:t xml:space="preserve">In most cases, </w:t>
-      </w:r>
-      <w:proofErr w:type="spellStart"/>
-      <w:r>
-        <w:t>AdjDP</w:t>
-      </w:r>
-      <w:proofErr w:type="spellEnd"/>
-      <w:r>
-        <w:t xml:space="preserve"> is the DP metric used for analysis.</w:t>
+        <w:t xml:space="preserve"> competition. This include</w:t>
+      </w:r>
+      <w:r>
+        <w:t>s</w:t>
+      </w:r>
+      <w:r>
+        <w:t xml:space="preserve"> District Championships in large districts and Championship</w:t>
+      </w:r>
+      <w:r>
+        <w:t xml:space="preserve"> events</w:t>
+      </w:r>
+      <w:r>
+        <w:t xml:space="preserve">. Treating the </w:t>
+      </w:r>
+      <w:r>
+        <w:t xml:space="preserve">finals </w:t>
+      </w:r>
+      <w:r>
+        <w:t xml:space="preserve">event as a new individual event is inadequate, since the event does not have the same qualification-alliances-playoff-awards format as a standard event. </w:t>
+      </w:r>
+      <w:r>
+        <w:t>However, ignoring the event altogether would be to disregard the performance of teams at the most competitive levels of competition all season. As a solution, the playoff points of the finals event are added to those of the division event and they are calculated together as one event. This method provides a</w:t>
+      </w:r>
+      <w:r>
+        <w:t xml:space="preserve"> bonus for performing well in the finals event, while not disadvantaging a team that doesn’t do well. </w:t>
+      </w:r>
+    </w:p>
+    <w:p>
+      <w:r>
+        <w:br w:type="page"/>
       </w:r>
     </w:p>
     <w:p>
@@ -457,6 +519,7 @@
         <w:ind w:left="360"/>
       </w:pPr>
       <w:r>
+        <w:lastRenderedPageBreak/>
         <w:t>Performance Analysis</w:t>
       </w:r>
     </w:p>
@@ -508,40 +571,13 @@
         <w:t xml:space="preserve">calculating </w:t>
       </w:r>
       <w:r>
-        <w:t>DP is computationally simple (as compared to metrics like OPR which need to simultaneously solve equations to compute), relatively easy to understand, and already used for district ranking in FRC.</w:t>
-      </w:r>
-      <w:r>
-        <w:t xml:space="preserve"> </w:t>
-      </w:r>
-      <w:r>
-        <w:t xml:space="preserve">With this metric, many different variables </w:t>
-      </w:r>
-      <w:proofErr w:type="gramStart"/>
-      <w:r>
-        <w:t>can be analyzed</w:t>
-      </w:r>
-      <w:proofErr w:type="gramEnd"/>
-      <w:r>
-        <w:t xml:space="preserve"> to see how they correlate to performance. Some examples of </w:t>
-      </w:r>
-      <w:r>
-        <w:t xml:space="preserve">variables that </w:t>
-      </w:r>
-      <w:proofErr w:type="gramStart"/>
-      <w:r>
-        <w:t>have been compared</w:t>
-      </w:r>
-      <w:proofErr w:type="gramEnd"/>
-      <w:r>
-        <w:t xml:space="preserve"> against DP metrics include: regional vs district system, number of competitions attended, team location, and other predictive metrics like OPR, CCWM, EPR, and </w:t>
-      </w:r>
-      <w:proofErr w:type="spellStart"/>
-      <w:r>
-        <w:t>Elo</w:t>
-      </w:r>
-      <w:proofErr w:type="spellEnd"/>
-      <w:r>
-        <w:t>.</w:t>
+        <w:t xml:space="preserve">DP is computationally simple (as compared to metrics like OPR which need to simultaneously solve equations to compute), relatively easy to understand, and already used for district ranking in FRC. </w:t>
+      </w:r>
+      <w:r>
+        <w:t xml:space="preserve">With this metric, many different variables can be analyzed to see how they correlate to performance. Some examples of </w:t>
+      </w:r>
+      <w:r>
+        <w:t>variables that have been compared against DP metrics include: regional vs district system, number of competitions attended, team location, and other predictive metrics like OPR, CCWM, EPR, and Elo.</w:t>
       </w:r>
     </w:p>
     <w:p>
@@ -565,30 +601,15 @@
         <w:t>5.</w:t>
       </w:r>
       <w:r>
-        <w:t>2 Why Is It Useful?</w:t>
-      </w:r>
-    </w:p>
-    <w:p>
-      <w:r>
-        <w:t xml:space="preserve">We can use a team’s past </w:t>
-      </w:r>
-      <w:proofErr w:type="gramStart"/>
-      <w:r>
-        <w:t>District Points</w:t>
-      </w:r>
-      <w:proofErr w:type="gramEnd"/>
-      <w:r>
-        <w:t xml:space="preserve"> earnings to predict their performance at future competitions. </w:t>
-      </w:r>
-      <w:r>
-        <w:t xml:space="preserve">These predictions can help predict match winners, which matches to watch, </w:t>
-      </w:r>
-      <w:r>
-        <w:lastRenderedPageBreak/>
-        <w:t xml:space="preserve">and other metrics. </w:t>
-      </w:r>
-      <w:r>
-        <w:t xml:space="preserve">This works, to a degree, both within the official season, in the offseason, and between seasons. </w:t>
+        <w:t>1</w:t>
+      </w:r>
+      <w:r>
+        <w:t xml:space="preserve"> Why Is It Useful?</w:t>
+      </w:r>
+    </w:p>
+    <w:p>
+      <w:r>
+        <w:t xml:space="preserve">We can use a team’s past District Points earnings to predict their performance at future competitions. These predictions can help predict match winners, which matches to watch, and other metrics. This works, to a degree, both within the official season, in the offseason, and between seasons. </w:t>
       </w:r>
     </w:p>
     <w:p>
@@ -596,7 +617,13 @@
         <w:pStyle w:val="Heading2"/>
       </w:pPr>
       <w:r>
-        <w:t>5.1 Late-Season Predictions</w:t>
+        <w:t>5.</w:t>
+      </w:r>
+      <w:r>
+        <w:t>2</w:t>
+      </w:r>
+      <w:r>
+        <w:t xml:space="preserve"> Late-Season Predictions</w:t>
       </w:r>
     </w:p>
     <w:p>
@@ -624,9 +651,19 @@
       <w:r>
         <w:t xml:space="preserve">and off-season competitions where all teams have already competed at one or more competitions that season. This is necessary to ensure that each team has a DP score for that season, which can be </w:t>
       </w:r>
-      <w:bookmarkStart w:id="1" w:name="_GoBack"/>
-      <w:bookmarkEnd w:id="1"/>
-    </w:p>
+      <w:r>
+        <w:t>compared and evaluated to form a prediction.</w:t>
+      </w:r>
+    </w:p>
+    <w:p>
+      <w:pPr>
+        <w:pStyle w:val="Heading2"/>
+      </w:pPr>
+      <w:r>
+        <w:t>5.3 Inter-Season Predictions</w:t>
+      </w:r>
+    </w:p>
+    <w:p/>
     <w:sectPr>
       <w:endnotePr>
         <w:numFmt w:val="decimal"/>
@@ -641,7 +678,7 @@
 </file>
 
 <file path=word/endnotes.xml><?xml version="1.0" encoding="utf-8"?>
-<w:endnotes xmlns:wpc="http://schemas.microsoft.com/office/word/2010/wordprocessingCanvas" xmlns:mc="http://schemas.openxmlformats.org/markup-compatibility/2006" xmlns:o="urn:schemas-microsoft-com:office:office" xmlns:r="http://schemas.openxmlformats.org/officeDocument/2006/relationships" xmlns:m="http://schemas.openxmlformats.org/officeDocument/2006/math" xmlns:v="urn:schemas-microsoft-com:vml" xmlns:wp14="http://schemas.microsoft.com/office/word/2010/wordprocessingDrawing" xmlns:wp="http://schemas.openxmlformats.org/drawingml/2006/wordprocessingDrawing" xmlns:w10="urn:schemas-microsoft-com:office:word" xmlns:w="http://schemas.openxmlformats.org/wordprocessingml/2006/main" xmlns:w14="http://schemas.microsoft.com/office/word/2010/wordml" xmlns:wpg="http://schemas.microsoft.com/office/word/2010/wordprocessingGroup" xmlns:wpi="http://schemas.microsoft.com/office/word/2010/wordprocessingInk" xmlns:wne="http://schemas.microsoft.com/office/word/2006/wordml" xmlns:wps="http://schemas.microsoft.com/office/word/2010/wordprocessingShape" mc:Ignorable="w14 wp14">
+<w:endnotes xmlns:wpc="http://schemas.microsoft.com/office/word/2010/wordprocessingCanvas" xmlns:cx="http://schemas.microsoft.com/office/drawing/2014/chartex" xmlns:cx1="http://schemas.microsoft.com/office/drawing/2015/9/8/chartex" xmlns:cx2="http://schemas.microsoft.com/office/drawing/2015/10/21/chartex" xmlns:cx3="http://schemas.microsoft.com/office/drawing/2016/5/9/chartex" xmlns:cx4="http://schemas.microsoft.com/office/drawing/2016/5/10/chartex" xmlns:cx5="http://schemas.microsoft.com/office/drawing/2016/5/11/chartex" xmlns:cx6="http://schemas.microsoft.com/office/drawing/2016/5/12/chartex" xmlns:cx7="http://schemas.microsoft.com/office/drawing/2016/5/13/chartex" xmlns:cx8="http://schemas.microsoft.com/office/drawing/2016/5/14/chartex" xmlns:mc="http://schemas.openxmlformats.org/markup-compatibility/2006" xmlns:aink="http://schemas.microsoft.com/office/drawing/2016/ink" xmlns:am3d="http://schemas.microsoft.com/office/drawing/2017/model3d" xmlns:o="urn:schemas-microsoft-com:office:office" xmlns:r="http://schemas.openxmlformats.org/officeDocument/2006/relationships" xmlns:m="http://schemas.openxmlformats.org/officeDocument/2006/math" xmlns:v="urn:schemas-microsoft-com:vml" xmlns:wp14="http://schemas.microsoft.com/office/word/2010/wordprocessingDrawing" xmlns:wp="http://schemas.openxmlformats.org/drawingml/2006/wordprocessingDrawing" xmlns:w10="urn:schemas-microsoft-com:office:word" xmlns:w="http://schemas.openxmlformats.org/wordprocessingml/2006/main" xmlns:w14="http://schemas.microsoft.com/office/word/2010/wordml" xmlns:w15="http://schemas.microsoft.com/office/word/2012/wordml" xmlns:w16cid="http://schemas.microsoft.com/office/word/2016/wordml/cid" xmlns:w16se="http://schemas.microsoft.com/office/word/2015/wordml/symex" xmlns:wpg="http://schemas.microsoft.com/office/word/2010/wordprocessingGroup" xmlns:wpi="http://schemas.microsoft.com/office/word/2010/wordprocessingInk" xmlns:wne="http://schemas.microsoft.com/office/word/2006/wordml" xmlns:wps="http://schemas.microsoft.com/office/word/2010/wordprocessingShape" mc:Ignorable="w14 w15 w16se w16cid wp14">
   <w:endnote w:type="separator" w:id="-1">
     <w:p>
       <w:pPr>
@@ -662,16 +699,41 @@
       </w:r>
     </w:p>
   </w:endnote>
-  <w:endnote w:id="1">
-    <w:p>
-      <w:pPr>
-        <w:pStyle w:val="EndnoteText"/>
+</w:endnotes>
+</file>
+
+<file path=word/footnotes.xml><?xml version="1.0" encoding="utf-8"?>
+<w:footnotes xmlns:wpc="http://schemas.microsoft.com/office/word/2010/wordprocessingCanvas" xmlns:cx="http://schemas.microsoft.com/office/drawing/2014/chartex" xmlns:cx1="http://schemas.microsoft.com/office/drawing/2015/9/8/chartex" xmlns:cx2="http://schemas.microsoft.com/office/drawing/2015/10/21/chartex" xmlns:cx3="http://schemas.microsoft.com/office/drawing/2016/5/9/chartex" xmlns:cx4="http://schemas.microsoft.com/office/drawing/2016/5/10/chartex" xmlns:cx5="http://schemas.microsoft.com/office/drawing/2016/5/11/chartex" xmlns:cx6="http://schemas.microsoft.com/office/drawing/2016/5/12/chartex" xmlns:cx7="http://schemas.microsoft.com/office/drawing/2016/5/13/chartex" xmlns:cx8="http://schemas.microsoft.com/office/drawing/2016/5/14/chartex" xmlns:mc="http://schemas.openxmlformats.org/markup-compatibility/2006" xmlns:aink="http://schemas.microsoft.com/office/drawing/2016/ink" xmlns:am3d="http://schemas.microsoft.com/office/drawing/2017/model3d" xmlns:o="urn:schemas-microsoft-com:office:office" xmlns:r="http://schemas.openxmlformats.org/officeDocument/2006/relationships" xmlns:m="http://schemas.openxmlformats.org/officeDocument/2006/math" xmlns:v="urn:schemas-microsoft-com:vml" xmlns:wp14="http://schemas.microsoft.com/office/word/2010/wordprocessingDrawing" xmlns:wp="http://schemas.openxmlformats.org/drawingml/2006/wordprocessingDrawing" xmlns:w10="urn:schemas-microsoft-com:office:word" xmlns:w="http://schemas.openxmlformats.org/wordprocessingml/2006/main" xmlns:w14="http://schemas.microsoft.com/office/word/2010/wordml" xmlns:w15="http://schemas.microsoft.com/office/word/2012/wordml" xmlns:w16cid="http://schemas.microsoft.com/office/word/2016/wordml/cid" xmlns:w16se="http://schemas.microsoft.com/office/word/2015/wordml/symex" xmlns:wpg="http://schemas.microsoft.com/office/word/2010/wordprocessingGroup" xmlns:wpi="http://schemas.microsoft.com/office/word/2010/wordprocessingInk" xmlns:wne="http://schemas.microsoft.com/office/word/2006/wordml" xmlns:wps="http://schemas.microsoft.com/office/word/2010/wordprocessingShape" mc:Ignorable="w14 w15 w16se w16cid wp14">
+  <w:footnote w:type="separator" w:id="-1">
+    <w:p>
+      <w:pPr>
+        <w:spacing w:after="0" w:line="240" w:lineRule="auto"/>
+      </w:pPr>
+      <w:r>
+        <w:separator/>
+      </w:r>
+    </w:p>
+  </w:footnote>
+  <w:footnote w:type="continuationSeparator" w:id="0">
+    <w:p>
+      <w:pPr>
+        <w:spacing w:after="0" w:line="240" w:lineRule="auto"/>
+      </w:pPr>
+      <w:r>
+        <w:continuationSeparator/>
+      </w:r>
+    </w:p>
+  </w:footnote>
+  <w:footnote w:id="1">
+    <w:p>
+      <w:pPr>
+        <w:pStyle w:val="FootnoteText"/>
       </w:pPr>
       <w:r>
         <w:rPr>
-          <w:rStyle w:val="EndnoteReference"/>
+          <w:rStyle w:val="FootnoteReference"/>
         </w:rPr>
-        <w:endnoteRef/>
+        <w:footnoteRef/>
       </w:r>
       <w:r>
         <w:t xml:space="preserve"> </w:t>
@@ -684,39 +746,16 @@
           <w:t>https://firstfrc.blob.core.windows.net/frc2018/Manual/2018FRCGameSeasonManual.pdf</w:t>
         </w:r>
       </w:hyperlink>
-    </w:p>
-  </w:endnote>
-</w:endnotes>
-</file>
-
-<file path=word/footnotes.xml><?xml version="1.0" encoding="utf-8"?>
-<w:footnotes xmlns:wpc="http://schemas.microsoft.com/office/word/2010/wordprocessingCanvas" xmlns:mc="http://schemas.openxmlformats.org/markup-compatibility/2006" xmlns:o="urn:schemas-microsoft-com:office:office" xmlns:r="http://schemas.openxmlformats.org/officeDocument/2006/relationships" xmlns:m="http://schemas.openxmlformats.org/officeDocument/2006/math" xmlns:v="urn:schemas-microsoft-com:vml" xmlns:wp14="http://schemas.microsoft.com/office/word/2010/wordprocessingDrawing" xmlns:wp="http://schemas.openxmlformats.org/drawingml/2006/wordprocessingDrawing" xmlns:w10="urn:schemas-microsoft-com:office:word" xmlns:w="http://schemas.openxmlformats.org/wordprocessingml/2006/main" xmlns:w14="http://schemas.microsoft.com/office/word/2010/wordml" xmlns:wpg="http://schemas.microsoft.com/office/word/2010/wordprocessingGroup" xmlns:wpi="http://schemas.microsoft.com/office/word/2010/wordprocessingInk" xmlns:wne="http://schemas.microsoft.com/office/word/2006/wordml" xmlns:wps="http://schemas.microsoft.com/office/word/2010/wordprocessingShape" mc:Ignorable="w14 wp14">
-  <w:footnote w:type="separator" w:id="-1">
-    <w:p>
-      <w:pPr>
-        <w:spacing w:after="0" w:line="240" w:lineRule="auto"/>
-      </w:pPr>
-      <w:r>
-        <w:separator/>
-      </w:r>
-    </w:p>
-  </w:footnote>
-  <w:footnote w:type="continuationSeparator" w:id="0">
-    <w:p>
-      <w:pPr>
-        <w:spacing w:after="0" w:line="240" w:lineRule="auto"/>
-      </w:pPr>
-      <w:r>
-        <w:continuationSeparator/>
-      </w:r>
+      <w:bookmarkStart w:id="0" w:name="_GoBack"/>
+      <w:bookmarkEnd w:id="0"/>
     </w:p>
   </w:footnote>
 </w:footnotes>
 </file>
 
 <file path=word/numbering.xml><?xml version="1.0" encoding="utf-8"?>
-<w:numbering xmlns:wpc="http://schemas.microsoft.com/office/word/2010/wordprocessingCanvas" xmlns:mc="http://schemas.openxmlformats.org/markup-compatibility/2006" xmlns:o="urn:schemas-microsoft-com:office:office" xmlns:r="http://schemas.openxmlformats.org/officeDocument/2006/relationships" xmlns:m="http://schemas.openxmlformats.org/officeDocument/2006/math" xmlns:v="urn:schemas-microsoft-com:vml" xmlns:wp14="http://schemas.microsoft.com/office/word/2010/wordprocessingDrawing" xmlns:wp="http://schemas.openxmlformats.org/drawingml/2006/wordprocessingDrawing" xmlns:w10="urn:schemas-microsoft-com:office:word" xmlns:w="http://schemas.openxmlformats.org/wordprocessingml/2006/main" xmlns:w14="http://schemas.microsoft.com/office/word/2010/wordml" xmlns:wpg="http://schemas.microsoft.com/office/word/2010/wordprocessingGroup" xmlns:wpi="http://schemas.microsoft.com/office/word/2010/wordprocessingInk" xmlns:wne="http://schemas.microsoft.com/office/word/2006/wordml" xmlns:wps="http://schemas.microsoft.com/office/word/2010/wordprocessingShape" mc:Ignorable="w14 wp14">
-  <w:abstractNum w:abstractNumId="0">
+<w:numbering xmlns:wpc="http://schemas.microsoft.com/office/word/2010/wordprocessingCanvas" xmlns:cx="http://schemas.microsoft.com/office/drawing/2014/chartex" xmlns:cx1="http://schemas.microsoft.com/office/drawing/2015/9/8/chartex" xmlns:cx2="http://schemas.microsoft.com/office/drawing/2015/10/21/chartex" xmlns:cx3="http://schemas.microsoft.com/office/drawing/2016/5/9/chartex" xmlns:cx4="http://schemas.microsoft.com/office/drawing/2016/5/10/chartex" xmlns:cx5="http://schemas.microsoft.com/office/drawing/2016/5/11/chartex" xmlns:cx6="http://schemas.microsoft.com/office/drawing/2016/5/12/chartex" xmlns:cx7="http://schemas.microsoft.com/office/drawing/2016/5/13/chartex" xmlns:cx8="http://schemas.microsoft.com/office/drawing/2016/5/14/chartex" xmlns:mc="http://schemas.openxmlformats.org/markup-compatibility/2006" xmlns:aink="http://schemas.microsoft.com/office/drawing/2016/ink" xmlns:am3d="http://schemas.microsoft.com/office/drawing/2017/model3d" xmlns:o="urn:schemas-microsoft-com:office:office" xmlns:r="http://schemas.openxmlformats.org/officeDocument/2006/relationships" xmlns:m="http://schemas.openxmlformats.org/officeDocument/2006/math" xmlns:v="urn:schemas-microsoft-com:vml" xmlns:wp14="http://schemas.microsoft.com/office/word/2010/wordprocessingDrawing" xmlns:wp="http://schemas.openxmlformats.org/drawingml/2006/wordprocessingDrawing" xmlns:w10="urn:schemas-microsoft-com:office:word" xmlns:w="http://schemas.openxmlformats.org/wordprocessingml/2006/main" xmlns:w14="http://schemas.microsoft.com/office/word/2010/wordml" xmlns:w15="http://schemas.microsoft.com/office/word/2012/wordml" xmlns:w16cid="http://schemas.microsoft.com/office/word/2016/wordml/cid" xmlns:w16se="http://schemas.microsoft.com/office/word/2015/wordml/symex" xmlns:wpg="http://schemas.microsoft.com/office/word/2010/wordprocessingGroup" xmlns:wpi="http://schemas.microsoft.com/office/word/2010/wordprocessingInk" xmlns:wne="http://schemas.microsoft.com/office/word/2006/wordml" xmlns:wps="http://schemas.microsoft.com/office/word/2010/wordprocessingShape" mc:Ignorable="w14 w15 w16se w16cid wp14">
+  <w:abstractNum w:abstractNumId="0" w15:restartNumberingAfterBreak="0">
     <w:nsid w:val="1BCF12D7"/>
     <w:multiLevelType w:val="multilevel"/>
     <w:tmpl w:val="B4AE2FAC"/>
@@ -837,7 +876,7 @@
       </w:rPr>
     </w:lvl>
   </w:abstractNum>
-  <w:abstractNum w:abstractNumId="1">
+  <w:abstractNum w:abstractNumId="1" w15:restartNumberingAfterBreak="0">
     <w:nsid w:val="449E14A4"/>
     <w:multiLevelType w:val="hybridMultilevel"/>
     <w:tmpl w:val="029A0CC6"/>
@@ -960,7 +999,7 @@
 </file>
 
 <file path=word/styles.xml><?xml version="1.0" encoding="utf-8"?>
-<w:styles xmlns:mc="http://schemas.openxmlformats.org/markup-compatibility/2006" xmlns:r="http://schemas.openxmlformats.org/officeDocument/2006/relationships" xmlns:w="http://schemas.openxmlformats.org/wordprocessingml/2006/main" xmlns:w14="http://schemas.microsoft.com/office/word/2010/wordml" mc:Ignorable="w14">
+<w:styles xmlns:mc="http://schemas.openxmlformats.org/markup-compatibility/2006" xmlns:r="http://schemas.openxmlformats.org/officeDocument/2006/relationships" xmlns:w="http://schemas.openxmlformats.org/wordprocessingml/2006/main" xmlns:w14="http://schemas.microsoft.com/office/word/2010/wordml" xmlns:w15="http://schemas.microsoft.com/office/word/2012/wordml" xmlns:w16cid="http://schemas.microsoft.com/office/word/2016/wordml/cid" xmlns:w16se="http://schemas.microsoft.com/office/word/2015/wordml/symex" mc:Ignorable="w14 w15 w16se w16cid">
   <w:docDefaults>
     <w:rPrDefault>
       <w:rPr>
@@ -976,144 +1015,382 @@
       </w:pPr>
     </w:pPrDefault>
   </w:docDefaults>
-  <w:latentStyles w:defLockedState="0" w:defUIPriority="99" w:defSemiHidden="1" w:defUnhideWhenUsed="1" w:defQFormat="0" w:count="267">
-    <w:lsdException w:name="Normal" w:semiHidden="0" w:uiPriority="0" w:unhideWhenUsed="0" w:qFormat="1"/>
-    <w:lsdException w:name="heading 1" w:semiHidden="0" w:uiPriority="9" w:unhideWhenUsed="0" w:qFormat="1"/>
-    <w:lsdException w:name="heading 2" w:uiPriority="9" w:qFormat="1"/>
-    <w:lsdException w:name="heading 3" w:uiPriority="9" w:qFormat="1"/>
-    <w:lsdException w:name="heading 4" w:uiPriority="9" w:qFormat="1"/>
-    <w:lsdException w:name="heading 5" w:uiPriority="9" w:qFormat="1"/>
-    <w:lsdException w:name="heading 6" w:uiPriority="9" w:qFormat="1"/>
-    <w:lsdException w:name="heading 7" w:uiPriority="9" w:qFormat="1"/>
-    <w:lsdException w:name="heading 8" w:uiPriority="9" w:qFormat="1"/>
-    <w:lsdException w:name="heading 9" w:uiPriority="9" w:qFormat="1"/>
-    <w:lsdException w:name="toc 1" w:uiPriority="39"/>
-    <w:lsdException w:name="toc 2" w:uiPriority="39"/>
-    <w:lsdException w:name="toc 3" w:uiPriority="39"/>
-    <w:lsdException w:name="toc 4" w:uiPriority="39"/>
-    <w:lsdException w:name="toc 5" w:uiPriority="39"/>
-    <w:lsdException w:name="toc 6" w:uiPriority="39"/>
-    <w:lsdException w:name="toc 7" w:uiPriority="39"/>
-    <w:lsdException w:name="toc 8" w:uiPriority="39"/>
-    <w:lsdException w:name="toc 9" w:uiPriority="39"/>
-    <w:lsdException w:name="caption" w:uiPriority="35" w:qFormat="1"/>
-    <w:lsdException w:name="Title" w:semiHidden="0" w:uiPriority="10" w:unhideWhenUsed="0" w:qFormat="1"/>
-    <w:lsdException w:name="Default Paragraph Font" w:uiPriority="1"/>
-    <w:lsdException w:name="Subtitle" w:semiHidden="0" w:uiPriority="11" w:unhideWhenUsed="0" w:qFormat="1"/>
-    <w:lsdException w:name="Strong" w:semiHidden="0" w:uiPriority="22" w:unhideWhenUsed="0" w:qFormat="1"/>
-    <w:lsdException w:name="Emphasis" w:semiHidden="0" w:uiPriority="20" w:unhideWhenUsed="0" w:qFormat="1"/>
-    <w:lsdException w:name="Table Grid" w:semiHidden="0" w:uiPriority="39" w:unhideWhenUsed="0"/>
-    <w:lsdException w:name="Placeholder Text" w:unhideWhenUsed="0"/>
-    <w:lsdException w:name="No Spacing" w:semiHidden="0" w:uiPriority="1" w:unhideWhenUsed="0" w:qFormat="1"/>
-    <w:lsdException w:name="Light Shading" w:semiHidden="0" w:uiPriority="60" w:unhideWhenUsed="0"/>
-    <w:lsdException w:name="Light List" w:semiHidden="0" w:uiPriority="61" w:unhideWhenUsed="0"/>
-    <w:lsdException w:name="Light Grid" w:semiHidden="0" w:uiPriority="62" w:unhideWhenUsed="0"/>
-    <w:lsdException w:name="Medium Shading 1" w:semiHidden="0" w:uiPriority="63" w:unhideWhenUsed="0"/>
-    <w:lsdException w:name="Medium Shading 2" w:semiHidden="0" w:uiPriority="64" w:unhideWhenUsed="0"/>
-    <w:lsdException w:name="Medium List 1" w:semiHidden="0" w:uiPriority="65" w:unhideWhenUsed="0"/>
-    <w:lsdException w:name="Medium List 2" w:semiHidden="0" w:uiPriority="66" w:unhideWhenUsed="0"/>
-    <w:lsdException w:name="Medium Grid 1" w:semiHidden="0" w:uiPriority="67" w:unhideWhenUsed="0"/>
-    <w:lsdException w:name="Medium Grid 2" w:semiHidden="0" w:uiPriority="68" w:unhideWhenUsed="0"/>
-    <w:lsdException w:name="Medium Grid 3" w:semiHidden="0" w:uiPriority="69" w:unhideWhenUsed="0"/>
-    <w:lsdException w:name="Dark List" w:semiHidden="0" w:uiPriority="70" w:unhideWhenUsed="0"/>
-    <w:lsdException w:name="Colorful Shading" w:semiHidden="0" w:uiPriority="71" w:unhideWhenUsed="0"/>
-    <w:lsdException w:name="Colorful List" w:semiHidden="0" w:uiPriority="72" w:unhideWhenUsed="0"/>
-    <w:lsdException w:name="Colorful Grid" w:semiHidden="0" w:uiPriority="73" w:unhideWhenUsed="0"/>
-    <w:lsdException w:name="Light Shading Accent 1" w:semiHidden="0" w:uiPriority="60" w:unhideWhenUsed="0"/>
-    <w:lsdException w:name="Light List Accent 1" w:semiHidden="0" w:uiPriority="61" w:unhideWhenUsed="0"/>
-    <w:lsdException w:name="Light Grid Accent 1" w:semiHidden="0" w:uiPriority="62" w:unhideWhenUsed="0"/>
-    <w:lsdException w:name="Medium Shading 1 Accent 1" w:semiHidden="0" w:uiPriority="63" w:unhideWhenUsed="0"/>
-    <w:lsdException w:name="Medium Shading 2 Accent 1" w:semiHidden="0" w:uiPriority="64" w:unhideWhenUsed="0"/>
-    <w:lsdException w:name="Medium List 1 Accent 1" w:semiHidden="0" w:uiPriority="65" w:unhideWhenUsed="0"/>
-    <w:lsdException w:name="Revision" w:unhideWhenUsed="0"/>
-    <w:lsdException w:name="List Paragraph" w:semiHidden="0" w:uiPriority="34" w:unhideWhenUsed="0" w:qFormat="1"/>
-    <w:lsdException w:name="Quote" w:semiHidden="0" w:uiPriority="29" w:unhideWhenUsed="0" w:qFormat="1"/>
-    <w:lsdException w:name="Intense Quote" w:semiHidden="0" w:uiPriority="30" w:unhideWhenUsed="0" w:qFormat="1"/>
-    <w:lsdException w:name="Medium List 2 Accent 1" w:semiHidden="0" w:uiPriority="66" w:unhideWhenUsed="0"/>
-    <w:lsdException w:name="Medium Grid 1 Accent 1" w:semiHidden="0" w:uiPriority="67" w:unhideWhenUsed="0"/>
-    <w:lsdException w:name="Medium Grid 2 Accent 1" w:semiHidden="0" w:uiPriority="68" w:unhideWhenUsed="0"/>
-    <w:lsdException w:name="Medium Grid 3 Accent 1" w:semiHidden="0" w:uiPriority="69" w:unhideWhenUsed="0"/>
-    <w:lsdException w:name="Dark List Accent 1" w:semiHidden="0" w:uiPriority="70" w:unhideWhenUsed="0"/>
-    <w:lsdException w:name="Colorful Shading Accent 1" w:semiHidden="0" w:uiPriority="71" w:unhideWhenUsed="0"/>
-    <w:lsdException w:name="Colorful List Accent 1" w:semiHidden="0" w:uiPriority="72" w:unhideWhenUsed="0"/>
-    <w:lsdException w:name="Colorful Grid Accent 1" w:semiHidden="0" w:uiPriority="73" w:unhideWhenUsed="0"/>
-    <w:lsdException w:name="Light Shading Accent 2" w:semiHidden="0" w:uiPriority="60" w:unhideWhenUsed="0"/>
-    <w:lsdException w:name="Light List Accent 2" w:semiHidden="0" w:uiPriority="61" w:unhideWhenUsed="0"/>
-    <w:lsdException w:name="Light Grid Accent 2" w:semiHidden="0" w:uiPriority="62" w:unhideWhenUsed="0"/>
-    <w:lsdException w:name="Medium Shading 1 Accent 2" w:semiHidden="0" w:uiPriority="63" w:unhideWhenUsed="0"/>
-    <w:lsdException w:name="Medium Shading 2 Accent 2" w:semiHidden="0" w:uiPriority="64" w:unhideWhenUsed="0"/>
-    <w:lsdException w:name="Medium List 1 Accent 2" w:semiHidden="0" w:uiPriority="65" w:unhideWhenUsed="0"/>
-    <w:lsdException w:name="Medium List 2 Accent 2" w:semiHidden="0" w:uiPriority="66" w:unhideWhenUsed="0"/>
-    <w:lsdException w:name="Medium Grid 1 Accent 2" w:semiHidden="0" w:uiPriority="67" w:unhideWhenUsed="0"/>
-    <w:lsdException w:name="Medium Grid 2 Accent 2" w:semiHidden="0" w:uiPriority="68" w:unhideWhenUsed="0"/>
-    <w:lsdException w:name="Medium Grid 3 Accent 2" w:semiHidden="0" w:uiPriority="69" w:unhideWhenUsed="0"/>
-    <w:lsdException w:name="Dark List Accent 2" w:semiHidden="0" w:uiPriority="70" w:unhideWhenUsed="0"/>
-    <w:lsdException w:name="Colorful Shading Accent 2" w:semiHidden="0" w:uiPriority="71" w:unhideWhenUsed="0"/>
-    <w:lsdException w:name="Colorful List Accent 2" w:semiHidden="0" w:uiPriority="72" w:unhideWhenUsed="0"/>
-    <w:lsdException w:name="Colorful Grid Accent 2" w:semiHidden="0" w:uiPriority="73" w:unhideWhenUsed="0"/>
-    <w:lsdException w:name="Light Shading Accent 3" w:semiHidden="0" w:uiPriority="60" w:unhideWhenUsed="0"/>
-    <w:lsdException w:name="Light List Accent 3" w:semiHidden="0" w:uiPriority="61" w:unhideWhenUsed="0"/>
-    <w:lsdException w:name="Light Grid Accent 3" w:semiHidden="0" w:uiPriority="62" w:unhideWhenUsed="0"/>
-    <w:lsdException w:name="Medium Shading 1 Accent 3" w:semiHidden="0" w:uiPriority="63" w:unhideWhenUsed="0"/>
-    <w:lsdException w:name="Medium Shading 2 Accent 3" w:semiHidden="0" w:uiPriority="64" w:unhideWhenUsed="0"/>
-    <w:lsdException w:name="Medium List 1 Accent 3" w:semiHidden="0" w:uiPriority="65" w:unhideWhenUsed="0"/>
-    <w:lsdException w:name="Medium List 2 Accent 3" w:semiHidden="0" w:uiPriority="66" w:unhideWhenUsed="0"/>
-    <w:lsdException w:name="Medium Grid 1 Accent 3" w:semiHidden="0" w:uiPriority="67" w:unhideWhenUsed="0"/>
-    <w:lsdException w:name="Medium Grid 2 Accent 3" w:semiHidden="0" w:uiPriority="68" w:unhideWhenUsed="0"/>
-    <w:lsdException w:name="Medium Grid 3 Accent 3" w:semiHidden="0" w:uiPriority="69" w:unhideWhenUsed="0"/>
-    <w:lsdException w:name="Dark List Accent 3" w:semiHidden="0" w:uiPriority="70" w:unhideWhenUsed="0"/>
-    <w:lsdException w:name="Colorful Shading Accent 3" w:semiHidden="0" w:uiPriority="71" w:unhideWhenUsed="0"/>
-    <w:lsdException w:name="Colorful List Accent 3" w:semiHidden="0" w:uiPriority="72" w:unhideWhenUsed="0"/>
-    <w:lsdException w:name="Colorful Grid Accent 3" w:semiHidden="0" w:uiPriority="73" w:unhideWhenUsed="0"/>
-    <w:lsdException w:name="Light Shading Accent 4" w:semiHidden="0" w:uiPriority="60" w:unhideWhenUsed="0"/>
-    <w:lsdException w:name="Light List Accent 4" w:semiHidden="0" w:uiPriority="61" w:unhideWhenUsed="0"/>
-    <w:lsdException w:name="Light Grid Accent 4" w:semiHidden="0" w:uiPriority="62" w:unhideWhenUsed="0"/>
-    <w:lsdException w:name="Medium Shading 1 Accent 4" w:semiHidden="0" w:uiPriority="63" w:unhideWhenUsed="0"/>
-    <w:lsdException w:name="Medium Shading 2 Accent 4" w:semiHidden="0" w:uiPriority="64" w:unhideWhenUsed="0"/>
-    <w:lsdException w:name="Medium List 1 Accent 4" w:semiHidden="0" w:uiPriority="65" w:unhideWhenUsed="0"/>
-    <w:lsdException w:name="Medium List 2 Accent 4" w:semiHidden="0" w:uiPriority="66" w:unhideWhenUsed="0"/>
-    <w:lsdException w:name="Medium Grid 1 Accent 4" w:semiHidden="0" w:uiPriority="67" w:unhideWhenUsed="0"/>
-    <w:lsdException w:name="Medium Grid 2 Accent 4" w:semiHidden="0" w:uiPriority="68" w:unhideWhenUsed="0"/>
-    <w:lsdException w:name="Medium Grid 3 Accent 4" w:semiHidden="0" w:uiPriority="69" w:unhideWhenUsed="0"/>
-    <w:lsdException w:name="Dark List Accent 4" w:semiHidden="0" w:uiPriority="70" w:unhideWhenUsed="0"/>
-    <w:lsdException w:name="Colorful Shading Accent 4" w:semiHidden="0" w:uiPriority="71" w:unhideWhenUsed="0"/>
-    <w:lsdException w:name="Colorful List Accent 4" w:semiHidden="0" w:uiPriority="72" w:unhideWhenUsed="0"/>
-    <w:lsdException w:name="Colorful Grid Accent 4" w:semiHidden="0" w:uiPriority="73" w:unhideWhenUsed="0"/>
-    <w:lsdException w:name="Light Shading Accent 5" w:semiHidden="0" w:uiPriority="60" w:unhideWhenUsed="0"/>
-    <w:lsdException w:name="Light List Accent 5" w:semiHidden="0" w:uiPriority="61" w:unhideWhenUsed="0"/>
-    <w:lsdException w:name="Light Grid Accent 5" w:semiHidden="0" w:uiPriority="62" w:unhideWhenUsed="0"/>
-    <w:lsdException w:name="Medium Shading 1 Accent 5" w:semiHidden="0" w:uiPriority="63" w:unhideWhenUsed="0"/>
-    <w:lsdException w:name="Medium Shading 2 Accent 5" w:semiHidden="0" w:uiPriority="64" w:unhideWhenUsed="0"/>
-    <w:lsdException w:name="Medium List 1 Accent 5" w:semiHidden="0" w:uiPriority="65" w:unhideWhenUsed="0"/>
-    <w:lsdException w:name="Medium List 2 Accent 5" w:semiHidden="0" w:uiPriority="66" w:unhideWhenUsed="0"/>
-    <w:lsdException w:name="Medium Grid 1 Accent 5" w:semiHidden="0" w:uiPriority="67" w:unhideWhenUsed="0"/>
-    <w:lsdException w:name="Medium Grid 2 Accent 5" w:semiHidden="0" w:uiPriority="68" w:unhideWhenUsed="0"/>
-    <w:lsdException w:name="Medium Grid 3 Accent 5" w:semiHidden="0" w:uiPriority="69" w:unhideWhenUsed="0"/>
-    <w:lsdException w:name="Dark List Accent 5" w:semiHidden="0" w:uiPriority="70" w:unhideWhenUsed="0"/>
-    <w:lsdException w:name="Colorful Shading Accent 5" w:semiHidden="0" w:uiPriority="71" w:unhideWhenUsed="0"/>
-    <w:lsdException w:name="Colorful List Accent 5" w:semiHidden="0" w:uiPriority="72" w:unhideWhenUsed="0"/>
-    <w:lsdException w:name="Colorful Grid Accent 5" w:semiHidden="0" w:uiPriority="73" w:unhideWhenUsed="0"/>
-    <w:lsdException w:name="Light Shading Accent 6" w:semiHidden="0" w:uiPriority="60" w:unhideWhenUsed="0"/>
-    <w:lsdException w:name="Light List Accent 6" w:semiHidden="0" w:uiPriority="61" w:unhideWhenUsed="0"/>
-    <w:lsdException w:name="Light Grid Accent 6" w:semiHidden="0" w:uiPriority="62" w:unhideWhenUsed="0"/>
-    <w:lsdException w:name="Medium Shading 1 Accent 6" w:semiHidden="0" w:uiPriority="63" w:unhideWhenUsed="0"/>
-    <w:lsdException w:name="Medium Shading 2 Accent 6" w:semiHidden="0" w:uiPriority="64" w:unhideWhenUsed="0"/>
-    <w:lsdException w:name="Medium List 1 Accent 6" w:semiHidden="0" w:uiPriority="65" w:unhideWhenUsed="0"/>
-    <w:lsdException w:name="Medium List 2 Accent 6" w:semiHidden="0" w:uiPriority="66" w:unhideWhenUsed="0"/>
-    <w:lsdException w:name="Medium Grid 1 Accent 6" w:semiHidden="0" w:uiPriority="67" w:unhideWhenUsed="0"/>
-    <w:lsdException w:name="Medium Grid 2 Accent 6" w:semiHidden="0" w:uiPriority="68" w:unhideWhenUsed="0"/>
-    <w:lsdException w:name="Medium Grid 3 Accent 6" w:semiHidden="0" w:uiPriority="69" w:unhideWhenUsed="0"/>
-    <w:lsdException w:name="Dark List Accent 6" w:semiHidden="0" w:uiPriority="70" w:unhideWhenUsed="0"/>
-    <w:lsdException w:name="Colorful Shading Accent 6" w:semiHidden="0" w:uiPriority="71" w:unhideWhenUsed="0"/>
-    <w:lsdException w:name="Colorful List Accent 6" w:semiHidden="0" w:uiPriority="72" w:unhideWhenUsed="0"/>
-    <w:lsdException w:name="Colorful Grid Accent 6" w:semiHidden="0" w:uiPriority="73" w:unhideWhenUsed="0"/>
-    <w:lsdException w:name="Subtle Emphasis" w:semiHidden="0" w:uiPriority="19" w:unhideWhenUsed="0" w:qFormat="1"/>
-    <w:lsdException w:name="Intense Emphasis" w:semiHidden="0" w:uiPriority="21" w:unhideWhenUsed="0" w:qFormat="1"/>
-    <w:lsdException w:name="Subtle Reference" w:semiHidden="0" w:uiPriority="31" w:unhideWhenUsed="0" w:qFormat="1"/>
-    <w:lsdException w:name="Intense Reference" w:semiHidden="0" w:uiPriority="32" w:unhideWhenUsed="0" w:qFormat="1"/>
-    <w:lsdException w:name="Book Title" w:semiHidden="0" w:uiPriority="33" w:unhideWhenUsed="0" w:qFormat="1"/>
-    <w:lsdException w:name="Bibliography" w:uiPriority="37"/>
-    <w:lsdException w:name="TOC Heading" w:uiPriority="39" w:qFormat="1"/>
+  <w:latentStyles w:defLockedState="0" w:defUIPriority="99" w:defSemiHidden="0" w:defUnhideWhenUsed="0" w:defQFormat="0" w:count="375">
+    <w:lsdException w:name="Normal" w:uiPriority="0" w:qFormat="1"/>
+    <w:lsdException w:name="heading 1" w:uiPriority="9" w:qFormat="1"/>
+    <w:lsdException w:name="heading 2" w:semiHidden="1" w:uiPriority="9" w:unhideWhenUsed="1" w:qFormat="1"/>
+    <w:lsdException w:name="heading 3" w:semiHidden="1" w:uiPriority="9" w:unhideWhenUsed="1" w:qFormat="1"/>
+    <w:lsdException w:name="heading 4" w:semiHidden="1" w:uiPriority="9" w:unhideWhenUsed="1" w:qFormat="1"/>
+    <w:lsdException w:name="heading 5" w:semiHidden="1" w:uiPriority="9" w:unhideWhenUsed="1" w:qFormat="1"/>
+    <w:lsdException w:name="heading 6" w:semiHidden="1" w:uiPriority="9" w:unhideWhenUsed="1" w:qFormat="1"/>
+    <w:lsdException w:name="heading 7" w:semiHidden="1" w:uiPriority="9" w:unhideWhenUsed="1" w:qFormat="1"/>
+    <w:lsdException w:name="heading 8" w:semiHidden="1" w:uiPriority="9" w:unhideWhenUsed="1" w:qFormat="1"/>
+    <w:lsdException w:name="heading 9" w:semiHidden="1" w:uiPriority="9" w:unhideWhenUsed="1" w:qFormat="1"/>
+    <w:lsdException w:name="index 1" w:semiHidden="1" w:unhideWhenUsed="1"/>
+    <w:lsdException w:name="index 2" w:semiHidden="1" w:unhideWhenUsed="1"/>
+    <w:lsdException w:name="index 3" w:semiHidden="1" w:unhideWhenUsed="1"/>
+    <w:lsdException w:name="index 4" w:semiHidden="1" w:unhideWhenUsed="1"/>
+    <w:lsdException w:name="index 5" w:semiHidden="1" w:unhideWhenUsed="1"/>
+    <w:lsdException w:name="index 6" w:semiHidden="1" w:unhideWhenUsed="1"/>
+    <w:lsdException w:name="index 7" w:semiHidden="1" w:unhideWhenUsed="1"/>
+    <w:lsdException w:name="index 8" w:semiHidden="1" w:unhideWhenUsed="1"/>
+    <w:lsdException w:name="index 9" w:semiHidden="1" w:unhideWhenUsed="1"/>
+    <w:lsdException w:name="toc 1" w:semiHidden="1" w:uiPriority="39" w:unhideWhenUsed="1"/>
+    <w:lsdException w:name="toc 2" w:semiHidden="1" w:uiPriority="39" w:unhideWhenUsed="1"/>
+    <w:lsdException w:name="toc 3" w:semiHidden="1" w:uiPriority="39" w:unhideWhenUsed="1"/>
+    <w:lsdException w:name="toc 4" w:semiHidden="1" w:uiPriority="39" w:unhideWhenUsed="1"/>
+    <w:lsdException w:name="toc 5" w:semiHidden="1" w:uiPriority="39" w:unhideWhenUsed="1"/>
+    <w:lsdException w:name="toc 6" w:semiHidden="1" w:uiPriority="39" w:unhideWhenUsed="1"/>
+    <w:lsdException w:name="toc 7" w:semiHidden="1" w:uiPriority="39" w:unhideWhenUsed="1"/>
+    <w:lsdException w:name="toc 8" w:semiHidden="1" w:uiPriority="39" w:unhideWhenUsed="1"/>
+    <w:lsdException w:name="toc 9" w:semiHidden="1" w:uiPriority="39" w:unhideWhenUsed="1"/>
+    <w:lsdException w:name="Normal Indent" w:semiHidden="1" w:unhideWhenUsed="1"/>
+    <w:lsdException w:name="footnote text" w:semiHidden="1" w:unhideWhenUsed="1"/>
+    <w:lsdException w:name="annotation text" w:semiHidden="1" w:unhideWhenUsed="1"/>
+    <w:lsdException w:name="header" w:semiHidden="1" w:unhideWhenUsed="1"/>
+    <w:lsdException w:name="footer" w:semiHidden="1" w:unhideWhenUsed="1"/>
+    <w:lsdException w:name="index heading" w:semiHidden="1" w:unhideWhenUsed="1"/>
+    <w:lsdException w:name="caption" w:semiHidden="1" w:uiPriority="35" w:unhideWhenUsed="1" w:qFormat="1"/>
+    <w:lsdException w:name="table of figures" w:semiHidden="1" w:unhideWhenUsed="1"/>
+    <w:lsdException w:name="envelope address" w:semiHidden="1" w:unhideWhenUsed="1"/>
+    <w:lsdException w:name="envelope return" w:semiHidden="1" w:unhideWhenUsed="1"/>
+    <w:lsdException w:name="footnote reference" w:semiHidden="1" w:unhideWhenUsed="1"/>
+    <w:lsdException w:name="annotation reference" w:semiHidden="1" w:unhideWhenUsed="1"/>
+    <w:lsdException w:name="line number" w:semiHidden="1" w:unhideWhenUsed="1"/>
+    <w:lsdException w:name="page number" w:semiHidden="1" w:unhideWhenUsed="1"/>
+    <w:lsdException w:name="endnote reference" w:semiHidden="1" w:unhideWhenUsed="1"/>
+    <w:lsdException w:name="endnote text" w:semiHidden="1" w:unhideWhenUsed="1"/>
+    <w:lsdException w:name="table of authorities" w:semiHidden="1" w:unhideWhenUsed="1"/>
+    <w:lsdException w:name="macro" w:semiHidden="1" w:unhideWhenUsed="1"/>
+    <w:lsdException w:name="toa heading" w:semiHidden="1" w:unhideWhenUsed="1"/>
+    <w:lsdException w:name="List" w:semiHidden="1" w:unhideWhenUsed="1"/>
+    <w:lsdException w:name="List Bullet" w:semiHidden="1" w:unhideWhenUsed="1"/>
+    <w:lsdException w:name="List Number" w:semiHidden="1" w:unhideWhenUsed="1"/>
+    <w:lsdException w:name="List 2" w:semiHidden="1" w:unhideWhenUsed="1"/>
+    <w:lsdException w:name="List 3" w:semiHidden="1" w:unhideWhenUsed="1"/>
+    <w:lsdException w:name="List 4" w:semiHidden="1" w:unhideWhenUsed="1"/>
+    <w:lsdException w:name="List 5" w:semiHidden="1" w:unhideWhenUsed="1"/>
+    <w:lsdException w:name="List Bullet 2" w:semiHidden="1" w:unhideWhenUsed="1"/>
+    <w:lsdException w:name="List Bullet 3" w:semiHidden="1" w:unhideWhenUsed="1"/>
+    <w:lsdException w:name="List Bullet 4" w:semiHidden="1" w:unhideWhenUsed="1"/>
+    <w:lsdException w:name="List Bullet 5" w:semiHidden="1" w:unhideWhenUsed="1"/>
+    <w:lsdException w:name="List Number 2" w:semiHidden="1" w:unhideWhenUsed="1"/>
+    <w:lsdException w:name="List Number 3" w:semiHidden="1" w:unhideWhenUsed="1"/>
+    <w:lsdException w:name="List Number 4" w:semiHidden="1" w:unhideWhenUsed="1"/>
+    <w:lsdException w:name="List Number 5" w:semiHidden="1" w:unhideWhenUsed="1"/>
+    <w:lsdException w:name="Title" w:uiPriority="10" w:qFormat="1"/>
+    <w:lsdException w:name="Closing" w:semiHidden="1" w:unhideWhenUsed="1"/>
+    <w:lsdException w:name="Signature" w:semiHidden="1" w:unhideWhenUsed="1"/>
+    <w:lsdException w:name="Default Paragraph Font" w:semiHidden="1" w:uiPriority="1" w:unhideWhenUsed="1"/>
+    <w:lsdException w:name="Body Text" w:semiHidden="1" w:unhideWhenUsed="1"/>
+    <w:lsdException w:name="Body Text Indent" w:semiHidden="1" w:unhideWhenUsed="1"/>
+    <w:lsdException w:name="List Continue" w:semiHidden="1" w:unhideWhenUsed="1"/>
+    <w:lsdException w:name="List Continue 2" w:semiHidden="1" w:unhideWhenUsed="1"/>
+    <w:lsdException w:name="List Continue 3" w:semiHidden="1" w:unhideWhenUsed="1"/>
+    <w:lsdException w:name="List Continue 4" w:semiHidden="1" w:unhideWhenUsed="1"/>
+    <w:lsdException w:name="List Continue 5" w:semiHidden="1" w:unhideWhenUsed="1"/>
+    <w:lsdException w:name="Message Header" w:semiHidden="1" w:unhideWhenUsed="1"/>
+    <w:lsdException w:name="Subtitle" w:uiPriority="11" w:qFormat="1"/>
+    <w:lsdException w:name="Salutation" w:semiHidden="1" w:unhideWhenUsed="1"/>
+    <w:lsdException w:name="Date" w:semiHidden="1" w:unhideWhenUsed="1"/>
+    <w:lsdException w:name="Body Text First Indent" w:semiHidden="1" w:unhideWhenUsed="1"/>
+    <w:lsdException w:name="Body Text First Indent 2" w:semiHidden="1" w:unhideWhenUsed="1"/>
+    <w:lsdException w:name="Note Heading" w:semiHidden="1" w:unhideWhenUsed="1"/>
+    <w:lsdException w:name="Body Text 2" w:semiHidden="1" w:unhideWhenUsed="1"/>
+    <w:lsdException w:name="Body Text 3" w:semiHidden="1" w:unhideWhenUsed="1"/>
+    <w:lsdException w:name="Body Text Indent 2" w:semiHidden="1" w:unhideWhenUsed="1"/>
+    <w:lsdException w:name="Body Text Indent 3" w:semiHidden="1" w:unhideWhenUsed="1"/>
+    <w:lsdException w:name="Block Text" w:semiHidden="1" w:unhideWhenUsed="1"/>
+    <w:lsdException w:name="Hyperlink" w:semiHidden="1" w:unhideWhenUsed="1"/>
+    <w:lsdException w:name="FollowedHyperlink" w:semiHidden="1" w:unhideWhenUsed="1"/>
+    <w:lsdException w:name="Strong" w:uiPriority="22" w:qFormat="1"/>
+    <w:lsdException w:name="Emphasis" w:uiPriority="20" w:qFormat="1"/>
+    <w:lsdException w:name="Document Map" w:semiHidden="1" w:unhideWhenUsed="1"/>
+    <w:lsdException w:name="Plain Text" w:semiHidden="1" w:unhideWhenUsed="1"/>
+    <w:lsdException w:name="E-mail Signature" w:semiHidden="1" w:unhideWhenUsed="1"/>
+    <w:lsdException w:name="HTML Top of Form" w:semiHidden="1" w:unhideWhenUsed="1"/>
+    <w:lsdException w:name="HTML Bottom of Form" w:semiHidden="1" w:unhideWhenUsed="1"/>
+    <w:lsdException w:name="Normal (Web)" w:semiHidden="1" w:unhideWhenUsed="1"/>
+    <w:lsdException w:name="HTML Acronym" w:semiHidden="1" w:unhideWhenUsed="1"/>
+    <w:lsdException w:name="HTML Address" w:semiHidden="1" w:unhideWhenUsed="1"/>
+    <w:lsdException w:name="HTML Cite" w:semiHidden="1" w:unhideWhenUsed="1"/>
+    <w:lsdException w:name="HTML Code" w:semiHidden="1" w:unhideWhenUsed="1"/>
+    <w:lsdException w:name="HTML Definition" w:semiHidden="1" w:unhideWhenUsed="1"/>
+    <w:lsdException w:name="HTML Keyboard" w:semiHidden="1" w:unhideWhenUsed="1"/>
+    <w:lsdException w:name="HTML Preformatted" w:semiHidden="1" w:unhideWhenUsed="1"/>
+    <w:lsdException w:name="HTML Sample" w:semiHidden="1" w:unhideWhenUsed="1"/>
+    <w:lsdException w:name="HTML Typewriter" w:semiHidden="1" w:unhideWhenUsed="1"/>
+    <w:lsdException w:name="HTML Variable" w:semiHidden="1" w:unhideWhenUsed="1"/>
+    <w:lsdException w:name="Normal Table" w:semiHidden="1" w:unhideWhenUsed="1"/>
+    <w:lsdException w:name="annotation subject" w:semiHidden="1" w:unhideWhenUsed="1"/>
+    <w:lsdException w:name="No List" w:semiHidden="1" w:unhideWhenUsed="1"/>
+    <w:lsdException w:name="Outline List 1" w:semiHidden="1" w:unhideWhenUsed="1"/>
+    <w:lsdException w:name="Outline List 2" w:semiHidden="1" w:unhideWhenUsed="1"/>
+    <w:lsdException w:name="Outline List 3" w:semiHidden="1" w:unhideWhenUsed="1"/>
+    <w:lsdException w:name="Table Simple 1" w:semiHidden="1" w:unhideWhenUsed="1"/>
+    <w:lsdException w:name="Table Simple 2" w:semiHidden="1" w:unhideWhenUsed="1"/>
+    <w:lsdException w:name="Table Simple 3" w:semiHidden="1" w:unhideWhenUsed="1"/>
+    <w:lsdException w:name="Table Classic 1" w:semiHidden="1" w:unhideWhenUsed="1"/>
+    <w:lsdException w:name="Table Classic 2" w:semiHidden="1" w:unhideWhenUsed="1"/>
+    <w:lsdException w:name="Table Classic 3" w:semiHidden="1" w:unhideWhenUsed="1"/>
+    <w:lsdException w:name="Table Classic 4" w:semiHidden="1" w:unhideWhenUsed="1"/>
+    <w:lsdException w:name="Table Colorful 1" w:semiHidden="1" w:unhideWhenUsed="1"/>
+    <w:lsdException w:name="Table Colorful 2" w:semiHidden="1" w:unhideWhenUsed="1"/>
+    <w:lsdException w:name="Table Colorful 3" w:semiHidden="1" w:unhideWhenUsed="1"/>
+    <w:lsdException w:name="Table Columns 1" w:semiHidden="1" w:unhideWhenUsed="1"/>
+    <w:lsdException w:name="Table Columns 2" w:semiHidden="1" w:unhideWhenUsed="1"/>
+    <w:lsdException w:name="Table Columns 3" w:semiHidden="1" w:unhideWhenUsed="1"/>
+    <w:lsdException w:name="Table Columns 4" w:semiHidden="1" w:unhideWhenUsed="1"/>
+    <w:lsdException w:name="Table Columns 5" w:semiHidden="1" w:unhideWhenUsed="1"/>
+    <w:lsdException w:name="Table Grid 1" w:semiHidden="1" w:unhideWhenUsed="1"/>
+    <w:lsdException w:name="Table Grid 2" w:semiHidden="1" w:unhideWhenUsed="1"/>
+    <w:lsdException w:name="Table Grid 3" w:semiHidden="1" w:unhideWhenUsed="1"/>
+    <w:lsdException w:name="Table Grid 4" w:semiHidden="1" w:unhideWhenUsed="1"/>
+    <w:lsdException w:name="Table Grid 5" w:semiHidden="1" w:unhideWhenUsed="1"/>
+    <w:lsdException w:name="Table Grid 6" w:semiHidden="1" w:unhideWhenUsed="1"/>
+    <w:lsdException w:name="Table Grid 7" w:semiHidden="1" w:unhideWhenUsed="1"/>
+    <w:lsdException w:name="Table Grid 8" w:semiHidden="1" w:unhideWhenUsed="1"/>
+    <w:lsdException w:name="Table List 1" w:semiHidden="1" w:unhideWhenUsed="1"/>
+    <w:lsdException w:name="Table List 2" w:semiHidden="1" w:unhideWhenUsed="1"/>
+    <w:lsdException w:name="Table List 3" w:semiHidden="1" w:unhideWhenUsed="1"/>
+    <w:lsdException w:name="Table List 4" w:semiHidden="1" w:unhideWhenUsed="1"/>
+    <w:lsdException w:name="Table List 5" w:semiHidden="1" w:unhideWhenUsed="1"/>
+    <w:lsdException w:name="Table List 6" w:semiHidden="1" w:unhideWhenUsed="1"/>
+    <w:lsdException w:name="Table List 7" w:semiHidden="1" w:unhideWhenUsed="1"/>
+    <w:lsdException w:name="Table List 8" w:semiHidden="1" w:unhideWhenUsed="1"/>
+    <w:lsdException w:name="Table 3D effects 1" w:semiHidden="1" w:unhideWhenUsed="1"/>
+    <w:lsdException w:name="Table 3D effects 2" w:semiHidden="1" w:unhideWhenUsed="1"/>
+    <w:lsdException w:name="Table 3D effects 3" w:semiHidden="1" w:unhideWhenUsed="1"/>
+    <w:lsdException w:name="Table Contemporary" w:semiHidden="1" w:unhideWhenUsed="1"/>
+    <w:lsdException w:name="Table Elegant" w:semiHidden="1" w:unhideWhenUsed="1"/>
+    <w:lsdException w:name="Table Professional" w:semiHidden="1" w:unhideWhenUsed="1"/>
+    <w:lsdException w:name="Table Subtle 1" w:semiHidden="1" w:unhideWhenUsed="1"/>
+    <w:lsdException w:name="Table Subtle 2" w:semiHidden="1" w:unhideWhenUsed="1"/>
+    <w:lsdException w:name="Table Web 1" w:semiHidden="1" w:unhideWhenUsed="1"/>
+    <w:lsdException w:name="Table Web 2" w:semiHidden="1" w:unhideWhenUsed="1"/>
+    <w:lsdException w:name="Table Web 3" w:semiHidden="1" w:unhideWhenUsed="1"/>
+    <w:lsdException w:name="Balloon Text" w:semiHidden="1" w:unhideWhenUsed="1"/>
+    <w:lsdException w:name="Table Grid" w:semiHidden="1" w:uiPriority="39" w:unhideWhenUsed="1"/>
+    <w:lsdException w:name="Table Theme" w:semiHidden="1" w:unhideWhenUsed="1"/>
+    <w:lsdException w:name="Placeholder Text" w:semiHidden="1"/>
+    <w:lsdException w:name="No Spacing" w:uiPriority="1" w:qFormat="1"/>
+    <w:lsdException w:name="Light Shading" w:uiPriority="60"/>
+    <w:lsdException w:name="Light List" w:uiPriority="61"/>
+    <w:lsdException w:name="Light Grid" w:uiPriority="62"/>
+    <w:lsdException w:name="Medium Shading 1" w:uiPriority="63"/>
+    <w:lsdException w:name="Medium Shading 2" w:uiPriority="64"/>
+    <w:lsdException w:name="Medium List 1" w:uiPriority="65"/>
+    <w:lsdException w:name="Medium List 2" w:uiPriority="66"/>
+    <w:lsdException w:name="Medium Grid 1" w:uiPriority="67"/>
+    <w:lsdException w:name="Medium Grid 2" w:uiPriority="68"/>
+    <w:lsdException w:name="Medium Grid 3" w:uiPriority="69"/>
+    <w:lsdException w:name="Dark List" w:uiPriority="70"/>
+    <w:lsdException w:name="Colorful Shading" w:uiPriority="71"/>
+    <w:lsdException w:name="Colorful List" w:uiPriority="72"/>
+    <w:lsdException w:name="Colorful Grid" w:uiPriority="73"/>
+    <w:lsdException w:name="Light Shading Accent 1" w:uiPriority="60"/>
+    <w:lsdException w:name="Light List Accent 1" w:uiPriority="61"/>
+    <w:lsdException w:name="Light Grid Accent 1" w:uiPriority="62"/>
+    <w:lsdException w:name="Medium Shading 1 Accent 1" w:uiPriority="63"/>
+    <w:lsdException w:name="Medium Shading 2 Accent 1" w:uiPriority="64"/>
+    <w:lsdException w:name="Medium List 1 Accent 1" w:uiPriority="65"/>
+    <w:lsdException w:name="Revision" w:semiHidden="1"/>
+    <w:lsdException w:name="List Paragraph" w:uiPriority="34" w:qFormat="1"/>
+    <w:lsdException w:name="Quote" w:uiPriority="29" w:qFormat="1"/>
+    <w:lsdException w:name="Intense Quote" w:uiPriority="30" w:qFormat="1"/>
+    <w:lsdException w:name="Medium List 2 Accent 1" w:uiPriority="66"/>
+    <w:lsdException w:name="Medium Grid 1 Accent 1" w:uiPriority="67"/>
+    <w:lsdException w:name="Medium Grid 2 Accent 1" w:uiPriority="68"/>
+    <w:lsdException w:name="Medium Grid 3 Accent 1" w:uiPriority="69"/>
+    <w:lsdException w:name="Dark List Accent 1" w:uiPriority="70"/>
+    <w:lsdException w:name="Colorful Shading Accent 1" w:uiPriority="71"/>
+    <w:lsdException w:name="Colorful List Accent 1" w:uiPriority="72"/>
+    <w:lsdException w:name="Colorful Grid Accent 1" w:uiPriority="73"/>
+    <w:lsdException w:name="Light Shading Accent 2" w:uiPriority="60"/>
+    <w:lsdException w:name="Light List Accent 2" w:uiPriority="61"/>
+    <w:lsdException w:name="Light Grid Accent 2" w:uiPriority="62"/>
+    <w:lsdException w:name="Medium Shading 1 Accent 2" w:uiPriority="63"/>
+    <w:lsdException w:name="Medium Shading 2 Accent 2" w:uiPriority="64"/>
+    <w:lsdException w:name="Medium List 1 Accent 2" w:uiPriority="65"/>
+    <w:lsdException w:name="Medium List 2 Accent 2" w:uiPriority="66"/>
+    <w:lsdException w:name="Medium Grid 1 Accent 2" w:uiPriority="67"/>
+    <w:lsdException w:name="Medium Grid 2 Accent 2" w:uiPriority="68"/>
+    <w:lsdException w:name="Medium Grid 3 Accent 2" w:uiPriority="69"/>
+    <w:lsdException w:name="Dark List Accent 2" w:uiPriority="70"/>
+    <w:lsdException w:name="Colorful Shading Accent 2" w:uiPriority="71"/>
+    <w:lsdException w:name="Colorful List Accent 2" w:uiPriority="72"/>
+    <w:lsdException w:name="Colorful Grid Accent 2" w:uiPriority="73"/>
+    <w:lsdException w:name="Light Shading Accent 3" w:uiPriority="60"/>
+    <w:lsdException w:name="Light List Accent 3" w:uiPriority="61"/>
+    <w:lsdException w:name="Light Grid Accent 3" w:uiPriority="62"/>
+    <w:lsdException w:name="Medium Shading 1 Accent 3" w:uiPriority="63"/>
+    <w:lsdException w:name="Medium Shading 2 Accent 3" w:uiPriority="64"/>
+    <w:lsdException w:name="Medium List 1 Accent 3" w:uiPriority="65"/>
+    <w:lsdException w:name="Medium List 2 Accent 3" w:uiPriority="66"/>
+    <w:lsdException w:name="Medium Grid 1 Accent 3" w:uiPriority="67"/>
+    <w:lsdException w:name="Medium Grid 2 Accent 3" w:uiPriority="68"/>
+    <w:lsdException w:name="Medium Grid 3 Accent 3" w:uiPriority="69"/>
+    <w:lsdException w:name="Dark List Accent 3" w:uiPriority="70"/>
+    <w:lsdException w:name="Colorful Shading Accent 3" w:uiPriority="71"/>
+    <w:lsdException w:name="Colorful List Accent 3" w:uiPriority="72"/>
+    <w:lsdException w:name="Colorful Grid Accent 3" w:uiPriority="73"/>
+    <w:lsdException w:name="Light Shading Accent 4" w:uiPriority="60"/>
+    <w:lsdException w:name="Light List Accent 4" w:uiPriority="61"/>
+    <w:lsdException w:name="Light Grid Accent 4" w:uiPriority="62"/>
+    <w:lsdException w:name="Medium Shading 1 Accent 4" w:uiPriority="63"/>
+    <w:lsdException w:name="Medium Shading 2 Accent 4" w:uiPriority="64"/>
+    <w:lsdException w:name="Medium List 1 Accent 4" w:uiPriority="65"/>
+    <w:lsdException w:name="Medium List 2 Accent 4" w:uiPriority="66"/>
+    <w:lsdException w:name="Medium Grid 1 Accent 4" w:uiPriority="67"/>
+    <w:lsdException w:name="Medium Grid 2 Accent 4" w:uiPriority="68"/>
+    <w:lsdException w:name="Medium Grid 3 Accent 4" w:uiPriority="69"/>
+    <w:lsdException w:name="Dark List Accent 4" w:uiPriority="70"/>
+    <w:lsdException w:name="Colorful Shading Accent 4" w:uiPriority="71"/>
+    <w:lsdException w:name="Colorful List Accent 4" w:uiPriority="72"/>
+    <w:lsdException w:name="Colorful Grid Accent 4" w:uiPriority="73"/>
+    <w:lsdException w:name="Light Shading Accent 5" w:uiPriority="60"/>
+    <w:lsdException w:name="Light List Accent 5" w:uiPriority="61"/>
+    <w:lsdException w:name="Light Grid Accent 5" w:uiPriority="62"/>
+    <w:lsdException w:name="Medium Shading 1 Accent 5" w:uiPriority="63"/>
+    <w:lsdException w:name="Medium Shading 2 Accent 5" w:uiPriority="64"/>
+    <w:lsdException w:name="Medium List 1 Accent 5" w:uiPriority="65"/>
+    <w:lsdException w:name="Medium List 2 Accent 5" w:uiPriority="66"/>
+    <w:lsdException w:name="Medium Grid 1 Accent 5" w:uiPriority="67"/>
+    <w:lsdException w:name="Medium Grid 2 Accent 5" w:uiPriority="68"/>
+    <w:lsdException w:name="Medium Grid 3 Accent 5" w:uiPriority="69"/>
+    <w:lsdException w:name="Dark List Accent 5" w:uiPriority="70"/>
+    <w:lsdException w:name="Colorful Shading Accent 5" w:uiPriority="71"/>
+    <w:lsdException w:name="Colorful List Accent 5" w:uiPriority="72"/>
+    <w:lsdException w:name="Colorful Grid Accent 5" w:uiPriority="73"/>
+    <w:lsdException w:name="Light Shading Accent 6" w:uiPriority="60"/>
+    <w:lsdException w:name="Light List Accent 6" w:uiPriority="61"/>
+    <w:lsdException w:name="Light Grid Accent 6" w:uiPriority="62"/>
+    <w:lsdException w:name="Medium Shading 1 Accent 6" w:uiPriority="63"/>
+    <w:lsdException w:name="Medium Shading 2 Accent 6" w:uiPriority="64"/>
+    <w:lsdException w:name="Medium List 1 Accent 6" w:uiPriority="65"/>
+    <w:lsdException w:name="Medium List 2 Accent 6" w:uiPriority="66"/>
+    <w:lsdException w:name="Medium Grid 1 Accent 6" w:uiPriority="67"/>
+    <w:lsdException w:name="Medium Grid 2 Accent 6" w:uiPriority="68"/>
+    <w:lsdException w:name="Medium Grid 3 Accent 6" w:uiPriority="69"/>
+    <w:lsdException w:name="Dark List Accent 6" w:uiPriority="70"/>
+    <w:lsdException w:name="Colorful Shading Accent 6" w:uiPriority="71"/>
+    <w:lsdException w:name="Colorful List Accent 6" w:uiPriority="72"/>
+    <w:lsdException w:name="Colorful Grid Accent 6" w:uiPriority="73"/>
+    <w:lsdException w:name="Subtle Emphasis" w:uiPriority="19" w:qFormat="1"/>
+    <w:lsdException w:name="Intense Emphasis" w:uiPriority="21" w:qFormat="1"/>
+    <w:lsdException w:name="Subtle Reference" w:uiPriority="31" w:qFormat="1"/>
+    <w:lsdException w:name="Intense Reference" w:uiPriority="32" w:qFormat="1"/>
+    <w:lsdException w:name="Book Title" w:uiPriority="33" w:qFormat="1"/>
+    <w:lsdException w:name="Bibliography" w:semiHidden="1" w:uiPriority="37" w:unhideWhenUsed="1"/>
+    <w:lsdException w:name="TOC Heading" w:semiHidden="1" w:uiPriority="39" w:unhideWhenUsed="1" w:qFormat="1"/>
+    <w:lsdException w:name="Plain Table 1" w:uiPriority="41"/>
+    <w:lsdException w:name="Plain Table 2" w:uiPriority="42"/>
+    <w:lsdException w:name="Plain Table 3" w:uiPriority="43"/>
+    <w:lsdException w:name="Plain Table 4" w:uiPriority="44"/>
+    <w:lsdException w:name="Plain Table 5" w:uiPriority="45"/>
+    <w:lsdException w:name="Grid Table Light" w:uiPriority="40"/>
+    <w:lsdException w:name="Grid Table 1 Light" w:uiPriority="46"/>
+    <w:lsdException w:name="Grid Table 2" w:uiPriority="47"/>
+    <w:lsdException w:name="Grid Table 3" w:uiPriority="48"/>
+    <w:lsdException w:name="Grid Table 4" w:uiPriority="49"/>
+    <w:lsdException w:name="Grid Table 5 Dark" w:uiPriority="50"/>
+    <w:lsdException w:name="Grid Table 6 Colorful" w:uiPriority="51"/>
+    <w:lsdException w:name="Grid Table 7 Colorful" w:uiPriority="52"/>
+    <w:lsdException w:name="Grid Table 1 Light Accent 1" w:uiPriority="46"/>
+    <w:lsdException w:name="Grid Table 2 Accent 1" w:uiPriority="47"/>
+    <w:lsdException w:name="Grid Table 3 Accent 1" w:uiPriority="48"/>
+    <w:lsdException w:name="Grid Table 4 Accent 1" w:uiPriority="49"/>
+    <w:lsdException w:name="Grid Table 5 Dark Accent 1" w:uiPriority="50"/>
+    <w:lsdException w:name="Grid Table 6 Colorful Accent 1" w:uiPriority="51"/>
+    <w:lsdException w:name="Grid Table 7 Colorful Accent 1" w:uiPriority="52"/>
+    <w:lsdException w:name="Grid Table 1 Light Accent 2" w:uiPriority="46"/>
+    <w:lsdException w:name="Grid Table 2 Accent 2" w:uiPriority="47"/>
+    <w:lsdException w:name="Grid Table 3 Accent 2" w:uiPriority="48"/>
+    <w:lsdException w:name="Grid Table 4 Accent 2" w:uiPriority="49"/>
+    <w:lsdException w:name="Grid Table 5 Dark Accent 2" w:uiPriority="50"/>
+    <w:lsdException w:name="Grid Table 6 Colorful Accent 2" w:uiPriority="51"/>
+    <w:lsdException w:name="Grid Table 7 Colorful Accent 2" w:uiPriority="52"/>
+    <w:lsdException w:name="Grid Table 1 Light Accent 3" w:uiPriority="46"/>
+    <w:lsdException w:name="Grid Table 2 Accent 3" w:uiPriority="47"/>
+    <w:lsdException w:name="Grid Table 3 Accent 3" w:uiPriority="48"/>
+    <w:lsdException w:name="Grid Table 4 Accent 3" w:uiPriority="49"/>
+    <w:lsdException w:name="Grid Table 5 Dark Accent 3" w:uiPriority="50"/>
+    <w:lsdException w:name="Grid Table 6 Colorful Accent 3" w:uiPriority="51"/>
+    <w:lsdException w:name="Grid Table 7 Colorful Accent 3" w:uiPriority="52"/>
+    <w:lsdException w:name="Grid Table 1 Light Accent 4" w:uiPriority="46"/>
+    <w:lsdException w:name="Grid Table 2 Accent 4" w:uiPriority="47"/>
+    <w:lsdException w:name="Grid Table 3 Accent 4" w:uiPriority="48"/>
+    <w:lsdException w:name="Grid Table 4 Accent 4" w:uiPriority="49"/>
+    <w:lsdException w:name="Grid Table 5 Dark Accent 4" w:uiPriority="50"/>
+    <w:lsdException w:name="Grid Table 6 Colorful Accent 4" w:uiPriority="51"/>
+    <w:lsdException w:name="Grid Table 7 Colorful Accent 4" w:uiPriority="52"/>
+    <w:lsdException w:name="Grid Table 1 Light Accent 5" w:uiPriority="46"/>
+    <w:lsdException w:name="Grid Table 2 Accent 5" w:uiPriority="47"/>
+    <w:lsdException w:name="Grid Table 3 Accent 5" w:uiPriority="48"/>
+    <w:lsdException w:name="Grid Table 4 Accent 5" w:uiPriority="49"/>
+    <w:lsdException w:name="Grid Table 5 Dark Accent 5" w:uiPriority="50"/>
+    <w:lsdException w:name="Grid Table 6 Colorful Accent 5" w:uiPriority="51"/>
+    <w:lsdException w:name="Grid Table 7 Colorful Accent 5" w:uiPriority="52"/>
+    <w:lsdException w:name="Grid Table 1 Light Accent 6" w:uiPriority="46"/>
+    <w:lsdException w:name="Grid Table 2 Accent 6" w:uiPriority="47"/>
+    <w:lsdException w:name="Grid Table 3 Accent 6" w:uiPriority="48"/>
+    <w:lsdException w:name="Grid Table 4 Accent 6" w:uiPriority="49"/>
+    <w:lsdException w:name="Grid Table 5 Dark Accent 6" w:uiPriority="50"/>
+    <w:lsdException w:name="Grid Table 6 Colorful Accent 6" w:uiPriority="51"/>
+    <w:lsdException w:name="Grid Table 7 Colorful Accent 6" w:uiPriority="52"/>
+    <w:lsdException w:name="List Table 1 Light" w:uiPriority="46"/>
+    <w:lsdException w:name="List Table 2" w:uiPriority="47"/>
+    <w:lsdException w:name="List Table 3" w:uiPriority="48"/>
+    <w:lsdException w:name="List Table 4" w:uiPriority="49"/>
+    <w:lsdException w:name="List Table 5 Dark" w:uiPriority="50"/>
+    <w:lsdException w:name="List Table 6 Colorful" w:uiPriority="51"/>
+    <w:lsdException w:name="List Table 7 Colorful" w:uiPriority="52"/>
+    <w:lsdException w:name="List Table 1 Light Accent 1" w:uiPriority="46"/>
+    <w:lsdException w:name="List Table 2 Accent 1" w:uiPriority="47"/>
+    <w:lsdException w:name="List Table 3 Accent 1" w:uiPriority="48"/>
+    <w:lsdException w:name="List Table 4 Accent 1" w:uiPriority="49"/>
+    <w:lsdException w:name="List Table 5 Dark Accent 1" w:uiPriority="50"/>
+    <w:lsdException w:name="List Table 6 Colorful Accent 1" w:uiPriority="51"/>
+    <w:lsdException w:name="List Table 7 Colorful Accent 1" w:uiPriority="52"/>
+    <w:lsdException w:name="List Table 1 Light Accent 2" w:uiPriority="46"/>
+    <w:lsdException w:name="List Table 2 Accent 2" w:uiPriority="47"/>
+    <w:lsdException w:name="List Table 3 Accent 2" w:uiPriority="48"/>
+    <w:lsdException w:name="List Table 4 Accent 2" w:uiPriority="49"/>
+    <w:lsdException w:name="List Table 5 Dark Accent 2" w:uiPriority="50"/>
+    <w:lsdException w:name="List Table 6 Colorful Accent 2" w:uiPriority="51"/>
+    <w:lsdException w:name="List Table 7 Colorful Accent 2" w:uiPriority="52"/>
+    <w:lsdException w:name="List Table 1 Light Accent 3" w:uiPriority="46"/>
+    <w:lsdException w:name="List Table 2 Accent 3" w:uiPriority="47"/>
+    <w:lsdException w:name="List Table 3 Accent 3" w:uiPriority="48"/>
+    <w:lsdException w:name="List Table 4 Accent 3" w:uiPriority="49"/>
+    <w:lsdException w:name="List Table 5 Dark Accent 3" w:uiPriority="50"/>
+    <w:lsdException w:name="List Table 6 Colorful Accent 3" w:uiPriority="51"/>
+    <w:lsdException w:name="List Table 7 Colorful Accent 3" w:uiPriority="52"/>
+    <w:lsdException w:name="List Table 1 Light Accent 4" w:uiPriority="46"/>
+    <w:lsdException w:name="List Table 2 Accent 4" w:uiPriority="47"/>
+    <w:lsdException w:name="List Table 3 Accent 4" w:uiPriority="48"/>
+    <w:lsdException w:name="List Table 4 Accent 4" w:uiPriority="49"/>
+    <w:lsdException w:name="List Table 5 Dark Accent 4" w:uiPriority="50"/>
+    <w:lsdException w:name="List Table 6 Colorful Accent 4" w:uiPriority="51"/>
+    <w:lsdException w:name="List Table 7 Colorful Accent 4" w:uiPriority="52"/>
+    <w:lsdException w:name="List Table 1 Light Accent 5" w:uiPriority="46"/>
+    <w:lsdException w:name="List Table 2 Accent 5" w:uiPriority="47"/>
+    <w:lsdException w:name="List Table 3 Accent 5" w:uiPriority="48"/>
+    <w:lsdException w:name="List Table 4 Accent 5" w:uiPriority="49"/>
+    <w:lsdException w:name="List Table 5 Dark Accent 5" w:uiPriority="50"/>
+    <w:lsdException w:name="List Table 6 Colorful Accent 5" w:uiPriority="51"/>
+    <w:lsdException w:name="List Table 7 Colorful Accent 5" w:uiPriority="52"/>
+    <w:lsdException w:name="List Table 1 Light Accent 6" w:uiPriority="46"/>
+    <w:lsdException w:name="List Table 2 Accent 6" w:uiPriority="47"/>
+    <w:lsdException w:name="List Table 3 Accent 6" w:uiPriority="48"/>
+    <w:lsdException w:name="List Table 4 Accent 6" w:uiPriority="49"/>
+    <w:lsdException w:name="List Table 5 Dark Accent 6" w:uiPriority="50"/>
+    <w:lsdException w:name="List Table 6 Colorful Accent 6" w:uiPriority="51"/>
+    <w:lsdException w:name="List Table 7 Colorful Accent 6" w:uiPriority="52"/>
+    <w:lsdException w:name="Mention" w:semiHidden="1" w:unhideWhenUsed="1"/>
+    <w:lsdException w:name="Smart Hyperlink" w:semiHidden="1" w:unhideWhenUsed="1"/>
+    <w:lsdException w:name="Hashtag" w:semiHidden="1" w:unhideWhenUsed="1"/>
+    <w:lsdException w:name="Unresolved Mention" w:semiHidden="1" w:unhideWhenUsed="1"/>
   </w:latentStyles>
   <w:style w:type="paragraph" w:default="1" w:styleId="Normal">
     <w:name w:val="Normal"/>
@@ -1297,425 +1574,8 @@
       <w:u w:val="single"/>
     </w:rPr>
   </w:style>
-  <w:style w:type="character" w:customStyle="1" w:styleId="UnresolvedMention">
-    <w:name w:val="Unresolved Mention"/>
-    <w:basedOn w:val="DefaultParagraphFont"/>
-    <w:uiPriority w:val="99"/>
-    <w:semiHidden/>
-    <w:unhideWhenUsed/>
-    <w:rsid w:val="000D43C4"/>
-    <w:rPr>
-      <w:color w:val="605E5C"/>
-      <w:shd w:val="clear" w:color="auto" w:fill="E1DFDD"/>
-    </w:rPr>
-  </w:style>
-  <w:style w:type="paragraph" w:styleId="EndnoteText">
-    <w:name w:val="endnote text"/>
-    <w:basedOn w:val="Normal"/>
-    <w:link w:val="EndnoteTextChar"/>
-    <w:uiPriority w:val="99"/>
-    <w:semiHidden/>
-    <w:unhideWhenUsed/>
-    <w:rsid w:val="000D43C4"/>
-    <w:pPr>
-      <w:spacing w:after="0" w:line="240" w:lineRule="auto"/>
-    </w:pPr>
-    <w:rPr>
-      <w:sz w:val="20"/>
-      <w:szCs w:val="20"/>
-    </w:rPr>
-  </w:style>
-  <w:style w:type="character" w:customStyle="1" w:styleId="EndnoteTextChar">
-    <w:name w:val="Endnote Text Char"/>
-    <w:basedOn w:val="DefaultParagraphFont"/>
-    <w:link w:val="EndnoteText"/>
-    <w:uiPriority w:val="99"/>
-    <w:semiHidden/>
-    <w:rsid w:val="000D43C4"/>
-    <w:rPr>
-      <w:sz w:val="20"/>
-      <w:szCs w:val="20"/>
-    </w:rPr>
-  </w:style>
-  <w:style w:type="character" w:styleId="EndnoteReference">
-    <w:name w:val="endnote reference"/>
-    <w:basedOn w:val="DefaultParagraphFont"/>
-    <w:uiPriority w:val="99"/>
-    <w:semiHidden/>
-    <w:unhideWhenUsed/>
-    <w:rsid w:val="000D43C4"/>
-    <w:rPr>
-      <w:vertAlign w:val="superscript"/>
-    </w:rPr>
-  </w:style>
-  <w:style w:type="character" w:styleId="FollowedHyperlink">
-    <w:name w:val="FollowedHyperlink"/>
-    <w:basedOn w:val="DefaultParagraphFont"/>
-    <w:uiPriority w:val="99"/>
-    <w:semiHidden/>
-    <w:unhideWhenUsed/>
-    <w:rsid w:val="00D8395D"/>
-    <w:rPr>
-      <w:color w:val="B9D181" w:themeColor="followedHyperlink"/>
-      <w:u w:val="single"/>
-    </w:rPr>
-  </w:style>
-  <w:style w:type="character" w:customStyle="1" w:styleId="Heading2Char">
-    <w:name w:val="Heading 2 Char"/>
-    <w:basedOn w:val="DefaultParagraphFont"/>
-    <w:link w:val="Heading2"/>
-    <w:uiPriority w:val="9"/>
-    <w:rsid w:val="009A53BA"/>
-    <w:rPr>
-      <w:rFonts w:asciiTheme="majorHAnsi" w:eastAsiaTheme="majorEastAsia" w:hAnsiTheme="majorHAnsi" w:cstheme="majorBidi"/>
-      <w:color w:val="6B911C" w:themeColor="accent1" w:themeShade="BF"/>
-      <w:sz w:val="26"/>
-      <w:szCs w:val="26"/>
-    </w:rPr>
-  </w:style>
-</w:styles>
-</file>
-
-<file path=word/stylesWithEffects.xml><?xml version="1.0" encoding="utf-8"?>
-<w:styles xmlns:wpc="http://schemas.microsoft.com/office/word/2010/wordprocessingCanvas" xmlns:mc="http://schemas.openxmlformats.org/markup-compatibility/2006" xmlns:o="urn:schemas-microsoft-com:office:office" xmlns:r="http://schemas.openxmlformats.org/officeDocument/2006/relationships" xmlns:m="http://schemas.openxmlformats.org/officeDocument/2006/math" xmlns:v="urn:schemas-microsoft-com:vml" xmlns:wp14="http://schemas.microsoft.com/office/word/2010/wordprocessingDrawing" xmlns:wp="http://schemas.openxmlformats.org/drawingml/2006/wordprocessingDrawing" xmlns:w10="urn:schemas-microsoft-com:office:word" xmlns:w="http://schemas.openxmlformats.org/wordprocessingml/2006/main" xmlns:w14="http://schemas.microsoft.com/office/word/2010/wordml" xmlns:wpg="http://schemas.microsoft.com/office/word/2010/wordprocessingGroup" xmlns:wpi="http://schemas.microsoft.com/office/word/2010/wordprocessingInk" xmlns:wne="http://schemas.microsoft.com/office/word/2006/wordml" xmlns:wps="http://schemas.microsoft.com/office/word/2010/wordprocessingShape" mc:Ignorable="w14 wp14">
-  <w:docDefaults>
-    <w:rPrDefault>
-      <w:rPr>
-        <w:rFonts w:asciiTheme="minorHAnsi" w:eastAsiaTheme="minorHAnsi" w:hAnsiTheme="minorHAnsi" w:cstheme="minorBidi"/>
-        <w:sz w:val="22"/>
-        <w:szCs w:val="22"/>
-        <w:lang w:val="en-US" w:eastAsia="en-US" w:bidi="he-IL"/>
-      </w:rPr>
-    </w:rPrDefault>
-    <w:pPrDefault>
-      <w:pPr>
-        <w:spacing w:after="160" w:line="259" w:lineRule="auto"/>
-      </w:pPr>
-    </w:pPrDefault>
-  </w:docDefaults>
-  <w:latentStyles w:defLockedState="0" w:defUIPriority="99" w:defSemiHidden="1" w:defUnhideWhenUsed="1" w:defQFormat="0" w:count="267">
-    <w:lsdException w:name="Normal" w:semiHidden="0" w:uiPriority="0" w:unhideWhenUsed="0" w:qFormat="1"/>
-    <w:lsdException w:name="heading 1" w:semiHidden="0" w:uiPriority="9" w:unhideWhenUsed="0" w:qFormat="1"/>
-    <w:lsdException w:name="heading 2" w:uiPriority="9" w:qFormat="1"/>
-    <w:lsdException w:name="heading 3" w:uiPriority="9" w:qFormat="1"/>
-    <w:lsdException w:name="heading 4" w:uiPriority="9" w:qFormat="1"/>
-    <w:lsdException w:name="heading 5" w:uiPriority="9" w:qFormat="1"/>
-    <w:lsdException w:name="heading 6" w:uiPriority="9" w:qFormat="1"/>
-    <w:lsdException w:name="heading 7" w:uiPriority="9" w:qFormat="1"/>
-    <w:lsdException w:name="heading 8" w:uiPriority="9" w:qFormat="1"/>
-    <w:lsdException w:name="heading 9" w:uiPriority="9" w:qFormat="1"/>
-    <w:lsdException w:name="toc 1" w:uiPriority="39"/>
-    <w:lsdException w:name="toc 2" w:uiPriority="39"/>
-    <w:lsdException w:name="toc 3" w:uiPriority="39"/>
-    <w:lsdException w:name="toc 4" w:uiPriority="39"/>
-    <w:lsdException w:name="toc 5" w:uiPriority="39"/>
-    <w:lsdException w:name="toc 6" w:uiPriority="39"/>
-    <w:lsdException w:name="toc 7" w:uiPriority="39"/>
-    <w:lsdException w:name="toc 8" w:uiPriority="39"/>
-    <w:lsdException w:name="toc 9" w:uiPriority="39"/>
-    <w:lsdException w:name="caption" w:uiPriority="35" w:qFormat="1"/>
-    <w:lsdException w:name="Title" w:semiHidden="0" w:uiPriority="10" w:unhideWhenUsed="0" w:qFormat="1"/>
-    <w:lsdException w:name="Default Paragraph Font" w:uiPriority="1"/>
-    <w:lsdException w:name="Subtitle" w:semiHidden="0" w:uiPriority="11" w:unhideWhenUsed="0" w:qFormat="1"/>
-    <w:lsdException w:name="Strong" w:semiHidden="0" w:uiPriority="22" w:unhideWhenUsed="0" w:qFormat="1"/>
-    <w:lsdException w:name="Emphasis" w:semiHidden="0" w:uiPriority="20" w:unhideWhenUsed="0" w:qFormat="1"/>
-    <w:lsdException w:name="Table Grid" w:semiHidden="0" w:uiPriority="39" w:unhideWhenUsed="0"/>
-    <w:lsdException w:name="Placeholder Text" w:unhideWhenUsed="0"/>
-    <w:lsdException w:name="No Spacing" w:semiHidden="0" w:uiPriority="1" w:unhideWhenUsed="0" w:qFormat="1"/>
-    <w:lsdException w:name="Light Shading" w:semiHidden="0" w:uiPriority="60" w:unhideWhenUsed="0"/>
-    <w:lsdException w:name="Light List" w:semiHidden="0" w:uiPriority="61" w:unhideWhenUsed="0"/>
-    <w:lsdException w:name="Light Grid" w:semiHidden="0" w:uiPriority="62" w:unhideWhenUsed="0"/>
-    <w:lsdException w:name="Medium Shading 1" w:semiHidden="0" w:uiPriority="63" w:unhideWhenUsed="0"/>
-    <w:lsdException w:name="Medium Shading 2" w:semiHidden="0" w:uiPriority="64" w:unhideWhenUsed="0"/>
-    <w:lsdException w:name="Medium List 1" w:semiHidden="0" w:uiPriority="65" w:unhideWhenUsed="0"/>
-    <w:lsdException w:name="Medium List 2" w:semiHidden="0" w:uiPriority="66" w:unhideWhenUsed="0"/>
-    <w:lsdException w:name="Medium Grid 1" w:semiHidden="0" w:uiPriority="67" w:unhideWhenUsed="0"/>
-    <w:lsdException w:name="Medium Grid 2" w:semiHidden="0" w:uiPriority="68" w:unhideWhenUsed="0"/>
-    <w:lsdException w:name="Medium Grid 3" w:semiHidden="0" w:uiPriority="69" w:unhideWhenUsed="0"/>
-    <w:lsdException w:name="Dark List" w:semiHidden="0" w:uiPriority="70" w:unhideWhenUsed="0"/>
-    <w:lsdException w:name="Colorful Shading" w:semiHidden="0" w:uiPriority="71" w:unhideWhenUsed="0"/>
-    <w:lsdException w:name="Colorful List" w:semiHidden="0" w:uiPriority="72" w:unhideWhenUsed="0"/>
-    <w:lsdException w:name="Colorful Grid" w:semiHidden="0" w:uiPriority="73" w:unhideWhenUsed="0"/>
-    <w:lsdException w:name="Light Shading Accent 1" w:semiHidden="0" w:uiPriority="60" w:unhideWhenUsed="0"/>
-    <w:lsdException w:name="Light List Accent 1" w:semiHidden="0" w:uiPriority="61" w:unhideWhenUsed="0"/>
-    <w:lsdException w:name="Light Grid Accent 1" w:semiHidden="0" w:uiPriority="62" w:unhideWhenUsed="0"/>
-    <w:lsdException w:name="Medium Shading 1 Accent 1" w:semiHidden="0" w:uiPriority="63" w:unhideWhenUsed="0"/>
-    <w:lsdException w:name="Medium Shading 2 Accent 1" w:semiHidden="0" w:uiPriority="64" w:unhideWhenUsed="0"/>
-    <w:lsdException w:name="Medium List 1 Accent 1" w:semiHidden="0" w:uiPriority="65" w:unhideWhenUsed="0"/>
-    <w:lsdException w:name="Revision" w:unhideWhenUsed="0"/>
-    <w:lsdException w:name="List Paragraph" w:semiHidden="0" w:uiPriority="34" w:unhideWhenUsed="0" w:qFormat="1"/>
-    <w:lsdException w:name="Quote" w:semiHidden="0" w:uiPriority="29" w:unhideWhenUsed="0" w:qFormat="1"/>
-    <w:lsdException w:name="Intense Quote" w:semiHidden="0" w:uiPriority="30" w:unhideWhenUsed="0" w:qFormat="1"/>
-    <w:lsdException w:name="Medium List 2 Accent 1" w:semiHidden="0" w:uiPriority="66" w:unhideWhenUsed="0"/>
-    <w:lsdException w:name="Medium Grid 1 Accent 1" w:semiHidden="0" w:uiPriority="67" w:unhideWhenUsed="0"/>
-    <w:lsdException w:name="Medium Grid 2 Accent 1" w:semiHidden="0" w:uiPriority="68" w:unhideWhenUsed="0"/>
-    <w:lsdException w:name="Medium Grid 3 Accent 1" w:semiHidden="0" w:uiPriority="69" w:unhideWhenUsed="0"/>
-    <w:lsdException w:name="Dark List Accent 1" w:semiHidden="0" w:uiPriority="70" w:unhideWhenUsed="0"/>
-    <w:lsdException w:name="Colorful Shading Accent 1" w:semiHidden="0" w:uiPriority="71" w:unhideWhenUsed="0"/>
-    <w:lsdException w:name="Colorful List Accent 1" w:semiHidden="0" w:uiPriority="72" w:unhideWhenUsed="0"/>
-    <w:lsdException w:name="Colorful Grid Accent 1" w:semiHidden="0" w:uiPriority="73" w:unhideWhenUsed="0"/>
-    <w:lsdException w:name="Light Shading Accent 2" w:semiHidden="0" w:uiPriority="60" w:unhideWhenUsed="0"/>
-    <w:lsdException w:name="Light List Accent 2" w:semiHidden="0" w:uiPriority="61" w:unhideWhenUsed="0"/>
-    <w:lsdException w:name="Light Grid Accent 2" w:semiHidden="0" w:uiPriority="62" w:unhideWhenUsed="0"/>
-    <w:lsdException w:name="Medium Shading 1 Accent 2" w:semiHidden="0" w:uiPriority="63" w:unhideWhenUsed="0"/>
-    <w:lsdException w:name="Medium Shading 2 Accent 2" w:semiHidden="0" w:uiPriority="64" w:unhideWhenUsed="0"/>
-    <w:lsdException w:name="Medium List 1 Accent 2" w:semiHidden="0" w:uiPriority="65" w:unhideWhenUsed="0"/>
-    <w:lsdException w:name="Medium List 2 Accent 2" w:semiHidden="0" w:uiPriority="66" w:unhideWhenUsed="0"/>
-    <w:lsdException w:name="Medium Grid 1 Accent 2" w:semiHidden="0" w:uiPriority="67" w:unhideWhenUsed="0"/>
-    <w:lsdException w:name="Medium Grid 2 Accent 2" w:semiHidden="0" w:uiPriority="68" w:unhideWhenUsed="0"/>
-    <w:lsdException w:name="Medium Grid 3 Accent 2" w:semiHidden="0" w:uiPriority="69" w:unhideWhenUsed="0"/>
-    <w:lsdException w:name="Dark List Accent 2" w:semiHidden="0" w:uiPriority="70" w:unhideWhenUsed="0"/>
-    <w:lsdException w:name="Colorful Shading Accent 2" w:semiHidden="0" w:uiPriority="71" w:unhideWhenUsed="0"/>
-    <w:lsdException w:name="Colorful List Accent 2" w:semiHidden="0" w:uiPriority="72" w:unhideWhenUsed="0"/>
-    <w:lsdException w:name="Colorful Grid Accent 2" w:semiHidden="0" w:uiPriority="73" w:unhideWhenUsed="0"/>
-    <w:lsdException w:name="Light Shading Accent 3" w:semiHidden="0" w:uiPriority="60" w:unhideWhenUsed="0"/>
-    <w:lsdException w:name="Light List Accent 3" w:semiHidden="0" w:uiPriority="61" w:unhideWhenUsed="0"/>
-    <w:lsdException w:name="Light Grid Accent 3" w:semiHidden="0" w:uiPriority="62" w:unhideWhenUsed="0"/>
-    <w:lsdException w:name="Medium Shading 1 Accent 3" w:semiHidden="0" w:uiPriority="63" w:unhideWhenUsed="0"/>
-    <w:lsdException w:name="Medium Shading 2 Accent 3" w:semiHidden="0" w:uiPriority="64" w:unhideWhenUsed="0"/>
-    <w:lsdException w:name="Medium List 1 Accent 3" w:semiHidden="0" w:uiPriority="65" w:unhideWhenUsed="0"/>
-    <w:lsdException w:name="Medium List 2 Accent 3" w:semiHidden="0" w:uiPriority="66" w:unhideWhenUsed="0"/>
-    <w:lsdException w:name="Medium Grid 1 Accent 3" w:semiHidden="0" w:uiPriority="67" w:unhideWhenUsed="0"/>
-    <w:lsdException w:name="Medium Grid 2 Accent 3" w:semiHidden="0" w:uiPriority="68" w:unhideWhenUsed="0"/>
-    <w:lsdException w:name="Medium Grid 3 Accent 3" w:semiHidden="0" w:uiPriority="69" w:unhideWhenUsed="0"/>
-    <w:lsdException w:name="Dark List Accent 3" w:semiHidden="0" w:uiPriority="70" w:unhideWhenUsed="0"/>
-    <w:lsdException w:name="Colorful Shading Accent 3" w:semiHidden="0" w:uiPriority="71" w:unhideWhenUsed="0"/>
-    <w:lsdException w:name="Colorful List Accent 3" w:semiHidden="0" w:uiPriority="72" w:unhideWhenUsed="0"/>
-    <w:lsdException w:name="Colorful Grid Accent 3" w:semiHidden="0" w:uiPriority="73" w:unhideWhenUsed="0"/>
-    <w:lsdException w:name="Light Shading Accent 4" w:semiHidden="0" w:uiPriority="60" w:unhideWhenUsed="0"/>
-    <w:lsdException w:name="Light List Accent 4" w:semiHidden="0" w:uiPriority="61" w:unhideWhenUsed="0"/>
-    <w:lsdException w:name="Light Grid Accent 4" w:semiHidden="0" w:uiPriority="62" w:unhideWhenUsed="0"/>
-    <w:lsdException w:name="Medium Shading 1 Accent 4" w:semiHidden="0" w:uiPriority="63" w:unhideWhenUsed="0"/>
-    <w:lsdException w:name="Medium Shading 2 Accent 4" w:semiHidden="0" w:uiPriority="64" w:unhideWhenUsed="0"/>
-    <w:lsdException w:name="Medium List 1 Accent 4" w:semiHidden="0" w:uiPriority="65" w:unhideWhenUsed="0"/>
-    <w:lsdException w:name="Medium List 2 Accent 4" w:semiHidden="0" w:uiPriority="66" w:unhideWhenUsed="0"/>
-    <w:lsdException w:name="Medium Grid 1 Accent 4" w:semiHidden="0" w:uiPriority="67" w:unhideWhenUsed="0"/>
-    <w:lsdException w:name="Medium Grid 2 Accent 4" w:semiHidden="0" w:uiPriority="68" w:unhideWhenUsed="0"/>
-    <w:lsdException w:name="Medium Grid 3 Accent 4" w:semiHidden="0" w:uiPriority="69" w:unhideWhenUsed="0"/>
-    <w:lsdException w:name="Dark List Accent 4" w:semiHidden="0" w:uiPriority="70" w:unhideWhenUsed="0"/>
-    <w:lsdException w:name="Colorful Shading Accent 4" w:semiHidden="0" w:uiPriority="71" w:unhideWhenUsed="0"/>
-    <w:lsdException w:name="Colorful List Accent 4" w:semiHidden="0" w:uiPriority="72" w:unhideWhenUsed="0"/>
-    <w:lsdException w:name="Colorful Grid Accent 4" w:semiHidden="0" w:uiPriority="73" w:unhideWhenUsed="0"/>
-    <w:lsdException w:name="Light Shading Accent 5" w:semiHidden="0" w:uiPriority="60" w:unhideWhenUsed="0"/>
-    <w:lsdException w:name="Light List Accent 5" w:semiHidden="0" w:uiPriority="61" w:unhideWhenUsed="0"/>
-    <w:lsdException w:name="Light Grid Accent 5" w:semiHidden="0" w:uiPriority="62" w:unhideWhenUsed="0"/>
-    <w:lsdException w:name="Medium Shading 1 Accent 5" w:semiHidden="0" w:uiPriority="63" w:unhideWhenUsed="0"/>
-    <w:lsdException w:name="Medium Shading 2 Accent 5" w:semiHidden="0" w:uiPriority="64" w:unhideWhenUsed="0"/>
-    <w:lsdException w:name="Medium List 1 Accent 5" w:semiHidden="0" w:uiPriority="65" w:unhideWhenUsed="0"/>
-    <w:lsdException w:name="Medium List 2 Accent 5" w:semiHidden="0" w:uiPriority="66" w:unhideWhenUsed="0"/>
-    <w:lsdException w:name="Medium Grid 1 Accent 5" w:semiHidden="0" w:uiPriority="67" w:unhideWhenUsed="0"/>
-    <w:lsdException w:name="Medium Grid 2 Accent 5" w:semiHidden="0" w:uiPriority="68" w:unhideWhenUsed="0"/>
-    <w:lsdException w:name="Medium Grid 3 Accent 5" w:semiHidden="0" w:uiPriority="69" w:unhideWhenUsed="0"/>
-    <w:lsdException w:name="Dark List Accent 5" w:semiHidden="0" w:uiPriority="70" w:unhideWhenUsed="0"/>
-    <w:lsdException w:name="Colorful Shading Accent 5" w:semiHidden="0" w:uiPriority="71" w:unhideWhenUsed="0"/>
-    <w:lsdException w:name="Colorful List Accent 5" w:semiHidden="0" w:uiPriority="72" w:unhideWhenUsed="0"/>
-    <w:lsdException w:name="Colorful Grid Accent 5" w:semiHidden="0" w:uiPriority="73" w:unhideWhenUsed="0"/>
-    <w:lsdException w:name="Light Shading Accent 6" w:semiHidden="0" w:uiPriority="60" w:unhideWhenUsed="0"/>
-    <w:lsdException w:name="Light List Accent 6" w:semiHidden="0" w:uiPriority="61" w:unhideWhenUsed="0"/>
-    <w:lsdException w:name="Light Grid Accent 6" w:semiHidden="0" w:uiPriority="62" w:unhideWhenUsed="0"/>
-    <w:lsdException w:name="Medium Shading 1 Accent 6" w:semiHidden="0" w:uiPriority="63" w:unhideWhenUsed="0"/>
-    <w:lsdException w:name="Medium Shading 2 Accent 6" w:semiHidden="0" w:uiPriority="64" w:unhideWhenUsed="0"/>
-    <w:lsdException w:name="Medium List 1 Accent 6" w:semiHidden="0" w:uiPriority="65" w:unhideWhenUsed="0"/>
-    <w:lsdException w:name="Medium List 2 Accent 6" w:semiHidden="0" w:uiPriority="66" w:unhideWhenUsed="0"/>
-    <w:lsdException w:name="Medium Grid 1 Accent 6" w:semiHidden="0" w:uiPriority="67" w:unhideWhenUsed="0"/>
-    <w:lsdException w:name="Medium Grid 2 Accent 6" w:semiHidden="0" w:uiPriority="68" w:unhideWhenUsed="0"/>
-    <w:lsdException w:name="Medium Grid 3 Accent 6" w:semiHidden="0" w:uiPriority="69" w:unhideWhenUsed="0"/>
-    <w:lsdException w:name="Dark List Accent 6" w:semiHidden="0" w:uiPriority="70" w:unhideWhenUsed="0"/>
-    <w:lsdException w:name="Colorful Shading Accent 6" w:semiHidden="0" w:uiPriority="71" w:unhideWhenUsed="0"/>
-    <w:lsdException w:name="Colorful List Accent 6" w:semiHidden="0" w:uiPriority="72" w:unhideWhenUsed="0"/>
-    <w:lsdException w:name="Colorful Grid Accent 6" w:semiHidden="0" w:uiPriority="73" w:unhideWhenUsed="0"/>
-    <w:lsdException w:name="Subtle Emphasis" w:semiHidden="0" w:uiPriority="19" w:unhideWhenUsed="0" w:qFormat="1"/>
-    <w:lsdException w:name="Intense Emphasis" w:semiHidden="0" w:uiPriority="21" w:unhideWhenUsed="0" w:qFormat="1"/>
-    <w:lsdException w:name="Subtle Reference" w:semiHidden="0" w:uiPriority="31" w:unhideWhenUsed="0" w:qFormat="1"/>
-    <w:lsdException w:name="Intense Reference" w:semiHidden="0" w:uiPriority="32" w:unhideWhenUsed="0" w:qFormat="1"/>
-    <w:lsdException w:name="Book Title" w:semiHidden="0" w:uiPriority="33" w:unhideWhenUsed="0" w:qFormat="1"/>
-    <w:lsdException w:name="Bibliography" w:uiPriority="37"/>
-    <w:lsdException w:name="TOC Heading" w:uiPriority="39" w:qFormat="1"/>
-  </w:latentStyles>
-  <w:style w:type="paragraph" w:default="1" w:styleId="Normal">
-    <w:name w:val="Normal"/>
-    <w:qFormat/>
-  </w:style>
-  <w:style w:type="paragraph" w:styleId="Heading1">
-    <w:name w:val="heading 1"/>
-    <w:basedOn w:val="Normal"/>
-    <w:next w:val="Normal"/>
-    <w:link w:val="Heading1Char"/>
-    <w:uiPriority w:val="9"/>
-    <w:qFormat/>
-    <w:rsid w:val="00456C03"/>
-    <w:pPr>
-      <w:keepNext/>
-      <w:keepLines/>
-      <w:spacing w:before="240" w:after="0"/>
-      <w:outlineLvl w:val="0"/>
-    </w:pPr>
-    <w:rPr>
-      <w:rFonts w:asciiTheme="majorHAnsi" w:eastAsiaTheme="majorEastAsia" w:hAnsiTheme="majorHAnsi" w:cstheme="majorBidi"/>
-      <w:color w:val="6B911C" w:themeColor="accent1" w:themeShade="BF"/>
-      <w:sz w:val="32"/>
-      <w:szCs w:val="32"/>
-    </w:rPr>
-  </w:style>
-  <w:style w:type="paragraph" w:styleId="Heading2">
-    <w:name w:val="heading 2"/>
-    <w:basedOn w:val="Normal"/>
-    <w:next w:val="Normal"/>
-    <w:link w:val="Heading2Char"/>
-    <w:uiPriority w:val="9"/>
-    <w:unhideWhenUsed/>
-    <w:qFormat/>
-    <w:rsid w:val="009A53BA"/>
-    <w:pPr>
-      <w:keepNext/>
-      <w:keepLines/>
-      <w:spacing w:before="40" w:after="0"/>
-      <w:outlineLvl w:val="1"/>
-    </w:pPr>
-    <w:rPr>
-      <w:rFonts w:asciiTheme="majorHAnsi" w:eastAsiaTheme="majorEastAsia" w:hAnsiTheme="majorHAnsi" w:cstheme="majorBidi"/>
-      <w:color w:val="6B911C" w:themeColor="accent1" w:themeShade="BF"/>
-      <w:sz w:val="26"/>
-      <w:szCs w:val="26"/>
-    </w:rPr>
-  </w:style>
-  <w:style w:type="character" w:default="1" w:styleId="DefaultParagraphFont">
-    <w:name w:val="Default Paragraph Font"/>
-    <w:uiPriority w:val="1"/>
-    <w:semiHidden/>
-    <w:unhideWhenUsed/>
-  </w:style>
-  <w:style w:type="table" w:default="1" w:styleId="TableNormal">
-    <w:name w:val="Normal Table"/>
-    <w:uiPriority w:val="99"/>
-    <w:semiHidden/>
-    <w:unhideWhenUsed/>
-    <w:tblPr>
-      <w:tblInd w:w="0" w:type="dxa"/>
-      <w:tblCellMar>
-        <w:top w:w="0" w:type="dxa"/>
-        <w:left w:w="108" w:type="dxa"/>
-        <w:bottom w:w="0" w:type="dxa"/>
-        <w:right w:w="108" w:type="dxa"/>
-      </w:tblCellMar>
-    </w:tblPr>
-  </w:style>
-  <w:style w:type="numbering" w:default="1" w:styleId="NoList">
-    <w:name w:val="No List"/>
-    <w:uiPriority w:val="99"/>
-    <w:semiHidden/>
-    <w:unhideWhenUsed/>
-  </w:style>
-  <w:style w:type="paragraph" w:styleId="Title">
-    <w:name w:val="Title"/>
-    <w:basedOn w:val="Normal"/>
-    <w:next w:val="Normal"/>
-    <w:link w:val="TitleChar"/>
-    <w:uiPriority w:val="10"/>
-    <w:qFormat/>
-    <w:rsid w:val="00456C03"/>
-    <w:pPr>
-      <w:spacing w:after="0" w:line="240" w:lineRule="auto"/>
-      <w:contextualSpacing/>
-    </w:pPr>
-    <w:rPr>
-      <w:rFonts w:asciiTheme="majorHAnsi" w:eastAsiaTheme="majorEastAsia" w:hAnsiTheme="majorHAnsi" w:cstheme="majorBidi"/>
-      <w:spacing w:val="-10"/>
-      <w:kern w:val="28"/>
-      <w:sz w:val="56"/>
-      <w:szCs w:val="56"/>
-    </w:rPr>
-  </w:style>
-  <w:style w:type="character" w:customStyle="1" w:styleId="TitleChar">
-    <w:name w:val="Title Char"/>
-    <w:basedOn w:val="DefaultParagraphFont"/>
-    <w:link w:val="Title"/>
-    <w:uiPriority w:val="10"/>
-    <w:rsid w:val="00456C03"/>
-    <w:rPr>
-      <w:rFonts w:asciiTheme="majorHAnsi" w:eastAsiaTheme="majorEastAsia" w:hAnsiTheme="majorHAnsi" w:cstheme="majorBidi"/>
-      <w:spacing w:val="-10"/>
-      <w:kern w:val="28"/>
-      <w:sz w:val="56"/>
-      <w:szCs w:val="56"/>
-    </w:rPr>
-  </w:style>
-  <w:style w:type="character" w:customStyle="1" w:styleId="Heading1Char">
-    <w:name w:val="Heading 1 Char"/>
-    <w:basedOn w:val="DefaultParagraphFont"/>
-    <w:link w:val="Heading1"/>
-    <w:uiPriority w:val="9"/>
-    <w:rsid w:val="00456C03"/>
-    <w:rPr>
-      <w:rFonts w:asciiTheme="majorHAnsi" w:eastAsiaTheme="majorEastAsia" w:hAnsiTheme="majorHAnsi" w:cstheme="majorBidi"/>
-      <w:color w:val="6B911C" w:themeColor="accent1" w:themeShade="BF"/>
-      <w:sz w:val="32"/>
-      <w:szCs w:val="32"/>
-    </w:rPr>
-  </w:style>
-  <w:style w:type="paragraph" w:styleId="ListParagraph">
-    <w:name w:val="List Paragraph"/>
-    <w:basedOn w:val="Normal"/>
-    <w:uiPriority w:val="34"/>
-    <w:qFormat/>
-    <w:rsid w:val="000D43C4"/>
-    <w:pPr>
-      <w:ind w:left="720"/>
-      <w:contextualSpacing/>
-    </w:pPr>
-  </w:style>
-  <w:style w:type="paragraph" w:styleId="FootnoteText">
-    <w:name w:val="footnote text"/>
-    <w:basedOn w:val="Normal"/>
-    <w:link w:val="FootnoteTextChar"/>
-    <w:uiPriority w:val="99"/>
-    <w:semiHidden/>
-    <w:unhideWhenUsed/>
-    <w:rsid w:val="000D43C4"/>
-    <w:pPr>
-      <w:spacing w:after="0" w:line="240" w:lineRule="auto"/>
-    </w:pPr>
-    <w:rPr>
-      <w:sz w:val="20"/>
-      <w:szCs w:val="20"/>
-    </w:rPr>
-  </w:style>
-  <w:style w:type="character" w:customStyle="1" w:styleId="FootnoteTextChar">
-    <w:name w:val="Footnote Text Char"/>
-    <w:basedOn w:val="DefaultParagraphFont"/>
-    <w:link w:val="FootnoteText"/>
-    <w:uiPriority w:val="99"/>
-    <w:semiHidden/>
-    <w:rsid w:val="000D43C4"/>
-    <w:rPr>
-      <w:sz w:val="20"/>
-      <w:szCs w:val="20"/>
-    </w:rPr>
-  </w:style>
-  <w:style w:type="character" w:styleId="FootnoteReference">
-    <w:name w:val="footnote reference"/>
-    <w:basedOn w:val="DefaultParagraphFont"/>
-    <w:uiPriority w:val="99"/>
-    <w:semiHidden/>
-    <w:unhideWhenUsed/>
-    <w:rsid w:val="000D43C4"/>
-    <w:rPr>
-      <w:vertAlign w:val="superscript"/>
-    </w:rPr>
-  </w:style>
-  <w:style w:type="character" w:styleId="Hyperlink">
-    <w:name w:val="Hyperlink"/>
-    <w:basedOn w:val="DefaultParagraphFont"/>
-    <w:uiPriority w:val="99"/>
-    <w:unhideWhenUsed/>
-    <w:rsid w:val="000D43C4"/>
-    <w:rPr>
-      <w:color w:val="99CA3C" w:themeColor="hyperlink"/>
-      <w:u w:val="single"/>
-    </w:rPr>
-  </w:style>
-  <w:style w:type="character" w:customStyle="1" w:styleId="UnresolvedMention">
-    <w:name w:val="Unresolved Mention"/>
+  <w:style w:type="character" w:customStyle="1" w:styleId="UnresolvedMention1">
+    <w:name w:val="Unresolved Mention1"/>
     <w:basedOn w:val="DefaultParagraphFont"/>
     <w:uiPriority w:val="99"/>
     <w:semiHidden/>
@@ -2044,7 +1904,7 @@
   <a:extraClrSchemeLst/>
   <a:extLst>
     <a:ext uri="{05A4C25C-085E-4340-85A3-A5531E510DB2}">
-      <thm15:themeFamily xmlns:thm15="http://schemas.microsoft.com/office/thememl/2012/main" xmlns="" name="Facet" id="{C0C680CD-088A-49FC-A102-D699147F32B2}" vid="{CFBC31BA-B70F-4F30-BCAA-4F3011E16C4D}"/>
+      <thm15:themeFamily xmlns:thm15="http://schemas.microsoft.com/office/thememl/2012/main" name="Facet" id="{C0C680CD-088A-49FC-A102-D699147F32B2}" vid="{CFBC31BA-B70F-4F30-BCAA-4F3011E16C4D}"/>
     </a:ext>
   </a:extLst>
 </a:theme>
@@ -2055,7 +1915,7 @@
 </file>
 
 <file path=customXml/itemProps1.xml><?xml version="1.0" encoding="utf-8"?>
-<ds:datastoreItem xmlns:ds="http://schemas.openxmlformats.org/officeDocument/2006/customXml" ds:itemID="{E62ABA8F-55D7-4D08-899F-61B05A011278}">
+<ds:datastoreItem xmlns:ds="http://schemas.openxmlformats.org/officeDocument/2006/customXml" ds:itemID="{5D1BE4A3-312F-4F16-9549-64E7D6352744}">
   <ds:schemaRefs>
     <ds:schemaRef ds:uri="http://schemas.openxmlformats.org/officeDocument/2006/bibliography"/>
   </ds:schemaRefs>

</xml_diff>

<commit_message>
district points analysis final
</commit_message>
<xml_diff>
--- a/District Points Analysis.docx
+++ b/District Points Analysis.docx
@@ -1,6 +1,6 @@
 
 <file path=word/document.xml><?xml version="1.0" encoding="utf-8"?>
-<w:document xmlns:wpc="http://schemas.microsoft.com/office/word/2010/wordprocessingCanvas" xmlns:cx="http://schemas.microsoft.com/office/drawing/2014/chartex" xmlns:cx1="http://schemas.microsoft.com/office/drawing/2015/9/8/chartex" xmlns:cx2="http://schemas.microsoft.com/office/drawing/2015/10/21/chartex" xmlns:cx3="http://schemas.microsoft.com/office/drawing/2016/5/9/chartex" xmlns:cx4="http://schemas.microsoft.com/office/drawing/2016/5/10/chartex" xmlns:cx5="http://schemas.microsoft.com/office/drawing/2016/5/11/chartex" xmlns:cx6="http://schemas.microsoft.com/office/drawing/2016/5/12/chartex" xmlns:cx7="http://schemas.microsoft.com/office/drawing/2016/5/13/chartex" xmlns:cx8="http://schemas.microsoft.com/office/drawing/2016/5/14/chartex" xmlns:mc="http://schemas.openxmlformats.org/markup-compatibility/2006" xmlns:aink="http://schemas.microsoft.com/office/drawing/2016/ink" xmlns:am3d="http://schemas.microsoft.com/office/drawing/2017/model3d" xmlns:o="urn:schemas-microsoft-com:office:office" xmlns:r="http://schemas.openxmlformats.org/officeDocument/2006/relationships" xmlns:m="http://schemas.openxmlformats.org/officeDocument/2006/math" xmlns:v="urn:schemas-microsoft-com:vml" xmlns:wp14="http://schemas.microsoft.com/office/word/2010/wordprocessingDrawing" xmlns:wp="http://schemas.openxmlformats.org/drawingml/2006/wordprocessingDrawing" xmlns:w10="urn:schemas-microsoft-com:office:word" xmlns:w="http://schemas.openxmlformats.org/wordprocessingml/2006/main" xmlns:w14="http://schemas.microsoft.com/office/word/2010/wordml" xmlns:w15="http://schemas.microsoft.com/office/word/2012/wordml" xmlns:w16cid="http://schemas.microsoft.com/office/word/2016/wordml/cid" xmlns:w16se="http://schemas.microsoft.com/office/word/2015/wordml/symex" xmlns:wpg="http://schemas.microsoft.com/office/word/2010/wordprocessingGroup" xmlns:wpi="http://schemas.microsoft.com/office/word/2010/wordprocessingInk" xmlns:wne="http://schemas.microsoft.com/office/word/2006/wordml" xmlns:wps="http://schemas.microsoft.com/office/word/2010/wordprocessingShape" mc:Ignorable="w14 w15 w16se w16cid wp14">
+<w:document xmlns:wpc="http://schemas.microsoft.com/office/word/2010/wordprocessingCanvas" xmlns:mc="http://schemas.openxmlformats.org/markup-compatibility/2006" xmlns:o="urn:schemas-microsoft-com:office:office" xmlns:r="http://schemas.openxmlformats.org/officeDocument/2006/relationships" xmlns:m="http://schemas.openxmlformats.org/officeDocument/2006/math" xmlns:v="urn:schemas-microsoft-com:vml" xmlns:wp14="http://schemas.microsoft.com/office/word/2010/wordprocessingDrawing" xmlns:wp="http://schemas.openxmlformats.org/drawingml/2006/wordprocessingDrawing" xmlns:w10="urn:schemas-microsoft-com:office:word" xmlns:w="http://schemas.openxmlformats.org/wordprocessingml/2006/main" xmlns:w14="http://schemas.microsoft.com/office/word/2010/wordml" xmlns:wpg="http://schemas.microsoft.com/office/word/2010/wordprocessingGroup" xmlns:wpi="http://schemas.microsoft.com/office/word/2010/wordprocessingInk" xmlns:wne="http://schemas.microsoft.com/office/word/2006/wordml" xmlns:wps="http://schemas.microsoft.com/office/word/2010/wordprocessingShape" mc:Ignorable="w14 wp14">
   <w:body>
     <w:p>
       <w:pPr>
@@ -8,6 +8,25 @@
       </w:pPr>
       <w:r>
         <w:t>District Points Analysis</w:t>
+      </w:r>
+    </w:p>
+    <w:p>
+      <w:pPr>
+        <w:rPr>
+          <w:rStyle w:val="SubtleEmphasis"/>
+        </w:rPr>
+      </w:pPr>
+      <w:r>
+        <w:rPr>
+          <w:rStyle w:val="SubtleEmphasis"/>
+        </w:rPr>
+        <w:t xml:space="preserve">By: </w:t>
+      </w:r>
+      <w:r>
+        <w:rPr>
+          <w:rStyle w:val="SubtleEmphasis"/>
+        </w:rPr>
+        <w:t>Ari Meles-Braverman</w:t>
       </w:r>
     </w:p>
     <w:p>
@@ -17,6 +36,7 @@
           <w:ilvl w:val="0"/>
           <w:numId w:val="2"/>
         </w:numPr>
+        <w:spacing w:before="0"/>
         <w:ind w:left="360"/>
       </w:pPr>
       <w:r>
@@ -24,11 +44,16 @@
       </w:r>
     </w:p>
     <w:p>
-      <w:pPr>
-        <w:ind w:firstLine="720"/>
-      </w:pPr>
-      <w:r>
-        <w:t xml:space="preserve">In the district system, teams within each district are ranked each season. This ranking is used to determine which teams advance to the District Championship (DCMP), and from there to their World Championship (CMP). Points are assigned at each of a team’s first two in-district events, </w:t>
+      <w:r>
+        <w:t xml:space="preserve">In the district system, teams within each district </w:t>
+      </w:r>
+      <w:proofErr w:type="gramStart"/>
+      <w:r>
+        <w:t>are ranked</w:t>
+      </w:r>
+      <w:proofErr w:type="gramEnd"/>
+      <w:r>
+        <w:t xml:space="preserve"> each season. This ranking is used to determine which teams advance to the District Championship (DCMP), and from there to their World Championship (CMP). Points are assigned at each of a team’s first two in-district events, </w:t>
       </w:r>
       <w:r>
         <w:t>where a team’s score is supposed to represent how well they did at the event. T</w:t>
@@ -44,14 +69,19 @@
       </w:r>
     </w:p>
     <w:p>
-      <w:pPr>
-        <w:ind w:firstLine="720"/>
-      </w:pPr>
       <w:r>
         <w:t>Conveniently</w:t>
       </w:r>
       <w:r>
-        <w:t xml:space="preserve">, the district ranking points system can be applied to any competition, not just district competitions. </w:t>
+        <w:t xml:space="preserve">, the district ranking points system </w:t>
+      </w:r>
+      <w:proofErr w:type="gramStart"/>
+      <w:r>
+        <w:t>can be applied</w:t>
+      </w:r>
+      <w:proofErr w:type="gramEnd"/>
+      <w:r>
+        <w:t xml:space="preserve"> to any competition, not just district competitions. </w:t>
       </w:r>
       <w:r>
         <w:t xml:space="preserve">Since the </w:t>
@@ -60,7 +90,16 @@
         <w:t xml:space="preserve">scores for each individual event </w:t>
       </w:r>
       <w:r>
-        <w:t xml:space="preserve">represent the team’s performance at that event, a combination of all of their scores across the season should reasonable resemble their season performance. </w:t>
+        <w:t>represent the team’s performance at that event, a combination of all of their scores acr</w:t>
+      </w:r>
+      <w:r>
+        <w:t>oss the season should reasonably</w:t>
+      </w:r>
+      <w:r>
+        <w:t xml:space="preserve"> resemble their season performance. </w:t>
+      </w:r>
+      <w:r>
+        <w:t xml:space="preserve">Expanding that across multiple seasons therefore gives a representation of a team’s performance along that whole time span. </w:t>
       </w:r>
     </w:p>
     <w:p>
@@ -70,6 +109,7 @@
           <w:ilvl w:val="0"/>
           <w:numId w:val="2"/>
         </w:numPr>
+        <w:spacing w:before="0"/>
         <w:ind w:left="360"/>
       </w:pPr>
       <w:r>
@@ -90,7 +130,10 @@
         </w:numPr>
       </w:pPr>
       <w:r>
-        <w:t>District Points (DP): points used for district ranking at a single event as calculated according to §10.12.3 of the 2018 FRC Game Manua</w:t>
+        <w:t>District Points</w:t>
+      </w:r>
+      <w:r>
+        <w:t>: points used for district ranking at a single event as calculated according to §10.12.3 of the 2018 FRC Game Manua</w:t>
       </w:r>
       <w:r>
         <w:t>l</w:t>
@@ -111,18 +154,10 @@
         </w:numPr>
       </w:pPr>
       <w:r>
-        <w:t>Average District Points (</w:t>
-      </w:r>
-      <w:proofErr w:type="spellStart"/>
-      <w:r>
-        <w:t>Avg</w:t>
-      </w:r>
-      <w:r>
-        <w:t>DP</w:t>
-      </w:r>
-      <w:proofErr w:type="spellEnd"/>
-      <w:r>
-        <w:t xml:space="preserve">): the average </w:t>
+        <w:t>Average District Points</w:t>
+      </w:r>
+      <w:r>
+        <w:t xml:space="preserve">: the average </w:t>
       </w:r>
       <w:r>
         <w:t xml:space="preserve">of a team’s district points </w:t>
@@ -143,29 +178,42 @@
         </w:numPr>
       </w:pPr>
       <w:r>
-        <w:t>Adjusted District Points (</w:t>
-      </w:r>
-      <w:proofErr w:type="spellStart"/>
-      <w:r>
-        <w:t>Adj</w:t>
-      </w:r>
-      <w:r>
-        <w:t>DP</w:t>
-      </w:r>
-      <w:proofErr w:type="spellEnd"/>
-      <w:r>
-        <w:t xml:space="preserve">): </w:t>
-      </w:r>
-      <w:proofErr w:type="spellStart"/>
-      <w:r>
-        <w:t>Avg</w:t>
-      </w:r>
-      <w:r>
-        <w:t>DP</w:t>
-      </w:r>
-      <w:proofErr w:type="spellEnd"/>
-      <w:r>
-        <w:t xml:space="preserve"> adjusted by the number of events being considered; explained in Section </w:t>
+        <w:t>Adjusted District Points</w:t>
+      </w:r>
+      <w:r>
+        <w:t xml:space="preserve">: </w:t>
+      </w:r>
+      <w:r>
+        <w:t>Average District Points,</w:t>
+      </w:r>
+      <w:r>
+        <w:t xml:space="preserve"> adjusted by the number of events </w:t>
+      </w:r>
+      <w:proofErr w:type="gramStart"/>
+      <w:r>
+        <w:t>being considered</w:t>
+      </w:r>
+      <w:proofErr w:type="gramEnd"/>
+      <w:r>
+        <w:t>. See</w:t>
+      </w:r>
+      <w:r>
+        <w:t xml:space="preserve"> Section </w:t>
+      </w:r>
+      <w:r>
+        <w:t>3.2</w:t>
+      </w:r>
+    </w:p>
+    <w:p>
+      <w:pPr>
+        <w:pStyle w:val="ListParagraph"/>
+        <w:numPr>
+          <w:ilvl w:val="0"/>
+          <w:numId w:val="1"/>
+        </w:numPr>
+      </w:pPr>
+      <w:r>
+        <w:t>Inter-Season Score: a score that follows a team between seasons, used to help make predictions before all teams have played in the current season. See Section 3.4</w:t>
       </w:r>
     </w:p>
     <w:p>
@@ -175,10 +223,19 @@
           <w:ilvl w:val="0"/>
           <w:numId w:val="2"/>
         </w:numPr>
+        <w:spacing w:before="0"/>
         <w:ind w:left="360"/>
       </w:pPr>
       <w:r>
-        <w:t>How Is It Calculated?</w:t>
+        <w:t xml:space="preserve">How </w:t>
+      </w:r>
+      <w:proofErr w:type="gramStart"/>
+      <w:r>
+        <w:t>Is It Calculated</w:t>
+      </w:r>
+      <w:proofErr w:type="gramEnd"/>
+      <w:r>
+        <w:t>?</w:t>
       </w:r>
     </w:p>
     <w:p>
@@ -191,15 +248,10 @@
     </w:p>
     <w:p>
       <w:r>
-        <w:t xml:space="preserve">The basic DP for a team at an event </w:t>
-      </w:r>
-      <w:proofErr w:type="gramStart"/>
-      <w:r>
-        <w:t>are</w:t>
-      </w:r>
-      <w:proofErr w:type="gramEnd"/>
-      <w:r>
-        <w:t xml:space="preserve"> calculated according to the §10.12.3 of the 2018 FRC Game Manual</w:t>
+        <w:t>A team’s District Points</w:t>
+      </w:r>
+      <w:r>
+        <w:t xml:space="preserve"> at an event are calculated according to the §10.12.3 of the 2018 FRC Game Manual</w:t>
       </w:r>
       <w:r>
         <w:rPr>
@@ -243,27 +295,46 @@
         <w:fldChar w:fldCharType="end"/>
       </w:r>
       <w:r>
-        <w:t>. DP is comprised of four elements: qualifications</w:t>
-      </w:r>
-      <w:r>
-        <w:t xml:space="preserve"> (qual/quals)</w:t>
+        <w:t>. District Points are</w:t>
+      </w:r>
+      <w:r>
+        <w:t xml:space="preserve"> comprised of </w:t>
+      </w:r>
+      <w:r>
+        <w:t xml:space="preserve">the sum of </w:t>
+      </w:r>
+      <w:r>
+        <w:t>four elements: qualifications</w:t>
+      </w:r>
+      <w:r>
+        <w:t xml:space="preserve"> (</w:t>
+      </w:r>
+      <w:proofErr w:type="spellStart"/>
+      <w:r>
+        <w:t>qual</w:t>
+      </w:r>
+      <w:proofErr w:type="spellEnd"/>
+      <w:r>
+        <w:t>/</w:t>
+      </w:r>
+      <w:proofErr w:type="spellStart"/>
+      <w:r>
+        <w:t>quals</w:t>
+      </w:r>
+      <w:proofErr w:type="spellEnd"/>
+      <w:r>
+        <w:t>)</w:t>
       </w:r>
       <w:r>
         <w:t>, alliance selection, playoffs, and awards.</w:t>
       </w:r>
     </w:p>
     <w:p>
-      <w:r>
-        <w:t>Qualification points are calculated according to this formula</w:t>
-      </w:r>
-      <w:r>
-        <w:t xml:space="preserve">, where R is the team’s rank, N is the number of teams attending the event, and α is a scaling constant, equal to 1.07. This formula returns anywhere from 4 to 22 points, depending on the team’s qualification </w:t>
-      </w:r>
-      <w:r>
-        <w:t>rank</w:t>
-      </w:r>
-      <w:r>
-        <w:t>.</w:t>
+      <w:pPr>
+        <w:pStyle w:val="Heading3"/>
+      </w:pPr>
+      <w:r>
+        <w:t>3.1.1 Qualification Points</w:t>
       </w:r>
     </w:p>
     <w:p>
@@ -272,13 +343,13 @@
           <w:noProof/>
         </w:rPr>
         <w:drawing>
-          <wp:anchor distT="0" distB="0" distL="114300" distR="114300" simplePos="0" relativeHeight="251658240" behindDoc="0" locked="0" layoutInCell="1" allowOverlap="1" wp14:anchorId="1A3CDB37" wp14:editId="4E8B97F5">
+          <wp:anchor distT="0" distB="0" distL="114300" distR="114300" simplePos="0" relativeHeight="251658240" behindDoc="0" locked="0" layoutInCell="1" allowOverlap="1" wp14:anchorId="1A3CDB37" wp14:editId="3DB3C357">
             <wp:simplePos x="0" y="0"/>
             <wp:positionH relativeFrom="margin">
-              <wp:posOffset>3314700</wp:posOffset>
+              <wp:posOffset>3256280</wp:posOffset>
             </wp:positionH>
             <wp:positionV relativeFrom="paragraph">
-              <wp:posOffset>1905</wp:posOffset>
+              <wp:posOffset>142875</wp:posOffset>
             </wp:positionV>
             <wp:extent cx="2625090" cy="687070"/>
             <wp:effectExtent l="0" t="0" r="3810" b="0"/>
@@ -295,7 +366,7 @@
                     <pic:cNvPicPr/>
                   </pic:nvPicPr>
                   <pic:blipFill>
-                    <a:blip r:embed="rId8">
+                    <a:blip r:embed="rId9">
                       <a:extLst>
                         <a:ext uri="{28A0092B-C50C-407E-A947-70E740481C1C}">
                           <a14:useLocalDpi xmlns:a14="http://schemas.microsoft.com/office/drawing/2010/main" val="0"/>
@@ -322,191 +393,413 @@
         </w:drawing>
       </w:r>
       <w:r>
+        <w:t>Qualification points are calculated according to this formula</w:t>
+      </w:r>
+      <w:r>
+        <w:t xml:space="preserve">, where R is the team’s rank, N is the number of teams attending the event, and α is a scaling constant, equal to 1.07. </w:t>
+      </w:r>
+      <w:proofErr w:type="gramStart"/>
+      <w:r>
+        <w:t xml:space="preserve">This formula returns </w:t>
+      </w:r>
+      <w:r>
+        <w:t>somewhere between 4-</w:t>
+      </w:r>
+      <w:r>
+        <w:t xml:space="preserve">22 points, depending on the team’s qualification </w:t>
+      </w:r>
+      <w:r>
+        <w:t>rank</w:t>
+      </w:r>
+      <w:r>
+        <w:t>.</w:t>
+      </w:r>
+      <w:proofErr w:type="gramEnd"/>
+    </w:p>
+    <w:p>
+      <w:pPr>
+        <w:pStyle w:val="Heading3"/>
+      </w:pPr>
+      <w:r>
+        <w:lastRenderedPageBreak/>
+        <w:t>3.1.2 Alliance Selection Points</w:t>
+      </w:r>
+    </w:p>
+    <w:p>
+      <w:r>
+        <w:t xml:space="preserve">Alliance selection points </w:t>
+      </w:r>
+      <w:proofErr w:type="gramStart"/>
+      <w:r>
+        <w:t>are assigned</w:t>
+      </w:r>
+      <w:proofErr w:type="gramEnd"/>
+      <w:r>
+        <w:t xml:space="preserve"> based on the team’s pick position in the alliance selection draft. If a team is not picked for an alliance in the draft, they get 0 points. If a team is an alliance captain or first pick, they get 17-n points, where n is their alliance number. If a team is a second pick, the number of points they get is equal to their alliance number. In events with third picks, the third picks get 0 points. For example</w:t>
+      </w:r>
+      <w:r>
+        <w:t xml:space="preserve">, the captain and first pick of alliance 2 get 15 points, and their second pick gets 2 points. </w:t>
+      </w:r>
+    </w:p>
+    <w:p>
+      <w:pPr>
+        <w:pStyle w:val="Heading3"/>
+      </w:pPr>
+      <w:r>
+        <w:t>3.1.3 Playoff Points</w:t>
+      </w:r>
+    </w:p>
+    <w:p>
+      <w:r>
+        <w:t xml:space="preserve">Playoff points </w:t>
+      </w:r>
+      <w:proofErr w:type="gramStart"/>
+      <w:r>
+        <w:t xml:space="preserve">are </w:t>
+      </w:r>
+      <w:r>
+        <w:t>added</w:t>
+      </w:r>
+      <w:proofErr w:type="gramEnd"/>
+      <w:r>
+        <w:t xml:space="preserve"> </w:t>
+      </w:r>
+      <w:r>
+        <w:t>every time a team wins a level in the playoff tournament. For every level advanced (quarterfinals, semifinals, finals), the team gets additional points equal to 5 times the number of matches they played and won. Under normal circumstances, this means that teams get 10 points for every level they win. Therefore a quarterfinalist</w:t>
+      </w:r>
+      <w:r>
+        <w:t xml:space="preserve"> (</w:t>
+      </w:r>
+      <w:proofErr w:type="spellStart"/>
+      <w:r>
+        <w:t>qf</w:t>
+      </w:r>
+      <w:proofErr w:type="spellEnd"/>
+      <w:r>
+        <w:t>)</w:t>
+      </w:r>
+      <w:r>
+        <w:t xml:space="preserve"> team gets 0 playoff points because they won 0 levels, semifinalists </w:t>
+      </w:r>
+      <w:r>
+        <w:t xml:space="preserve">(sf) </w:t>
+      </w:r>
+      <w:r>
+        <w:t xml:space="preserve">gets 10 points because they won </w:t>
+      </w:r>
+      <w:proofErr w:type="spellStart"/>
+      <w:r>
+        <w:t>qf</w:t>
+      </w:r>
+      <w:proofErr w:type="spellEnd"/>
+      <w:r>
+        <w:t xml:space="preserve">, finalists </w:t>
+      </w:r>
+      <w:r>
+        <w:t xml:space="preserve">(f) </w:t>
+      </w:r>
+      <w:r>
+        <w:t xml:space="preserve">get 20 because they won </w:t>
+      </w:r>
+      <w:proofErr w:type="spellStart"/>
+      <w:r>
+        <w:t>qf</w:t>
+      </w:r>
+      <w:proofErr w:type="spellEnd"/>
+      <w:r>
+        <w:t xml:space="preserve"> and sf, and winners get 30 points because they won </w:t>
+      </w:r>
+      <w:proofErr w:type="spellStart"/>
+      <w:r>
+        <w:t>qf</w:t>
+      </w:r>
+      <w:proofErr w:type="spellEnd"/>
+      <w:r>
+        <w:t>, sf, and f</w:t>
+      </w:r>
+      <w:r>
+        <w:t>. This changes if the alliance must call on a backup team mid-tournament. Teams only get points for matches they play, so the team pulled out gets the points for the matches until they were replaced, and the backup team gets the points for matches after that.</w:t>
+      </w:r>
+    </w:p>
+    <w:p>
+      <w:pPr>
+        <w:pStyle w:val="Heading3"/>
+      </w:pPr>
+      <w:r>
+        <w:t>3.1.4 Awards Points</w:t>
+      </w:r>
+    </w:p>
+    <w:p>
+      <w:r>
+        <w:t xml:space="preserve">Award points </w:t>
+      </w:r>
+      <w:proofErr w:type="gramStart"/>
+      <w:r>
+        <w:t>are given</w:t>
+      </w:r>
+      <w:proofErr w:type="gramEnd"/>
+      <w:r>
+        <w:t xml:space="preserve"> for winning judged awards at competition. Chairman’s Award winners get 10 points. Engineering Inspiration and Rookie All Star winners get 8 points. All other judged award winners get 5 points. Winners of non-judged awards (e.g. highest rookie seed) or awards </w:t>
+      </w:r>
+      <w:r>
+        <w:t xml:space="preserve">not </w:t>
+      </w:r>
+      <w:r>
+        <w:t xml:space="preserve">judged by </w:t>
+      </w:r>
+      <w:r>
+        <w:t xml:space="preserve">FRC judges </w:t>
+      </w:r>
+      <w:r>
+        <w:t xml:space="preserve">(e.g. Gracious Professionalism award or Pit Safety award) do not get points. </w:t>
+      </w:r>
+      <w:r>
+        <w:t xml:space="preserve">Depending on the application, some </w:t>
+      </w:r>
+      <w:r>
+        <w:t xml:space="preserve">applications </w:t>
+      </w:r>
+      <w:r>
+        <w:t>do not take into account award points in order to focus on on-field competitive performance.</w:t>
+      </w:r>
+    </w:p>
+    <w:p>
+      <w:pPr>
+        <w:pStyle w:val="Heading2"/>
+      </w:pPr>
+      <w:r>
+        <w:t xml:space="preserve">3.2 </w:t>
+      </w:r>
+      <w:r>
+        <w:t>Adjusted</w:t>
+      </w:r>
+      <w:r>
+        <w:t xml:space="preserve"> D</w:t>
+      </w:r>
+      <w:r>
+        <w:t xml:space="preserve">istrict </w:t>
+      </w:r>
+      <w:r>
+        <w:t>P</w:t>
+      </w:r>
+      <w:r>
+        <w:t>oints</w:t>
+      </w:r>
+    </w:p>
+    <w:p>
+      <w:r>
+        <w:t>Adjusted D</w:t>
+      </w:r>
+      <w:r>
+        <w:t xml:space="preserve">istrict </w:t>
+      </w:r>
+      <w:r>
+        <w:t>P</w:t>
+      </w:r>
+      <w:r>
+        <w:t>oints</w:t>
+      </w:r>
+      <w:r>
+        <w:t xml:space="preserve"> is calculated by taking the </w:t>
+      </w:r>
+      <w:r>
+        <w:t xml:space="preserve">Average District Points </w:t>
+      </w:r>
+      <w:r>
+        <w:t>across all events, and then multiplying that by (# events</w:t>
+      </w:r>
+      <w:proofErr w:type="gramStart"/>
+      <w:r>
+        <w:t>)^</w:t>
+      </w:r>
+      <w:proofErr w:type="gramEnd"/>
+      <w:r>
+        <w:t xml:space="preserve">0.3. </w:t>
+      </w:r>
+      <w:r>
+        <w:t>By using t</w:t>
+      </w:r>
+      <w:r>
+        <w:t>his scaling factor</w:t>
+      </w:r>
+      <w:r>
+        <w:t xml:space="preserve">, teams that consistently did well at multiple events are prioritized over teams that did well at the one event they attended. </w:t>
+      </w:r>
+      <w:r>
+        <w:t xml:space="preserve">In most cases, </w:t>
+      </w:r>
+      <w:r>
+        <w:t>Adjusted District Points is the</w:t>
+      </w:r>
+      <w:r>
+        <w:t xml:space="preserve"> metric used for analysis.</w:t>
+      </w:r>
+      <w:r>
+        <w:t xml:space="preserve"> Other metrics </w:t>
+      </w:r>
+      <w:proofErr w:type="gramStart"/>
+      <w:r>
+        <w:t>can also be adjusted</w:t>
+      </w:r>
+      <w:proofErr w:type="gramEnd"/>
+      <w:r>
+        <w:t xml:space="preserve"> in this manner, to get metrics such as Adjusted Qualification Points, Adjusted Award Points, etc.</w:t>
+      </w:r>
+    </w:p>
+    <w:p>
+      <w:pPr>
+        <w:pStyle w:val="Heading2"/>
+      </w:pPr>
+      <w:r>
+        <w:t>3.3 Finals Event Adjustment</w:t>
+      </w:r>
+    </w:p>
+    <w:p>
+      <w:r>
+        <w:t>A</w:t>
+      </w:r>
+      <w:r>
+        <w:t xml:space="preserve"> unique </w:t>
+      </w:r>
+      <w:r>
+        <w:t>problem arises for events with divisions, the winners of which advance to a separate finals competition. T</w:t>
+      </w:r>
+      <w:bookmarkStart w:id="0" w:name="_GoBack"/>
+      <w:bookmarkEnd w:id="0"/>
+      <w:r>
+        <w:t>his include</w:t>
+      </w:r>
+      <w:r>
+        <w:t>s</w:t>
+      </w:r>
+      <w:r>
+        <w:t xml:space="preserve"> District Championships in large districts and Championship</w:t>
+      </w:r>
+      <w:r>
+        <w:t xml:space="preserve"> events</w:t>
+      </w:r>
+      <w:r>
+        <w:t xml:space="preserve">. Treating the </w:t>
+      </w:r>
+      <w:r>
+        <w:t xml:space="preserve">finals </w:t>
+      </w:r>
+      <w:r>
+        <w:t xml:space="preserve">event as a new individual event is inadequate, since the event does not have the same qualification-alliances-playoff-awards format as a standard event. </w:t>
+      </w:r>
+      <w:r>
+        <w:t>However, ignoring the event altogether would be to disregard the performance of teams at the most competitive levels of competition all season. As a solution, the playoff points of the finals event are added to those of the division event and they are calculated together as one event. This method provides a</w:t>
+      </w:r>
+      <w:r>
+        <w:t xml:space="preserve"> bonus for performing well in the finals event, while not disadvantaging a team that </w:t>
+      </w:r>
+      <w:proofErr w:type="gramStart"/>
+      <w:r>
+        <w:t>doesn’t</w:t>
+      </w:r>
+      <w:proofErr w:type="gramEnd"/>
+      <w:r>
+        <w:t xml:space="preserve"> do well. </w:t>
+      </w:r>
+    </w:p>
+    <w:p>
+      <w:r>
         <w:br w:type="page"/>
       </w:r>
     </w:p>
     <w:p>
+      <w:pPr>
+        <w:pStyle w:val="Heading2"/>
+      </w:pPr>
       <w:r>
         <w:lastRenderedPageBreak/>
-        <w:t>Alliance selection points are assigned based on the team’s pick position in the alliance selection draft. If a team is not picked for an alliance in the draft, they get 0 points. If a team is an alliance captain or first pick, they get 17-n points, where n is their alliance number. If a team is a second pick, the number of points they get is equal to their alliance number. In events with third picks, the third picks get 0 points. For example</w:t>
-      </w:r>
-      <w:r>
-        <w:t xml:space="preserve">, the captain and first pick of alliance 2 get 15 points, and their second pick gets 2 points. </w:t>
-      </w:r>
-    </w:p>
-    <w:p>
-      <w:r>
-        <w:t xml:space="preserve">Playoff points are </w:t>
-      </w:r>
-      <w:r>
-        <w:t xml:space="preserve">added </w:t>
-      </w:r>
-      <w:r>
-        <w:t>every time a team wins a level in the playoff tournament. For every level advanced (quarterfinals, semifinals, finals), the team gets additional points equal to 5 times the number of matches they played and won. Under normal circumstances, this means that teams get 10 points for every level they win. Therefore a quarterfinalist</w:t>
-      </w:r>
-      <w:r>
-        <w:t xml:space="preserve"> (</w:t>
+        <w:t>3.4 Inter-Season Score</w:t>
+      </w:r>
+    </w:p>
+    <w:p>
+      <w:r>
+        <w:t>To be able to predict early-season events where not all teams have played previous events in the season in question, we need a metric that tracks teams’</w:t>
+      </w:r>
+      <w:r>
+        <w:t xml:space="preserve"> performance across multiple </w:t>
+      </w:r>
+      <w:r>
+        <w:t>seasons. That inter-season score is defined to be</w:t>
+      </w:r>
+      <w:r>
+        <w:t xml:space="preserve">: </w:t>
+      </w:r>
+      <w:r>
+        <w:rPr>
+          <w:position w:val="-28"/>
+        </w:rPr>
+        <w:object w:dxaOrig="1520" w:dyaOrig="540" w14:anchorId="3A849E1B">
+          <v:shapetype id="_x0000_t75" coordsize="21600,21600" o:spt="75" o:preferrelative="t" path="m@4@5l@4@11@9@11@9@5xe" filled="f" stroked="f">
+            <v:stroke joinstyle="miter"/>
+            <v:formulas>
+              <v:f eqn="if lineDrawn pixelLineWidth 0"/>
+              <v:f eqn="sum @0 1 0"/>
+              <v:f eqn="sum 0 0 @1"/>
+              <v:f eqn="prod @2 1 2"/>
+              <v:f eqn="prod @3 21600 pixelWidth"/>
+              <v:f eqn="prod @3 21600 pixelHeight"/>
+              <v:f eqn="sum @0 0 1"/>
+              <v:f eqn="prod @6 1 2"/>
+              <v:f eqn="prod @7 21600 pixelWidth"/>
+              <v:f eqn="sum @8 21600 0"/>
+              <v:f eqn="prod @7 21600 pixelHeight"/>
+              <v:f eqn="sum @10 21600 0"/>
+            </v:formulas>
+            <v:path o:extrusionok="f" gradientshapeok="t" o:connecttype="rect"/>
+            <o:lock v:ext="edit" aspectratio="t"/>
+          </v:shapetype>
+          <v:shape id="_x0000_i1025" type="#_x0000_t75" style="width:75.75pt;height:27pt" o:ole="">
+            <v:imagedata r:id="rId10" o:title=""/>
+          </v:shape>
+          <o:OLEObject Type="Embed" ProgID="Equation.DSMT4" ShapeID="_x0000_i1025" DrawAspect="Content" ObjectID="_1607279909" r:id="rId11"/>
+        </w:object>
+      </w:r>
+      <w:r>
+        <w:t xml:space="preserve">, where n is the number of years since the season in question, </w:t>
       </w:r>
       <w:proofErr w:type="spellStart"/>
       <w:r>
-        <w:t>qf</w:t>
+        <w:t>DP</w:t>
+      </w:r>
+      <w:r>
+        <w:rPr>
+          <w:vertAlign w:val="subscript"/>
+        </w:rPr>
+        <w:t>n</w:t>
       </w:r>
       <w:proofErr w:type="spellEnd"/>
       <w:r>
-        <w:t>)</w:t>
-      </w:r>
-      <w:r>
-        <w:t xml:space="preserve"> team gets 0 playoff points because they won 0 levels, semifinalists </w:t>
-      </w:r>
-      <w:r>
-        <w:t xml:space="preserve">(sf) </w:t>
-      </w:r>
-      <w:r>
-        <w:t xml:space="preserve">gets 10 points because they won </w:t>
-      </w:r>
-      <w:proofErr w:type="spellStart"/>
-      <w:r>
-        <w:t>qf</w:t>
-      </w:r>
-      <w:proofErr w:type="spellEnd"/>
-      <w:r>
-        <w:t xml:space="preserve">, finalists </w:t>
-      </w:r>
-      <w:r>
-        <w:t xml:space="preserve">(f) </w:t>
-      </w:r>
-      <w:r>
-        <w:t xml:space="preserve">get 20 because they won </w:t>
-      </w:r>
-      <w:proofErr w:type="spellStart"/>
-      <w:r>
-        <w:t>qf</w:t>
-      </w:r>
-      <w:proofErr w:type="spellEnd"/>
-      <w:r>
-        <w:t xml:space="preserve"> and sf, and winners get 30 points because they won </w:t>
-      </w:r>
-      <w:proofErr w:type="spellStart"/>
-      <w:r>
-        <w:t>qf</w:t>
-      </w:r>
-      <w:proofErr w:type="spellEnd"/>
-      <w:r>
-        <w:t>, sf, and f</w:t>
-      </w:r>
-      <w:r>
-        <w:t>. This changes if the alliance must call on a backup team mid-tournament. Teams only get points for matches they play, so the team pulled out gets the points for the matches until they were replaced, and the backup team gets the points for matches after that.</w:t>
-      </w:r>
-    </w:p>
-    <w:p>
-      <w:r>
-        <w:t xml:space="preserve">Award points are given for winning judged awards at competition. Chairman’s Award winners get 10 points. Engineering Inspiration and Rookie All Star winners get 8 points. All other judged award winners get 5 points. Winners of non-judged awards (e.g. highest rookie seed) or awards judged by non-judged (e.g. Gracious Professionalism award or Pit Safety award) do not get points. </w:t>
-      </w:r>
-      <w:r>
-        <w:t>Depending on the application, some implementations do not take into account award points in order to focus on on-field competitive performance.</w:t>
-      </w:r>
-    </w:p>
-    <w:p>
-      <w:pPr>
-        <w:pStyle w:val="Heading2"/>
-      </w:pPr>
-      <w:r>
-        <w:t xml:space="preserve">3.2 </w:t>
-      </w:r>
-      <w:r>
-        <w:t>Adjusted</w:t>
-      </w:r>
-      <w:r>
-        <w:t xml:space="preserve"> DP</w:t>
-      </w:r>
-    </w:p>
-    <w:p>
-      <w:r>
-        <w:t xml:space="preserve">Adjusted DP is calculated by taking the average DP across all events, and then multiplying that by (# </w:t>
-      </w:r>
-      <w:proofErr w:type="gramStart"/>
-      <w:r>
-        <w:t>events)^</w:t>
-      </w:r>
-      <w:proofErr w:type="gramEnd"/>
-      <w:r>
-        <w:t xml:space="preserve">0.3. </w:t>
-      </w:r>
-      <w:r>
-        <w:t>By using t</w:t>
-      </w:r>
-      <w:r>
-        <w:t>his scaling factor</w:t>
-      </w:r>
-      <w:r>
-        <w:t xml:space="preserve">, teams that consistently did well at multiple events are prioritized over teams that did well at the one event they attended. </w:t>
-      </w:r>
-      <w:r>
-        <w:t xml:space="preserve">In most cases, </w:t>
-      </w:r>
-      <w:proofErr w:type="spellStart"/>
-      <w:r>
-        <w:t>AdjDP</w:t>
-      </w:r>
-      <w:proofErr w:type="spellEnd"/>
-      <w:r>
-        <w:t xml:space="preserve"> is the DP metric used for analysis.</w:t>
-      </w:r>
-    </w:p>
-    <w:p>
-      <w:pPr>
-        <w:pStyle w:val="Heading2"/>
-      </w:pPr>
-      <w:r>
-        <w:t>3.3 Finals Event Adjustment</w:t>
-      </w:r>
-    </w:p>
-    <w:p>
-      <w:r>
-        <w:t>A</w:t>
-      </w:r>
-      <w:r>
-        <w:t xml:space="preserve"> unique </w:t>
-      </w:r>
-      <w:r>
-        <w:t xml:space="preserve">problem arises for events with divisions, the winners of which advance to a separate </w:t>
-      </w:r>
-      <w:proofErr w:type="gramStart"/>
-      <w:r>
-        <w:t>finals</w:t>
-      </w:r>
-      <w:proofErr w:type="gramEnd"/>
-      <w:r>
-        <w:t xml:space="preserve"> competition. This include</w:t>
-      </w:r>
-      <w:r>
-        <w:t>s</w:t>
-      </w:r>
-      <w:r>
-        <w:t xml:space="preserve"> District Championships in large districts and Championship</w:t>
-      </w:r>
-      <w:r>
-        <w:t xml:space="preserve"> events</w:t>
-      </w:r>
-      <w:r>
-        <w:t xml:space="preserve">. Treating the </w:t>
-      </w:r>
-      <w:r>
-        <w:t xml:space="preserve">finals </w:t>
-      </w:r>
-      <w:r>
-        <w:t xml:space="preserve">event as a new individual event is inadequate, since the event does not have the same qualification-alliances-playoff-awards format as a standard event. </w:t>
-      </w:r>
-      <w:r>
-        <w:t>However, ignoring the event altogether would be to disregard the performance of teams at the most competitive levels of competition all season. As a solution, the playoff points of the finals event are added to those of the division event and they are calculated together as one event. This method provides a</w:t>
-      </w:r>
-      <w:r>
-        <w:t xml:space="preserve"> bonus for performing well in the finals event, while not disadvantaging a team that doesn’t do well. </w:t>
-      </w:r>
-    </w:p>
-    <w:p>
-      <w:r>
-        <w:br w:type="page"/>
+        <w:softHyphen/>
+        <w:t xml:space="preserve"> is the team’s </w:t>
+      </w:r>
+      <w:r>
+        <w:t>Adjusted District Points</w:t>
+      </w:r>
+      <w:r>
+        <w:t xml:space="preserve"> for the nth previous season, and a and b are scaling constants.</w:t>
+      </w:r>
+      <w:r>
+        <w:t xml:space="preserve"> With scaling constants of a=</w:t>
+      </w:r>
+      <w:r>
+        <w:t xml:space="preserve">1.7, b=0.993, which were found to give the best predictive power for the 2016-2018 seasons, </w:t>
+      </w:r>
+      <w:r>
+        <w:t xml:space="preserve">the previous year </w:t>
+      </w:r>
+      <w:r>
+        <w:t xml:space="preserve">corresponds to </w:t>
+      </w:r>
+      <w:r>
+        <w:t>63% of the final score, 23% for two years previous, 9% for 3 years, and 5% for the rest of the years, continuing the exponential trend</w:t>
+      </w:r>
+      <w:r>
+        <w:t xml:space="preserve">. </w:t>
       </w:r>
     </w:p>
     <w:p>
@@ -516,10 +809,10 @@
           <w:ilvl w:val="0"/>
           <w:numId w:val="2"/>
         </w:numPr>
+        <w:spacing w:before="0"/>
         <w:ind w:left="360"/>
       </w:pPr>
       <w:r>
-        <w:lastRenderedPageBreak/>
         <w:t>Performance Analysis</w:t>
       </w:r>
     </w:p>
@@ -571,13 +864,69 @@
         <w:t xml:space="preserve">calculating </w:t>
       </w:r>
       <w:r>
-        <w:t xml:space="preserve">DP is computationally simple (as compared to metrics like OPR which need to simultaneously solve equations to compute), relatively easy to understand, and already used for district ranking in FRC. </w:t>
-      </w:r>
-      <w:r>
-        <w:t xml:space="preserve">With this metric, many different variables can be analyzed to see how they correlate to performance. Some examples of </w:t>
-      </w:r>
-      <w:r>
-        <w:t>variables that have been compared against DP metrics include: regional vs district system, number of competitions attended, team location, and other predictive metrics like OPR, CCWM, EPR, and Elo.</w:t>
+        <w:t>D</w:t>
+      </w:r>
+      <w:r>
+        <w:t xml:space="preserve">istrict </w:t>
+      </w:r>
+      <w:r>
+        <w:t>P</w:t>
+      </w:r>
+      <w:r>
+        <w:t>oints</w:t>
+      </w:r>
+      <w:r>
+        <w:t xml:space="preserve"> is computationally simple (as compared to metrics like OPR which need to simultaneously solve equations to compute), relatively easy to understand, and already used for district ranking in FRC. </w:t>
+      </w:r>
+      <w:r>
+        <w:t xml:space="preserve">Since these metrics do not inflate/deflate with changes in average score in different seasons, they are convenient for comparing teams’ performance across seasons. </w:t>
+      </w:r>
+    </w:p>
+    <w:p>
+      <w:pPr>
+        <w:pStyle w:val="ListParagraph"/>
+        <w:ind w:left="0"/>
+      </w:pPr>
+      <w:r>
+        <w:t>Using District Points</w:t>
+      </w:r>
+      <w:r>
+        <w:t xml:space="preserve">, </w:t>
+      </w:r>
+      <w:r>
+        <w:t xml:space="preserve">we can analyze </w:t>
+      </w:r>
+      <w:r>
+        <w:t xml:space="preserve">many different variables to see how they correlate to </w:t>
+      </w:r>
+      <w:r>
+        <w:t xml:space="preserve">team </w:t>
+      </w:r>
+      <w:r>
+        <w:t xml:space="preserve">performance. Some examples of </w:t>
+      </w:r>
+      <w:r>
+        <w:t xml:space="preserve">variables that </w:t>
+      </w:r>
+      <w:proofErr w:type="gramStart"/>
+      <w:r>
+        <w:t>can be</w:t>
+      </w:r>
+      <w:r>
+        <w:t xml:space="preserve"> compared</w:t>
+      </w:r>
+      <w:proofErr w:type="gramEnd"/>
+      <w:r>
+        <w:t xml:space="preserve"> against </w:t>
+      </w:r>
+      <w:r>
+        <w:t>DISTRICT POINTS</w:t>
+      </w:r>
+      <w:r>
+        <w:t xml:space="preserve"> metrics include: regional vs district system, number of compet</w:t>
+      </w:r>
+      <w:r>
+        <w:t>itions attended, team location, etc.</w:t>
       </w:r>
     </w:p>
     <w:p>
@@ -587,6 +936,7 @@
           <w:ilvl w:val="0"/>
           <w:numId w:val="2"/>
         </w:numPr>
+        <w:spacing w:before="0"/>
         <w:ind w:left="360"/>
       </w:pPr>
       <w:r>
@@ -609,7 +959,21 @@
     </w:p>
     <w:p>
       <w:r>
-        <w:t xml:space="preserve">We can use a team’s past District Points earnings to predict their performance at future competitions. These predictions can help predict match winners, which matches to watch, and other metrics. This works, to a degree, both within the official season, in the offseason, and between seasons. </w:t>
+        <w:t xml:space="preserve">We can use a team’s past </w:t>
+      </w:r>
+      <w:proofErr w:type="gramStart"/>
+      <w:r>
+        <w:t>District Points</w:t>
+      </w:r>
+      <w:proofErr w:type="gramEnd"/>
+      <w:r>
+        <w:t xml:space="preserve"> earnings to predict their performance at future competitions. </w:t>
+      </w:r>
+      <w:r>
+        <w:t xml:space="preserve">While these predictions are far from perfect, they </w:t>
+      </w:r>
+      <w:r>
+        <w:t xml:space="preserve">can help predict match winners, which matches to watch, and other metrics. This works, to a degree, both within the official season, in the offseason, and between seasons. </w:t>
       </w:r>
     </w:p>
     <w:p>
@@ -649,10 +1013,30 @@
         <w:t xml:space="preserve">performance at other events in the same season. This prediction method only works at District Championships, Championships, </w:t>
       </w:r>
       <w:r>
-        <w:t xml:space="preserve">and off-season competitions where all teams have already competed at one or more competitions that season. This is necessary to ensure that each team has a DP score for that season, which can be </w:t>
-      </w:r>
-      <w:r>
-        <w:t>compared and evaluated to form a prediction.</w:t>
+        <w:t>and off-season competitions where all teams have already competed at one or more competitions that season. This is necessary to ensure that each team has a</w:t>
+      </w:r>
+      <w:r>
+        <w:t>n</w:t>
+      </w:r>
+      <w:r>
+        <w:t xml:space="preserve"> </w:t>
+      </w:r>
+      <w:r>
+        <w:t>Adjusted District Points</w:t>
+      </w:r>
+      <w:r>
+        <w:t xml:space="preserve"> score for that season, which </w:t>
+      </w:r>
+      <w:proofErr w:type="gramStart"/>
+      <w:r>
+        <w:t xml:space="preserve">can be </w:t>
+      </w:r>
+      <w:r>
+        <w:t>compared and evaluated to form a prediction</w:t>
+      </w:r>
+      <w:proofErr w:type="gramEnd"/>
+      <w:r>
+        <w:t>.</w:t>
       </w:r>
     </w:p>
     <w:p>
@@ -660,10 +1044,39 @@
         <w:pStyle w:val="Heading2"/>
       </w:pPr>
       <w:r>
+        <w:lastRenderedPageBreak/>
         <w:t>5.3 Inter-Season Predictions</w:t>
       </w:r>
     </w:p>
-    <w:p/>
+    <w:p>
+      <w:r>
+        <w:t>This prediction method</w:t>
+      </w:r>
+      <w:r>
+        <w:t xml:space="preserve"> use</w:t>
+      </w:r>
+      <w:r>
+        <w:t>s</w:t>
+      </w:r>
+      <w:r>
+        <w:t xml:space="preserve"> the </w:t>
+      </w:r>
+      <w:r>
+        <w:t xml:space="preserve">Inter-Season score described in Section 3.4 to predict </w:t>
+      </w:r>
+      <w:r>
+        <w:t xml:space="preserve">competitions where not all teams have attended at least one </w:t>
+      </w:r>
+      <w:r>
+        <w:t>previous</w:t>
+      </w:r>
+      <w:r>
+        <w:t xml:space="preserve"> competition in the same season. This method works in a similar way </w:t>
+      </w:r>
+      <w:r>
+        <w:t xml:space="preserve">to late-season predictions, described in Section 5.2, but using the Inter-Season score in place of the Adjusted District Points for that season. Since this method does not use information from this season rather than previous seasons, and FRC teams can swing wildly between seasons for a variety of reasons, this is a less precise prediction model than late-season predictions. </w:t>
+      </w:r>
+    </w:p>
     <w:sectPr>
       <w:endnotePr>
         <w:numFmt w:val="decimal"/>
@@ -678,7 +1091,7 @@
 </file>
 
 <file path=word/endnotes.xml><?xml version="1.0" encoding="utf-8"?>
-<w:endnotes xmlns:wpc="http://schemas.microsoft.com/office/word/2010/wordprocessingCanvas" xmlns:cx="http://schemas.microsoft.com/office/drawing/2014/chartex" xmlns:cx1="http://schemas.microsoft.com/office/drawing/2015/9/8/chartex" xmlns:cx2="http://schemas.microsoft.com/office/drawing/2015/10/21/chartex" xmlns:cx3="http://schemas.microsoft.com/office/drawing/2016/5/9/chartex" xmlns:cx4="http://schemas.microsoft.com/office/drawing/2016/5/10/chartex" xmlns:cx5="http://schemas.microsoft.com/office/drawing/2016/5/11/chartex" xmlns:cx6="http://schemas.microsoft.com/office/drawing/2016/5/12/chartex" xmlns:cx7="http://schemas.microsoft.com/office/drawing/2016/5/13/chartex" xmlns:cx8="http://schemas.microsoft.com/office/drawing/2016/5/14/chartex" xmlns:mc="http://schemas.openxmlformats.org/markup-compatibility/2006" xmlns:aink="http://schemas.microsoft.com/office/drawing/2016/ink" xmlns:am3d="http://schemas.microsoft.com/office/drawing/2017/model3d" xmlns:o="urn:schemas-microsoft-com:office:office" xmlns:r="http://schemas.openxmlformats.org/officeDocument/2006/relationships" xmlns:m="http://schemas.openxmlformats.org/officeDocument/2006/math" xmlns:v="urn:schemas-microsoft-com:vml" xmlns:wp14="http://schemas.microsoft.com/office/word/2010/wordprocessingDrawing" xmlns:wp="http://schemas.openxmlformats.org/drawingml/2006/wordprocessingDrawing" xmlns:w10="urn:schemas-microsoft-com:office:word" xmlns:w="http://schemas.openxmlformats.org/wordprocessingml/2006/main" xmlns:w14="http://schemas.microsoft.com/office/word/2010/wordml" xmlns:w15="http://schemas.microsoft.com/office/word/2012/wordml" xmlns:w16cid="http://schemas.microsoft.com/office/word/2016/wordml/cid" xmlns:w16se="http://schemas.microsoft.com/office/word/2015/wordml/symex" xmlns:wpg="http://schemas.microsoft.com/office/word/2010/wordprocessingGroup" xmlns:wpi="http://schemas.microsoft.com/office/word/2010/wordprocessingInk" xmlns:wne="http://schemas.microsoft.com/office/word/2006/wordml" xmlns:wps="http://schemas.microsoft.com/office/word/2010/wordprocessingShape" mc:Ignorable="w14 w15 w16se w16cid wp14">
+<w:endnotes xmlns:wpc="http://schemas.microsoft.com/office/word/2010/wordprocessingCanvas" xmlns:mc="http://schemas.openxmlformats.org/markup-compatibility/2006" xmlns:o="urn:schemas-microsoft-com:office:office" xmlns:r="http://schemas.openxmlformats.org/officeDocument/2006/relationships" xmlns:m="http://schemas.openxmlformats.org/officeDocument/2006/math" xmlns:v="urn:schemas-microsoft-com:vml" xmlns:wp14="http://schemas.microsoft.com/office/word/2010/wordprocessingDrawing" xmlns:wp="http://schemas.openxmlformats.org/drawingml/2006/wordprocessingDrawing" xmlns:w10="urn:schemas-microsoft-com:office:word" xmlns:w="http://schemas.openxmlformats.org/wordprocessingml/2006/main" xmlns:w14="http://schemas.microsoft.com/office/word/2010/wordml" xmlns:wpg="http://schemas.microsoft.com/office/word/2010/wordprocessingGroup" xmlns:wpi="http://schemas.microsoft.com/office/word/2010/wordprocessingInk" xmlns:wne="http://schemas.microsoft.com/office/word/2006/wordml" xmlns:wps="http://schemas.microsoft.com/office/word/2010/wordprocessingShape" mc:Ignorable="w14 wp14">
   <w:endnote w:type="separator" w:id="-1">
     <w:p>
       <w:pPr>
@@ -703,7 +1116,7 @@
 </file>
 
 <file path=word/footnotes.xml><?xml version="1.0" encoding="utf-8"?>
-<w:footnotes xmlns:wpc="http://schemas.microsoft.com/office/word/2010/wordprocessingCanvas" xmlns:cx="http://schemas.microsoft.com/office/drawing/2014/chartex" xmlns:cx1="http://schemas.microsoft.com/office/drawing/2015/9/8/chartex" xmlns:cx2="http://schemas.microsoft.com/office/drawing/2015/10/21/chartex" xmlns:cx3="http://schemas.microsoft.com/office/drawing/2016/5/9/chartex" xmlns:cx4="http://schemas.microsoft.com/office/drawing/2016/5/10/chartex" xmlns:cx5="http://schemas.microsoft.com/office/drawing/2016/5/11/chartex" xmlns:cx6="http://schemas.microsoft.com/office/drawing/2016/5/12/chartex" xmlns:cx7="http://schemas.microsoft.com/office/drawing/2016/5/13/chartex" xmlns:cx8="http://schemas.microsoft.com/office/drawing/2016/5/14/chartex" xmlns:mc="http://schemas.openxmlformats.org/markup-compatibility/2006" xmlns:aink="http://schemas.microsoft.com/office/drawing/2016/ink" xmlns:am3d="http://schemas.microsoft.com/office/drawing/2017/model3d" xmlns:o="urn:schemas-microsoft-com:office:office" xmlns:r="http://schemas.openxmlformats.org/officeDocument/2006/relationships" xmlns:m="http://schemas.openxmlformats.org/officeDocument/2006/math" xmlns:v="urn:schemas-microsoft-com:vml" xmlns:wp14="http://schemas.microsoft.com/office/word/2010/wordprocessingDrawing" xmlns:wp="http://schemas.openxmlformats.org/drawingml/2006/wordprocessingDrawing" xmlns:w10="urn:schemas-microsoft-com:office:word" xmlns:w="http://schemas.openxmlformats.org/wordprocessingml/2006/main" xmlns:w14="http://schemas.microsoft.com/office/word/2010/wordml" xmlns:w15="http://schemas.microsoft.com/office/word/2012/wordml" xmlns:w16cid="http://schemas.microsoft.com/office/word/2016/wordml/cid" xmlns:w16se="http://schemas.microsoft.com/office/word/2015/wordml/symex" xmlns:wpg="http://schemas.microsoft.com/office/word/2010/wordprocessingGroup" xmlns:wpi="http://schemas.microsoft.com/office/word/2010/wordprocessingInk" xmlns:wne="http://schemas.microsoft.com/office/word/2006/wordml" xmlns:wps="http://schemas.microsoft.com/office/word/2010/wordprocessingShape" mc:Ignorable="w14 w15 w16se w16cid wp14">
+<w:footnotes xmlns:wpc="http://schemas.microsoft.com/office/word/2010/wordprocessingCanvas" xmlns:mc="http://schemas.openxmlformats.org/markup-compatibility/2006" xmlns:o="urn:schemas-microsoft-com:office:office" xmlns:r="http://schemas.openxmlformats.org/officeDocument/2006/relationships" xmlns:m="http://schemas.openxmlformats.org/officeDocument/2006/math" xmlns:v="urn:schemas-microsoft-com:vml" xmlns:wp14="http://schemas.microsoft.com/office/word/2010/wordprocessingDrawing" xmlns:wp="http://schemas.openxmlformats.org/drawingml/2006/wordprocessingDrawing" xmlns:w10="urn:schemas-microsoft-com:office:word" xmlns:w="http://schemas.openxmlformats.org/wordprocessingml/2006/main" xmlns:w14="http://schemas.microsoft.com/office/word/2010/wordml" xmlns:wpg="http://schemas.microsoft.com/office/word/2010/wordprocessingGroup" xmlns:wpi="http://schemas.microsoft.com/office/word/2010/wordprocessingInk" xmlns:wne="http://schemas.microsoft.com/office/word/2006/wordml" xmlns:wps="http://schemas.microsoft.com/office/word/2010/wordprocessingShape" mc:Ignorable="w14 wp14">
   <w:footnote w:type="separator" w:id="-1">
     <w:p>
       <w:pPr>
@@ -746,16 +1159,14 @@
           <w:t>https://firstfrc.blob.core.windows.net/frc2018/Manual/2018FRCGameSeasonManual.pdf</w:t>
         </w:r>
       </w:hyperlink>
-      <w:bookmarkStart w:id="0" w:name="_GoBack"/>
-      <w:bookmarkEnd w:id="0"/>
     </w:p>
   </w:footnote>
 </w:footnotes>
 </file>
 
 <file path=word/numbering.xml><?xml version="1.0" encoding="utf-8"?>
-<w:numbering xmlns:wpc="http://schemas.microsoft.com/office/word/2010/wordprocessingCanvas" xmlns:cx="http://schemas.microsoft.com/office/drawing/2014/chartex" xmlns:cx1="http://schemas.microsoft.com/office/drawing/2015/9/8/chartex" xmlns:cx2="http://schemas.microsoft.com/office/drawing/2015/10/21/chartex" xmlns:cx3="http://schemas.microsoft.com/office/drawing/2016/5/9/chartex" xmlns:cx4="http://schemas.microsoft.com/office/drawing/2016/5/10/chartex" xmlns:cx5="http://schemas.microsoft.com/office/drawing/2016/5/11/chartex" xmlns:cx6="http://schemas.microsoft.com/office/drawing/2016/5/12/chartex" xmlns:cx7="http://schemas.microsoft.com/office/drawing/2016/5/13/chartex" xmlns:cx8="http://schemas.microsoft.com/office/drawing/2016/5/14/chartex" xmlns:mc="http://schemas.openxmlformats.org/markup-compatibility/2006" xmlns:aink="http://schemas.microsoft.com/office/drawing/2016/ink" xmlns:am3d="http://schemas.microsoft.com/office/drawing/2017/model3d" xmlns:o="urn:schemas-microsoft-com:office:office" xmlns:r="http://schemas.openxmlformats.org/officeDocument/2006/relationships" xmlns:m="http://schemas.openxmlformats.org/officeDocument/2006/math" xmlns:v="urn:schemas-microsoft-com:vml" xmlns:wp14="http://schemas.microsoft.com/office/word/2010/wordprocessingDrawing" xmlns:wp="http://schemas.openxmlformats.org/drawingml/2006/wordprocessingDrawing" xmlns:w10="urn:schemas-microsoft-com:office:word" xmlns:w="http://schemas.openxmlformats.org/wordprocessingml/2006/main" xmlns:w14="http://schemas.microsoft.com/office/word/2010/wordml" xmlns:w15="http://schemas.microsoft.com/office/word/2012/wordml" xmlns:w16cid="http://schemas.microsoft.com/office/word/2016/wordml/cid" xmlns:w16se="http://schemas.microsoft.com/office/word/2015/wordml/symex" xmlns:wpg="http://schemas.microsoft.com/office/word/2010/wordprocessingGroup" xmlns:wpi="http://schemas.microsoft.com/office/word/2010/wordprocessingInk" xmlns:wne="http://schemas.microsoft.com/office/word/2006/wordml" xmlns:wps="http://schemas.microsoft.com/office/word/2010/wordprocessingShape" mc:Ignorable="w14 w15 w16se w16cid wp14">
-  <w:abstractNum w:abstractNumId="0" w15:restartNumberingAfterBreak="0">
+<w:numbering xmlns:wpc="http://schemas.microsoft.com/office/word/2010/wordprocessingCanvas" xmlns:mc="http://schemas.openxmlformats.org/markup-compatibility/2006" xmlns:o="urn:schemas-microsoft-com:office:office" xmlns:r="http://schemas.openxmlformats.org/officeDocument/2006/relationships" xmlns:m="http://schemas.openxmlformats.org/officeDocument/2006/math" xmlns:v="urn:schemas-microsoft-com:vml" xmlns:wp14="http://schemas.microsoft.com/office/word/2010/wordprocessingDrawing" xmlns:wp="http://schemas.openxmlformats.org/drawingml/2006/wordprocessingDrawing" xmlns:w10="urn:schemas-microsoft-com:office:word" xmlns:w="http://schemas.openxmlformats.org/wordprocessingml/2006/main" xmlns:w14="http://schemas.microsoft.com/office/word/2010/wordml" xmlns:wpg="http://schemas.microsoft.com/office/word/2010/wordprocessingGroup" xmlns:wpi="http://schemas.microsoft.com/office/word/2010/wordprocessingInk" xmlns:wne="http://schemas.microsoft.com/office/word/2006/wordml" xmlns:wps="http://schemas.microsoft.com/office/word/2010/wordprocessingShape" mc:Ignorable="w14 wp14">
+  <w:abstractNum w:abstractNumId="0">
     <w:nsid w:val="1BCF12D7"/>
     <w:multiLevelType w:val="multilevel"/>
     <w:tmpl w:val="B4AE2FAC"/>
@@ -876,7 +1287,7 @@
       </w:rPr>
     </w:lvl>
   </w:abstractNum>
-  <w:abstractNum w:abstractNumId="1" w15:restartNumberingAfterBreak="0">
+  <w:abstractNum w:abstractNumId="1">
     <w:nsid w:val="449E14A4"/>
     <w:multiLevelType w:val="hybridMultilevel"/>
     <w:tmpl w:val="029A0CC6"/>
@@ -999,7 +1410,7 @@
 </file>
 
 <file path=word/styles.xml><?xml version="1.0" encoding="utf-8"?>
-<w:styles xmlns:mc="http://schemas.openxmlformats.org/markup-compatibility/2006" xmlns:r="http://schemas.openxmlformats.org/officeDocument/2006/relationships" xmlns:w="http://schemas.openxmlformats.org/wordprocessingml/2006/main" xmlns:w14="http://schemas.microsoft.com/office/word/2010/wordml" xmlns:w15="http://schemas.microsoft.com/office/word/2012/wordml" xmlns:w16cid="http://schemas.microsoft.com/office/word/2016/wordml/cid" xmlns:w16se="http://schemas.microsoft.com/office/word/2015/wordml/symex" mc:Ignorable="w14 w15 w16se w16cid">
+<w:styles xmlns:mc="http://schemas.openxmlformats.org/markup-compatibility/2006" xmlns:r="http://schemas.openxmlformats.org/officeDocument/2006/relationships" xmlns:w="http://schemas.openxmlformats.org/wordprocessingml/2006/main" xmlns:w14="http://schemas.microsoft.com/office/word/2010/wordml" mc:Ignorable="w14">
   <w:docDefaults>
     <w:rPrDefault>
       <w:rPr>
@@ -1015,382 +1426,144 @@
       </w:pPr>
     </w:pPrDefault>
   </w:docDefaults>
-  <w:latentStyles w:defLockedState="0" w:defUIPriority="99" w:defSemiHidden="0" w:defUnhideWhenUsed="0" w:defQFormat="0" w:count="375">
-    <w:lsdException w:name="Normal" w:uiPriority="0" w:qFormat="1"/>
-    <w:lsdException w:name="heading 1" w:uiPriority="9" w:qFormat="1"/>
-    <w:lsdException w:name="heading 2" w:semiHidden="1" w:uiPriority="9" w:unhideWhenUsed="1" w:qFormat="1"/>
-    <w:lsdException w:name="heading 3" w:semiHidden="1" w:uiPriority="9" w:unhideWhenUsed="1" w:qFormat="1"/>
-    <w:lsdException w:name="heading 4" w:semiHidden="1" w:uiPriority="9" w:unhideWhenUsed="1" w:qFormat="1"/>
-    <w:lsdException w:name="heading 5" w:semiHidden="1" w:uiPriority="9" w:unhideWhenUsed="1" w:qFormat="1"/>
-    <w:lsdException w:name="heading 6" w:semiHidden="1" w:uiPriority="9" w:unhideWhenUsed="1" w:qFormat="1"/>
-    <w:lsdException w:name="heading 7" w:semiHidden="1" w:uiPriority="9" w:unhideWhenUsed="1" w:qFormat="1"/>
-    <w:lsdException w:name="heading 8" w:semiHidden="1" w:uiPriority="9" w:unhideWhenUsed="1" w:qFormat="1"/>
-    <w:lsdException w:name="heading 9" w:semiHidden="1" w:uiPriority="9" w:unhideWhenUsed="1" w:qFormat="1"/>
-    <w:lsdException w:name="index 1" w:semiHidden="1" w:unhideWhenUsed="1"/>
-    <w:lsdException w:name="index 2" w:semiHidden="1" w:unhideWhenUsed="1"/>
-    <w:lsdException w:name="index 3" w:semiHidden="1" w:unhideWhenUsed="1"/>
-    <w:lsdException w:name="index 4" w:semiHidden="1" w:unhideWhenUsed="1"/>
-    <w:lsdException w:name="index 5" w:semiHidden="1" w:unhideWhenUsed="1"/>
-    <w:lsdException w:name="index 6" w:semiHidden="1" w:unhideWhenUsed="1"/>
-    <w:lsdException w:name="index 7" w:semiHidden="1" w:unhideWhenUsed="1"/>
-    <w:lsdException w:name="index 8" w:semiHidden="1" w:unhideWhenUsed="1"/>
-    <w:lsdException w:name="index 9" w:semiHidden="1" w:unhideWhenUsed="1"/>
-    <w:lsdException w:name="toc 1" w:semiHidden="1" w:uiPriority="39" w:unhideWhenUsed="1"/>
-    <w:lsdException w:name="toc 2" w:semiHidden="1" w:uiPriority="39" w:unhideWhenUsed="1"/>
-    <w:lsdException w:name="toc 3" w:semiHidden="1" w:uiPriority="39" w:unhideWhenUsed="1"/>
-    <w:lsdException w:name="toc 4" w:semiHidden="1" w:uiPriority="39" w:unhideWhenUsed="1"/>
-    <w:lsdException w:name="toc 5" w:semiHidden="1" w:uiPriority="39" w:unhideWhenUsed="1"/>
-    <w:lsdException w:name="toc 6" w:semiHidden="1" w:uiPriority="39" w:unhideWhenUsed="1"/>
-    <w:lsdException w:name="toc 7" w:semiHidden="1" w:uiPriority="39" w:unhideWhenUsed="1"/>
-    <w:lsdException w:name="toc 8" w:semiHidden="1" w:uiPriority="39" w:unhideWhenUsed="1"/>
-    <w:lsdException w:name="toc 9" w:semiHidden="1" w:uiPriority="39" w:unhideWhenUsed="1"/>
-    <w:lsdException w:name="Normal Indent" w:semiHidden="1" w:unhideWhenUsed="1"/>
-    <w:lsdException w:name="footnote text" w:semiHidden="1" w:unhideWhenUsed="1"/>
-    <w:lsdException w:name="annotation text" w:semiHidden="1" w:unhideWhenUsed="1"/>
-    <w:lsdException w:name="header" w:semiHidden="1" w:unhideWhenUsed="1"/>
-    <w:lsdException w:name="footer" w:semiHidden="1" w:unhideWhenUsed="1"/>
-    <w:lsdException w:name="index heading" w:semiHidden="1" w:unhideWhenUsed="1"/>
-    <w:lsdException w:name="caption" w:semiHidden="1" w:uiPriority="35" w:unhideWhenUsed="1" w:qFormat="1"/>
-    <w:lsdException w:name="table of figures" w:semiHidden="1" w:unhideWhenUsed="1"/>
-    <w:lsdException w:name="envelope address" w:semiHidden="1" w:unhideWhenUsed="1"/>
-    <w:lsdException w:name="envelope return" w:semiHidden="1" w:unhideWhenUsed="1"/>
-    <w:lsdException w:name="footnote reference" w:semiHidden="1" w:unhideWhenUsed="1"/>
-    <w:lsdException w:name="annotation reference" w:semiHidden="1" w:unhideWhenUsed="1"/>
-    <w:lsdException w:name="line number" w:semiHidden="1" w:unhideWhenUsed="1"/>
-    <w:lsdException w:name="page number" w:semiHidden="1" w:unhideWhenUsed="1"/>
-    <w:lsdException w:name="endnote reference" w:semiHidden="1" w:unhideWhenUsed="1"/>
-    <w:lsdException w:name="endnote text" w:semiHidden="1" w:unhideWhenUsed="1"/>
-    <w:lsdException w:name="table of authorities" w:semiHidden="1" w:unhideWhenUsed="1"/>
-    <w:lsdException w:name="macro" w:semiHidden="1" w:unhideWhenUsed="1"/>
-    <w:lsdException w:name="toa heading" w:semiHidden="1" w:unhideWhenUsed="1"/>
-    <w:lsdException w:name="List" w:semiHidden="1" w:unhideWhenUsed="1"/>
-    <w:lsdException w:name="List Bullet" w:semiHidden="1" w:unhideWhenUsed="1"/>
-    <w:lsdException w:name="List Number" w:semiHidden="1" w:unhideWhenUsed="1"/>
-    <w:lsdException w:name="List 2" w:semiHidden="1" w:unhideWhenUsed="1"/>
-    <w:lsdException w:name="List 3" w:semiHidden="1" w:unhideWhenUsed="1"/>
-    <w:lsdException w:name="List 4" w:semiHidden="1" w:unhideWhenUsed="1"/>
-    <w:lsdException w:name="List 5" w:semiHidden="1" w:unhideWhenUsed="1"/>
-    <w:lsdException w:name="List Bullet 2" w:semiHidden="1" w:unhideWhenUsed="1"/>
-    <w:lsdException w:name="List Bullet 3" w:semiHidden="1" w:unhideWhenUsed="1"/>
-    <w:lsdException w:name="List Bullet 4" w:semiHidden="1" w:unhideWhenUsed="1"/>
-    <w:lsdException w:name="List Bullet 5" w:semiHidden="1" w:unhideWhenUsed="1"/>
-    <w:lsdException w:name="List Number 2" w:semiHidden="1" w:unhideWhenUsed="1"/>
-    <w:lsdException w:name="List Number 3" w:semiHidden="1" w:unhideWhenUsed="1"/>
-    <w:lsdException w:name="List Number 4" w:semiHidden="1" w:unhideWhenUsed="1"/>
-    <w:lsdException w:name="List Number 5" w:semiHidden="1" w:unhideWhenUsed="1"/>
-    <w:lsdException w:name="Title" w:uiPriority="10" w:qFormat="1"/>
-    <w:lsdException w:name="Closing" w:semiHidden="1" w:unhideWhenUsed="1"/>
-    <w:lsdException w:name="Signature" w:semiHidden="1" w:unhideWhenUsed="1"/>
-    <w:lsdException w:name="Default Paragraph Font" w:semiHidden="1" w:uiPriority="1" w:unhideWhenUsed="1"/>
-    <w:lsdException w:name="Body Text" w:semiHidden="1" w:unhideWhenUsed="1"/>
-    <w:lsdException w:name="Body Text Indent" w:semiHidden="1" w:unhideWhenUsed="1"/>
-    <w:lsdException w:name="List Continue" w:semiHidden="1" w:unhideWhenUsed="1"/>
-    <w:lsdException w:name="List Continue 2" w:semiHidden="1" w:unhideWhenUsed="1"/>
-    <w:lsdException w:name="List Continue 3" w:semiHidden="1" w:unhideWhenUsed="1"/>
-    <w:lsdException w:name="List Continue 4" w:semiHidden="1" w:unhideWhenUsed="1"/>
-    <w:lsdException w:name="List Continue 5" w:semiHidden="1" w:unhideWhenUsed="1"/>
-    <w:lsdException w:name="Message Header" w:semiHidden="1" w:unhideWhenUsed="1"/>
-    <w:lsdException w:name="Subtitle" w:uiPriority="11" w:qFormat="1"/>
-    <w:lsdException w:name="Salutation" w:semiHidden="1" w:unhideWhenUsed="1"/>
-    <w:lsdException w:name="Date" w:semiHidden="1" w:unhideWhenUsed="1"/>
-    <w:lsdException w:name="Body Text First Indent" w:semiHidden="1" w:unhideWhenUsed="1"/>
-    <w:lsdException w:name="Body Text First Indent 2" w:semiHidden="1" w:unhideWhenUsed="1"/>
-    <w:lsdException w:name="Note Heading" w:semiHidden="1" w:unhideWhenUsed="1"/>
-    <w:lsdException w:name="Body Text 2" w:semiHidden="1" w:unhideWhenUsed="1"/>
-    <w:lsdException w:name="Body Text 3" w:semiHidden="1" w:unhideWhenUsed="1"/>
-    <w:lsdException w:name="Body Text Indent 2" w:semiHidden="1" w:unhideWhenUsed="1"/>
-    <w:lsdException w:name="Body Text Indent 3" w:semiHidden="1" w:unhideWhenUsed="1"/>
-    <w:lsdException w:name="Block Text" w:semiHidden="1" w:unhideWhenUsed="1"/>
-    <w:lsdException w:name="Hyperlink" w:semiHidden="1" w:unhideWhenUsed="1"/>
-    <w:lsdException w:name="FollowedHyperlink" w:semiHidden="1" w:unhideWhenUsed="1"/>
-    <w:lsdException w:name="Strong" w:uiPriority="22" w:qFormat="1"/>
-    <w:lsdException w:name="Emphasis" w:uiPriority="20" w:qFormat="1"/>
-    <w:lsdException w:name="Document Map" w:semiHidden="1" w:unhideWhenUsed="1"/>
-    <w:lsdException w:name="Plain Text" w:semiHidden="1" w:unhideWhenUsed="1"/>
-    <w:lsdException w:name="E-mail Signature" w:semiHidden="1" w:unhideWhenUsed="1"/>
-    <w:lsdException w:name="HTML Top of Form" w:semiHidden="1" w:unhideWhenUsed="1"/>
-    <w:lsdException w:name="HTML Bottom of Form" w:semiHidden="1" w:unhideWhenUsed="1"/>
-    <w:lsdException w:name="Normal (Web)" w:semiHidden="1" w:unhideWhenUsed="1"/>
-    <w:lsdException w:name="HTML Acronym" w:semiHidden="1" w:unhideWhenUsed="1"/>
-    <w:lsdException w:name="HTML Address" w:semiHidden="1" w:unhideWhenUsed="1"/>
-    <w:lsdException w:name="HTML Cite" w:semiHidden="1" w:unhideWhenUsed="1"/>
-    <w:lsdException w:name="HTML Code" w:semiHidden="1" w:unhideWhenUsed="1"/>
-    <w:lsdException w:name="HTML Definition" w:semiHidden="1" w:unhideWhenUsed="1"/>
-    <w:lsdException w:name="HTML Keyboard" w:semiHidden="1" w:unhideWhenUsed="1"/>
-    <w:lsdException w:name="HTML Preformatted" w:semiHidden="1" w:unhideWhenUsed="1"/>
-    <w:lsdException w:name="HTML Sample" w:semiHidden="1" w:unhideWhenUsed="1"/>
-    <w:lsdException w:name="HTML Typewriter" w:semiHidden="1" w:unhideWhenUsed="1"/>
-    <w:lsdException w:name="HTML Variable" w:semiHidden="1" w:unhideWhenUsed="1"/>
-    <w:lsdException w:name="Normal Table" w:semiHidden="1" w:unhideWhenUsed="1"/>
-    <w:lsdException w:name="annotation subject" w:semiHidden="1" w:unhideWhenUsed="1"/>
-    <w:lsdException w:name="No List" w:semiHidden="1" w:unhideWhenUsed="1"/>
-    <w:lsdException w:name="Outline List 1" w:semiHidden="1" w:unhideWhenUsed="1"/>
-    <w:lsdException w:name="Outline List 2" w:semiHidden="1" w:unhideWhenUsed="1"/>
-    <w:lsdException w:name="Outline List 3" w:semiHidden="1" w:unhideWhenUsed="1"/>
-    <w:lsdException w:name="Table Simple 1" w:semiHidden="1" w:unhideWhenUsed="1"/>
-    <w:lsdException w:name="Table Simple 2" w:semiHidden="1" w:unhideWhenUsed="1"/>
-    <w:lsdException w:name="Table Simple 3" w:semiHidden="1" w:unhideWhenUsed="1"/>
-    <w:lsdException w:name="Table Classic 1" w:semiHidden="1" w:unhideWhenUsed="1"/>
-    <w:lsdException w:name="Table Classic 2" w:semiHidden="1" w:unhideWhenUsed="1"/>
-    <w:lsdException w:name="Table Classic 3" w:semiHidden="1" w:unhideWhenUsed="1"/>
-    <w:lsdException w:name="Table Classic 4" w:semiHidden="1" w:unhideWhenUsed="1"/>
-    <w:lsdException w:name="Table Colorful 1" w:semiHidden="1" w:unhideWhenUsed="1"/>
-    <w:lsdException w:name="Table Colorful 2" w:semiHidden="1" w:unhideWhenUsed="1"/>
-    <w:lsdException w:name="Table Colorful 3" w:semiHidden="1" w:unhideWhenUsed="1"/>
-    <w:lsdException w:name="Table Columns 1" w:semiHidden="1" w:unhideWhenUsed="1"/>
-    <w:lsdException w:name="Table Columns 2" w:semiHidden="1" w:unhideWhenUsed="1"/>
-    <w:lsdException w:name="Table Columns 3" w:semiHidden="1" w:unhideWhenUsed="1"/>
-    <w:lsdException w:name="Table Columns 4" w:semiHidden="1" w:unhideWhenUsed="1"/>
-    <w:lsdException w:name="Table Columns 5" w:semiHidden="1" w:unhideWhenUsed="1"/>
-    <w:lsdException w:name="Table Grid 1" w:semiHidden="1" w:unhideWhenUsed="1"/>
-    <w:lsdException w:name="Table Grid 2" w:semiHidden="1" w:unhideWhenUsed="1"/>
-    <w:lsdException w:name="Table Grid 3" w:semiHidden="1" w:unhideWhenUsed="1"/>
-    <w:lsdException w:name="Table Grid 4" w:semiHidden="1" w:unhideWhenUsed="1"/>
-    <w:lsdException w:name="Table Grid 5" w:semiHidden="1" w:unhideWhenUsed="1"/>
-    <w:lsdException w:name="Table Grid 6" w:semiHidden="1" w:unhideWhenUsed="1"/>
-    <w:lsdException w:name="Table Grid 7" w:semiHidden="1" w:unhideWhenUsed="1"/>
-    <w:lsdException w:name="Table Grid 8" w:semiHidden="1" w:unhideWhenUsed="1"/>
-    <w:lsdException w:name="Table List 1" w:semiHidden="1" w:unhideWhenUsed="1"/>
-    <w:lsdException w:name="Table List 2" w:semiHidden="1" w:unhideWhenUsed="1"/>
-    <w:lsdException w:name="Table List 3" w:semiHidden="1" w:unhideWhenUsed="1"/>
-    <w:lsdException w:name="Table List 4" w:semiHidden="1" w:unhideWhenUsed="1"/>
-    <w:lsdException w:name="Table List 5" w:semiHidden="1" w:unhideWhenUsed="1"/>
-    <w:lsdException w:name="Table List 6" w:semiHidden="1" w:unhideWhenUsed="1"/>
-    <w:lsdException w:name="Table List 7" w:semiHidden="1" w:unhideWhenUsed="1"/>
-    <w:lsdException w:name="Table List 8" w:semiHidden="1" w:unhideWhenUsed="1"/>
-    <w:lsdException w:name="Table 3D effects 1" w:semiHidden="1" w:unhideWhenUsed="1"/>
-    <w:lsdException w:name="Table 3D effects 2" w:semiHidden="1" w:unhideWhenUsed="1"/>
-    <w:lsdException w:name="Table 3D effects 3" w:semiHidden="1" w:unhideWhenUsed="1"/>
-    <w:lsdException w:name="Table Contemporary" w:semiHidden="1" w:unhideWhenUsed="1"/>
-    <w:lsdException w:name="Table Elegant" w:semiHidden="1" w:unhideWhenUsed="1"/>
-    <w:lsdException w:name="Table Professional" w:semiHidden="1" w:unhideWhenUsed="1"/>
-    <w:lsdException w:name="Table Subtle 1" w:semiHidden="1" w:unhideWhenUsed="1"/>
-    <w:lsdException w:name="Table Subtle 2" w:semiHidden="1" w:unhideWhenUsed="1"/>
-    <w:lsdException w:name="Table Web 1" w:semiHidden="1" w:unhideWhenUsed="1"/>
-    <w:lsdException w:name="Table Web 2" w:semiHidden="1" w:unhideWhenUsed="1"/>
-    <w:lsdException w:name="Table Web 3" w:semiHidden="1" w:unhideWhenUsed="1"/>
-    <w:lsdException w:name="Balloon Text" w:semiHidden="1" w:unhideWhenUsed="1"/>
-    <w:lsdException w:name="Table Grid" w:semiHidden="1" w:uiPriority="39" w:unhideWhenUsed="1"/>
-    <w:lsdException w:name="Table Theme" w:semiHidden="1" w:unhideWhenUsed="1"/>
-    <w:lsdException w:name="Placeholder Text" w:semiHidden="1"/>
-    <w:lsdException w:name="No Spacing" w:uiPriority="1" w:qFormat="1"/>
-    <w:lsdException w:name="Light Shading" w:uiPriority="60"/>
-    <w:lsdException w:name="Light List" w:uiPriority="61"/>
-    <w:lsdException w:name="Light Grid" w:uiPriority="62"/>
-    <w:lsdException w:name="Medium Shading 1" w:uiPriority="63"/>
-    <w:lsdException w:name="Medium Shading 2" w:uiPriority="64"/>
-    <w:lsdException w:name="Medium List 1" w:uiPriority="65"/>
-    <w:lsdException w:name="Medium List 2" w:uiPriority="66"/>
-    <w:lsdException w:name="Medium Grid 1" w:uiPriority="67"/>
-    <w:lsdException w:name="Medium Grid 2" w:uiPriority="68"/>
-    <w:lsdException w:name="Medium Grid 3" w:uiPriority="69"/>
-    <w:lsdException w:name="Dark List" w:uiPriority="70"/>
-    <w:lsdException w:name="Colorful Shading" w:uiPriority="71"/>
-    <w:lsdException w:name="Colorful List" w:uiPriority="72"/>
-    <w:lsdException w:name="Colorful Grid" w:uiPriority="73"/>
-    <w:lsdException w:name="Light Shading Accent 1" w:uiPriority="60"/>
-    <w:lsdException w:name="Light List Accent 1" w:uiPriority="61"/>
-    <w:lsdException w:name="Light Grid Accent 1" w:uiPriority="62"/>
-    <w:lsdException w:name="Medium Shading 1 Accent 1" w:uiPriority="63"/>
-    <w:lsdException w:name="Medium Shading 2 Accent 1" w:uiPriority="64"/>
-    <w:lsdException w:name="Medium List 1 Accent 1" w:uiPriority="65"/>
-    <w:lsdException w:name="Revision" w:semiHidden="1"/>
-    <w:lsdException w:name="List Paragraph" w:uiPriority="34" w:qFormat="1"/>
-    <w:lsdException w:name="Quote" w:uiPriority="29" w:qFormat="1"/>
-    <w:lsdException w:name="Intense Quote" w:uiPriority="30" w:qFormat="1"/>
-    <w:lsdException w:name="Medium List 2 Accent 1" w:uiPriority="66"/>
-    <w:lsdException w:name="Medium Grid 1 Accent 1" w:uiPriority="67"/>
-    <w:lsdException w:name="Medium Grid 2 Accent 1" w:uiPriority="68"/>
-    <w:lsdException w:name="Medium Grid 3 Accent 1" w:uiPriority="69"/>
-    <w:lsdException w:name="Dark List Accent 1" w:uiPriority="70"/>
-    <w:lsdException w:name="Colorful Shading Accent 1" w:uiPriority="71"/>
-    <w:lsdException w:name="Colorful List Accent 1" w:uiPriority="72"/>
-    <w:lsdException w:name="Colorful Grid Accent 1" w:uiPriority="73"/>
-    <w:lsdException w:name="Light Shading Accent 2" w:uiPriority="60"/>
-    <w:lsdException w:name="Light List Accent 2" w:uiPriority="61"/>
-    <w:lsdException w:name="Light Grid Accent 2" w:uiPriority="62"/>
-    <w:lsdException w:name="Medium Shading 1 Accent 2" w:uiPriority="63"/>
-    <w:lsdException w:name="Medium Shading 2 Accent 2" w:uiPriority="64"/>
-    <w:lsdException w:name="Medium List 1 Accent 2" w:uiPriority="65"/>
-    <w:lsdException w:name="Medium List 2 Accent 2" w:uiPriority="66"/>
-    <w:lsdException w:name="Medium Grid 1 Accent 2" w:uiPriority="67"/>
-    <w:lsdException w:name="Medium Grid 2 Accent 2" w:uiPriority="68"/>
-    <w:lsdException w:name="Medium Grid 3 Accent 2" w:uiPriority="69"/>
-    <w:lsdException w:name="Dark List Accent 2" w:uiPriority="70"/>
-    <w:lsdException w:name="Colorful Shading Accent 2" w:uiPriority="71"/>
-    <w:lsdException w:name="Colorful List Accent 2" w:uiPriority="72"/>
-    <w:lsdException w:name="Colorful Grid Accent 2" w:uiPriority="73"/>
-    <w:lsdException w:name="Light Shading Accent 3" w:uiPriority="60"/>
-    <w:lsdException w:name="Light List Accent 3" w:uiPriority="61"/>
-    <w:lsdException w:name="Light Grid Accent 3" w:uiPriority="62"/>
-    <w:lsdException w:name="Medium Shading 1 Accent 3" w:uiPriority="63"/>
-    <w:lsdException w:name="Medium Shading 2 Accent 3" w:uiPriority="64"/>
-    <w:lsdException w:name="Medium List 1 Accent 3" w:uiPriority="65"/>
-    <w:lsdException w:name="Medium List 2 Accent 3" w:uiPriority="66"/>
-    <w:lsdException w:name="Medium Grid 1 Accent 3" w:uiPriority="67"/>
-    <w:lsdException w:name="Medium Grid 2 Accent 3" w:uiPriority="68"/>
-    <w:lsdException w:name="Medium Grid 3 Accent 3" w:uiPriority="69"/>
-    <w:lsdException w:name="Dark List Accent 3" w:uiPriority="70"/>
-    <w:lsdException w:name="Colorful Shading Accent 3" w:uiPriority="71"/>
-    <w:lsdException w:name="Colorful List Accent 3" w:uiPriority="72"/>
-    <w:lsdException w:name="Colorful Grid Accent 3" w:uiPriority="73"/>
-    <w:lsdException w:name="Light Shading Accent 4" w:uiPriority="60"/>
-    <w:lsdException w:name="Light List Accent 4" w:uiPriority="61"/>
-    <w:lsdException w:name="Light Grid Accent 4" w:uiPriority="62"/>
-    <w:lsdException w:name="Medium Shading 1 Accent 4" w:uiPriority="63"/>
-    <w:lsdException w:name="Medium Shading 2 Accent 4" w:uiPriority="64"/>
-    <w:lsdException w:name="Medium List 1 Accent 4" w:uiPriority="65"/>
-    <w:lsdException w:name="Medium List 2 Accent 4" w:uiPriority="66"/>
-    <w:lsdException w:name="Medium Grid 1 Accent 4" w:uiPriority="67"/>
-    <w:lsdException w:name="Medium Grid 2 Accent 4" w:uiPriority="68"/>
-    <w:lsdException w:name="Medium Grid 3 Accent 4" w:uiPriority="69"/>
-    <w:lsdException w:name="Dark List Accent 4" w:uiPriority="70"/>
-    <w:lsdException w:name="Colorful Shading Accent 4" w:uiPriority="71"/>
-    <w:lsdException w:name="Colorful List Accent 4" w:uiPriority="72"/>
-    <w:lsdException w:name="Colorful Grid Accent 4" w:uiPriority="73"/>
-    <w:lsdException w:name="Light Shading Accent 5" w:uiPriority="60"/>
-    <w:lsdException w:name="Light List Accent 5" w:uiPriority="61"/>
-    <w:lsdException w:name="Light Grid Accent 5" w:uiPriority="62"/>
-    <w:lsdException w:name="Medium Shading 1 Accent 5" w:uiPriority="63"/>
-    <w:lsdException w:name="Medium Shading 2 Accent 5" w:uiPriority="64"/>
-    <w:lsdException w:name="Medium List 1 Accent 5" w:uiPriority="65"/>
-    <w:lsdException w:name="Medium List 2 Accent 5" w:uiPriority="66"/>
-    <w:lsdException w:name="Medium Grid 1 Accent 5" w:uiPriority="67"/>
-    <w:lsdException w:name="Medium Grid 2 Accent 5" w:uiPriority="68"/>
-    <w:lsdException w:name="Medium Grid 3 Accent 5" w:uiPriority="69"/>
-    <w:lsdException w:name="Dark List Accent 5" w:uiPriority="70"/>
-    <w:lsdException w:name="Colorful Shading Accent 5" w:uiPriority="71"/>
-    <w:lsdException w:name="Colorful List Accent 5" w:uiPriority="72"/>
-    <w:lsdException w:name="Colorful Grid Accent 5" w:uiPriority="73"/>
-    <w:lsdException w:name="Light Shading Accent 6" w:uiPriority="60"/>
-    <w:lsdException w:name="Light List Accent 6" w:uiPriority="61"/>
-    <w:lsdException w:name="Light Grid Accent 6" w:uiPriority="62"/>
-    <w:lsdException w:name="Medium Shading 1 Accent 6" w:uiPriority="63"/>
-    <w:lsdException w:name="Medium Shading 2 Accent 6" w:uiPriority="64"/>
-    <w:lsdException w:name="Medium List 1 Accent 6" w:uiPriority="65"/>
-    <w:lsdException w:name="Medium List 2 Accent 6" w:uiPriority="66"/>
-    <w:lsdException w:name="Medium Grid 1 Accent 6" w:uiPriority="67"/>
-    <w:lsdException w:name="Medium Grid 2 Accent 6" w:uiPriority="68"/>
-    <w:lsdException w:name="Medium Grid 3 Accent 6" w:uiPriority="69"/>
-    <w:lsdException w:name="Dark List Accent 6" w:uiPriority="70"/>
-    <w:lsdException w:name="Colorful Shading Accent 6" w:uiPriority="71"/>
-    <w:lsdException w:name="Colorful List Accent 6" w:uiPriority="72"/>
-    <w:lsdException w:name="Colorful Grid Accent 6" w:uiPriority="73"/>
-    <w:lsdException w:name="Subtle Emphasis" w:uiPriority="19" w:qFormat="1"/>
-    <w:lsdException w:name="Intense Emphasis" w:uiPriority="21" w:qFormat="1"/>
-    <w:lsdException w:name="Subtle Reference" w:uiPriority="31" w:qFormat="1"/>
-    <w:lsdException w:name="Intense Reference" w:uiPriority="32" w:qFormat="1"/>
-    <w:lsdException w:name="Book Title" w:uiPriority="33" w:qFormat="1"/>
-    <w:lsdException w:name="Bibliography" w:semiHidden="1" w:uiPriority="37" w:unhideWhenUsed="1"/>
-    <w:lsdException w:name="TOC Heading" w:semiHidden="1" w:uiPriority="39" w:unhideWhenUsed="1" w:qFormat="1"/>
-    <w:lsdException w:name="Plain Table 1" w:uiPriority="41"/>
-    <w:lsdException w:name="Plain Table 2" w:uiPriority="42"/>
-    <w:lsdException w:name="Plain Table 3" w:uiPriority="43"/>
-    <w:lsdException w:name="Plain Table 4" w:uiPriority="44"/>
-    <w:lsdException w:name="Plain Table 5" w:uiPriority="45"/>
-    <w:lsdException w:name="Grid Table Light" w:uiPriority="40"/>
-    <w:lsdException w:name="Grid Table 1 Light" w:uiPriority="46"/>
-    <w:lsdException w:name="Grid Table 2" w:uiPriority="47"/>
-    <w:lsdException w:name="Grid Table 3" w:uiPriority="48"/>
-    <w:lsdException w:name="Grid Table 4" w:uiPriority="49"/>
-    <w:lsdException w:name="Grid Table 5 Dark" w:uiPriority="50"/>
-    <w:lsdException w:name="Grid Table 6 Colorful" w:uiPriority="51"/>
-    <w:lsdException w:name="Grid Table 7 Colorful" w:uiPriority="52"/>
-    <w:lsdException w:name="Grid Table 1 Light Accent 1" w:uiPriority="46"/>
-    <w:lsdException w:name="Grid Table 2 Accent 1" w:uiPriority="47"/>
-    <w:lsdException w:name="Grid Table 3 Accent 1" w:uiPriority="48"/>
-    <w:lsdException w:name="Grid Table 4 Accent 1" w:uiPriority="49"/>
-    <w:lsdException w:name="Grid Table 5 Dark Accent 1" w:uiPriority="50"/>
-    <w:lsdException w:name="Grid Table 6 Colorful Accent 1" w:uiPriority="51"/>
-    <w:lsdException w:name="Grid Table 7 Colorful Accent 1" w:uiPriority="52"/>
-    <w:lsdException w:name="Grid Table 1 Light Accent 2" w:uiPriority="46"/>
-    <w:lsdException w:name="Grid Table 2 Accent 2" w:uiPriority="47"/>
-    <w:lsdException w:name="Grid Table 3 Accent 2" w:uiPriority="48"/>
-    <w:lsdException w:name="Grid Table 4 Accent 2" w:uiPriority="49"/>
-    <w:lsdException w:name="Grid Table 5 Dark Accent 2" w:uiPriority="50"/>
-    <w:lsdException w:name="Grid Table 6 Colorful Accent 2" w:uiPriority="51"/>
-    <w:lsdException w:name="Grid Table 7 Colorful Accent 2" w:uiPriority="52"/>
-    <w:lsdException w:name="Grid Table 1 Light Accent 3" w:uiPriority="46"/>
-    <w:lsdException w:name="Grid Table 2 Accent 3" w:uiPriority="47"/>
-    <w:lsdException w:name="Grid Table 3 Accent 3" w:uiPriority="48"/>
-    <w:lsdException w:name="Grid Table 4 Accent 3" w:uiPriority="49"/>
-    <w:lsdException w:name="Grid Table 5 Dark Accent 3" w:uiPriority="50"/>
-    <w:lsdException w:name="Grid Table 6 Colorful Accent 3" w:uiPriority="51"/>
-    <w:lsdException w:name="Grid Table 7 Colorful Accent 3" w:uiPriority="52"/>
-    <w:lsdException w:name="Grid Table 1 Light Accent 4" w:uiPriority="46"/>
-    <w:lsdException w:name="Grid Table 2 Accent 4" w:uiPriority="47"/>
-    <w:lsdException w:name="Grid Table 3 Accent 4" w:uiPriority="48"/>
-    <w:lsdException w:name="Grid Table 4 Accent 4" w:uiPriority="49"/>
-    <w:lsdException w:name="Grid Table 5 Dark Accent 4" w:uiPriority="50"/>
-    <w:lsdException w:name="Grid Table 6 Colorful Accent 4" w:uiPriority="51"/>
-    <w:lsdException w:name="Grid Table 7 Colorful Accent 4" w:uiPriority="52"/>
-    <w:lsdException w:name="Grid Table 1 Light Accent 5" w:uiPriority="46"/>
-    <w:lsdException w:name="Grid Table 2 Accent 5" w:uiPriority="47"/>
-    <w:lsdException w:name="Grid Table 3 Accent 5" w:uiPriority="48"/>
-    <w:lsdException w:name="Grid Table 4 Accent 5" w:uiPriority="49"/>
-    <w:lsdException w:name="Grid Table 5 Dark Accent 5" w:uiPriority="50"/>
-    <w:lsdException w:name="Grid Table 6 Colorful Accent 5" w:uiPriority="51"/>
-    <w:lsdException w:name="Grid Table 7 Colorful Accent 5" w:uiPriority="52"/>
-    <w:lsdException w:name="Grid Table 1 Light Accent 6" w:uiPriority="46"/>
-    <w:lsdException w:name="Grid Table 2 Accent 6" w:uiPriority="47"/>
-    <w:lsdException w:name="Grid Table 3 Accent 6" w:uiPriority="48"/>
-    <w:lsdException w:name="Grid Table 4 Accent 6" w:uiPriority="49"/>
-    <w:lsdException w:name="Grid Table 5 Dark Accent 6" w:uiPriority="50"/>
-    <w:lsdException w:name="Grid Table 6 Colorful Accent 6" w:uiPriority="51"/>
-    <w:lsdException w:name="Grid Table 7 Colorful Accent 6" w:uiPriority="52"/>
-    <w:lsdException w:name="List Table 1 Light" w:uiPriority="46"/>
-    <w:lsdException w:name="List Table 2" w:uiPriority="47"/>
-    <w:lsdException w:name="List Table 3" w:uiPriority="48"/>
-    <w:lsdException w:name="List Table 4" w:uiPriority="49"/>
-    <w:lsdException w:name="List Table 5 Dark" w:uiPriority="50"/>
-    <w:lsdException w:name="List Table 6 Colorful" w:uiPriority="51"/>
-    <w:lsdException w:name="List Table 7 Colorful" w:uiPriority="52"/>
-    <w:lsdException w:name="List Table 1 Light Accent 1" w:uiPriority="46"/>
-    <w:lsdException w:name="List Table 2 Accent 1" w:uiPriority="47"/>
-    <w:lsdException w:name="List Table 3 Accent 1" w:uiPriority="48"/>
-    <w:lsdException w:name="List Table 4 Accent 1" w:uiPriority="49"/>
-    <w:lsdException w:name="List Table 5 Dark Accent 1" w:uiPriority="50"/>
-    <w:lsdException w:name="List Table 6 Colorful Accent 1" w:uiPriority="51"/>
-    <w:lsdException w:name="List Table 7 Colorful Accent 1" w:uiPriority="52"/>
-    <w:lsdException w:name="List Table 1 Light Accent 2" w:uiPriority="46"/>
-    <w:lsdException w:name="List Table 2 Accent 2" w:uiPriority="47"/>
-    <w:lsdException w:name="List Table 3 Accent 2" w:uiPriority="48"/>
-    <w:lsdException w:name="List Table 4 Accent 2" w:uiPriority="49"/>
-    <w:lsdException w:name="List Table 5 Dark Accent 2" w:uiPriority="50"/>
-    <w:lsdException w:name="List Table 6 Colorful Accent 2" w:uiPriority="51"/>
-    <w:lsdException w:name="List Table 7 Colorful Accent 2" w:uiPriority="52"/>
-    <w:lsdException w:name="List Table 1 Light Accent 3" w:uiPriority="46"/>
-    <w:lsdException w:name="List Table 2 Accent 3" w:uiPriority="47"/>
-    <w:lsdException w:name="List Table 3 Accent 3" w:uiPriority="48"/>
-    <w:lsdException w:name="List Table 4 Accent 3" w:uiPriority="49"/>
-    <w:lsdException w:name="List Table 5 Dark Accent 3" w:uiPriority="50"/>
-    <w:lsdException w:name="List Table 6 Colorful Accent 3" w:uiPriority="51"/>
-    <w:lsdException w:name="List Table 7 Colorful Accent 3" w:uiPriority="52"/>
-    <w:lsdException w:name="List Table 1 Light Accent 4" w:uiPriority="46"/>
-    <w:lsdException w:name="List Table 2 Accent 4" w:uiPriority="47"/>
-    <w:lsdException w:name="List Table 3 Accent 4" w:uiPriority="48"/>
-    <w:lsdException w:name="List Table 4 Accent 4" w:uiPriority="49"/>
-    <w:lsdException w:name="List Table 5 Dark Accent 4" w:uiPriority="50"/>
-    <w:lsdException w:name="List Table 6 Colorful Accent 4" w:uiPriority="51"/>
-    <w:lsdException w:name="List Table 7 Colorful Accent 4" w:uiPriority="52"/>
-    <w:lsdException w:name="List Table 1 Light Accent 5" w:uiPriority="46"/>
-    <w:lsdException w:name="List Table 2 Accent 5" w:uiPriority="47"/>
-    <w:lsdException w:name="List Table 3 Accent 5" w:uiPriority="48"/>
-    <w:lsdException w:name="List Table 4 Accent 5" w:uiPriority="49"/>
-    <w:lsdException w:name="List Table 5 Dark Accent 5" w:uiPriority="50"/>
-    <w:lsdException w:name="List Table 6 Colorful Accent 5" w:uiPriority="51"/>
-    <w:lsdException w:name="List Table 7 Colorful Accent 5" w:uiPriority="52"/>
-    <w:lsdException w:name="List Table 1 Light Accent 6" w:uiPriority="46"/>
-    <w:lsdException w:name="List Table 2 Accent 6" w:uiPriority="47"/>
-    <w:lsdException w:name="List Table 3 Accent 6" w:uiPriority="48"/>
-    <w:lsdException w:name="List Table 4 Accent 6" w:uiPriority="49"/>
-    <w:lsdException w:name="List Table 5 Dark Accent 6" w:uiPriority="50"/>
-    <w:lsdException w:name="List Table 6 Colorful Accent 6" w:uiPriority="51"/>
-    <w:lsdException w:name="List Table 7 Colorful Accent 6" w:uiPriority="52"/>
-    <w:lsdException w:name="Mention" w:semiHidden="1" w:unhideWhenUsed="1"/>
-    <w:lsdException w:name="Smart Hyperlink" w:semiHidden="1" w:unhideWhenUsed="1"/>
-    <w:lsdException w:name="Hashtag" w:semiHidden="1" w:unhideWhenUsed="1"/>
-    <w:lsdException w:name="Unresolved Mention" w:semiHidden="1" w:unhideWhenUsed="1"/>
+  <w:latentStyles w:defLockedState="0" w:defUIPriority="99" w:defSemiHidden="1" w:defUnhideWhenUsed="1" w:defQFormat="0" w:count="267">
+    <w:lsdException w:name="Normal" w:semiHidden="0" w:uiPriority="0" w:unhideWhenUsed="0" w:qFormat="1"/>
+    <w:lsdException w:name="heading 1" w:semiHidden="0" w:uiPriority="9" w:unhideWhenUsed="0" w:qFormat="1"/>
+    <w:lsdException w:name="heading 2" w:uiPriority="9" w:qFormat="1"/>
+    <w:lsdException w:name="heading 3" w:uiPriority="9" w:qFormat="1"/>
+    <w:lsdException w:name="heading 4" w:uiPriority="9" w:qFormat="1"/>
+    <w:lsdException w:name="heading 5" w:uiPriority="9" w:qFormat="1"/>
+    <w:lsdException w:name="heading 6" w:uiPriority="9" w:qFormat="1"/>
+    <w:lsdException w:name="heading 7" w:uiPriority="9" w:qFormat="1"/>
+    <w:lsdException w:name="heading 8" w:uiPriority="9" w:qFormat="1"/>
+    <w:lsdException w:name="heading 9" w:uiPriority="9" w:qFormat="1"/>
+    <w:lsdException w:name="toc 1" w:uiPriority="39"/>
+    <w:lsdException w:name="toc 2" w:uiPriority="39"/>
+    <w:lsdException w:name="toc 3" w:uiPriority="39"/>
+    <w:lsdException w:name="toc 4" w:uiPriority="39"/>
+    <w:lsdException w:name="toc 5" w:uiPriority="39"/>
+    <w:lsdException w:name="toc 6" w:uiPriority="39"/>
+    <w:lsdException w:name="toc 7" w:uiPriority="39"/>
+    <w:lsdException w:name="toc 8" w:uiPriority="39"/>
+    <w:lsdException w:name="toc 9" w:uiPriority="39"/>
+    <w:lsdException w:name="caption" w:uiPriority="35" w:qFormat="1"/>
+    <w:lsdException w:name="Title" w:semiHidden="0" w:uiPriority="10" w:unhideWhenUsed="0" w:qFormat="1"/>
+    <w:lsdException w:name="Default Paragraph Font" w:uiPriority="1"/>
+    <w:lsdException w:name="Subtitle" w:semiHidden="0" w:uiPriority="11" w:unhideWhenUsed="0" w:qFormat="1"/>
+    <w:lsdException w:name="Strong" w:semiHidden="0" w:uiPriority="22" w:unhideWhenUsed="0" w:qFormat="1"/>
+    <w:lsdException w:name="Emphasis" w:semiHidden="0" w:uiPriority="20" w:unhideWhenUsed="0" w:qFormat="1"/>
+    <w:lsdException w:name="Table Grid" w:uiPriority="39"/>
+    <w:lsdException w:name="Placeholder Text" w:unhideWhenUsed="0"/>
+    <w:lsdException w:name="No Spacing" w:semiHidden="0" w:uiPriority="1" w:unhideWhenUsed="0" w:qFormat="1"/>
+    <w:lsdException w:name="Light Shading" w:semiHidden="0" w:uiPriority="60" w:unhideWhenUsed="0"/>
+    <w:lsdException w:name="Light List" w:semiHidden="0" w:uiPriority="61" w:unhideWhenUsed="0"/>
+    <w:lsdException w:name="Light Grid" w:semiHidden="0" w:uiPriority="62" w:unhideWhenUsed="0"/>
+    <w:lsdException w:name="Medium Shading 1" w:semiHidden="0" w:uiPriority="63" w:unhideWhenUsed="0"/>
+    <w:lsdException w:name="Medium Shading 2" w:semiHidden="0" w:uiPriority="64" w:unhideWhenUsed="0"/>
+    <w:lsdException w:name="Medium List 1" w:semiHidden="0" w:uiPriority="65" w:unhideWhenUsed="0"/>
+    <w:lsdException w:name="Medium List 2" w:semiHidden="0" w:uiPriority="66" w:unhideWhenUsed="0"/>
+    <w:lsdException w:name="Medium Grid 1" w:semiHidden="0" w:uiPriority="67" w:unhideWhenUsed="0"/>
+    <w:lsdException w:name="Medium Grid 2" w:semiHidden="0" w:uiPriority="68" w:unhideWhenUsed="0"/>
+    <w:lsdException w:name="Medium Grid 3" w:semiHidden="0" w:uiPriority="69" w:unhideWhenUsed="0"/>
+    <w:lsdException w:name="Dark List" w:semiHidden="0" w:uiPriority="70" w:unhideWhenUsed="0"/>
+    <w:lsdException w:name="Colorful Shading" w:semiHidden="0" w:uiPriority="71" w:unhideWhenUsed="0"/>
+    <w:lsdException w:name="Colorful List" w:semiHidden="0" w:uiPriority="72" w:unhideWhenUsed="0"/>
+    <w:lsdException w:name="Colorful Grid" w:semiHidden="0" w:uiPriority="73" w:unhideWhenUsed="0"/>
+    <w:lsdException w:name="Light Shading Accent 1" w:semiHidden="0" w:uiPriority="60" w:unhideWhenUsed="0"/>
+    <w:lsdException w:name="Light List Accent 1" w:semiHidden="0" w:uiPriority="61" w:unhideWhenUsed="0"/>
+    <w:lsdException w:name="Light Grid Accent 1" w:semiHidden="0" w:uiPriority="62" w:unhideWhenUsed="0"/>
+    <w:lsdException w:name="Medium Shading 1 Accent 1" w:semiHidden="0" w:uiPriority="63" w:unhideWhenUsed="0"/>
+    <w:lsdException w:name="Medium Shading 2 Accent 1" w:semiHidden="0" w:uiPriority="64" w:unhideWhenUsed="0"/>
+    <w:lsdException w:name="Medium List 1 Accent 1" w:semiHidden="0" w:uiPriority="65" w:unhideWhenUsed="0"/>
+    <w:lsdException w:name="Revision" w:unhideWhenUsed="0"/>
+    <w:lsdException w:name="List Paragraph" w:semiHidden="0" w:uiPriority="34" w:unhideWhenUsed="0" w:qFormat="1"/>
+    <w:lsdException w:name="Quote" w:semiHidden="0" w:uiPriority="29" w:unhideWhenUsed="0" w:qFormat="1"/>
+    <w:lsdException w:name="Intense Quote" w:semiHidden="0" w:uiPriority="30" w:unhideWhenUsed="0" w:qFormat="1"/>
+    <w:lsdException w:name="Medium List 2 Accent 1" w:semiHidden="0" w:uiPriority="66" w:unhideWhenUsed="0"/>
+    <w:lsdException w:name="Medium Grid 1 Accent 1" w:semiHidden="0" w:uiPriority="67" w:unhideWhenUsed="0"/>
+    <w:lsdException w:name="Medium Grid 2 Accent 1" w:semiHidden="0" w:uiPriority="68" w:unhideWhenUsed="0"/>
+    <w:lsdException w:name="Medium Grid 3 Accent 1" w:semiHidden="0" w:uiPriority="69" w:unhideWhenUsed="0"/>
+    <w:lsdException w:name="Dark List Accent 1" w:semiHidden="0" w:uiPriority="70" w:unhideWhenUsed="0"/>
+    <w:lsdException w:name="Colorful Shading Accent 1" w:semiHidden="0" w:uiPriority="71" w:unhideWhenUsed="0"/>
+    <w:lsdException w:name="Colorful List Accent 1" w:semiHidden="0" w:uiPriority="72" w:unhideWhenUsed="0"/>
+    <w:lsdException w:name="Colorful Grid Accent 1" w:semiHidden="0" w:uiPriority="73" w:unhideWhenUsed="0"/>
+    <w:lsdException w:name="Light Shading Accent 2" w:semiHidden="0" w:uiPriority="60" w:unhideWhenUsed="0"/>
+    <w:lsdException w:name="Light List Accent 2" w:semiHidden="0" w:uiPriority="61" w:unhideWhenUsed="0"/>
+    <w:lsdException w:name="Light Grid Accent 2" w:semiHidden="0" w:uiPriority="62" w:unhideWhenUsed="0"/>
+    <w:lsdException w:name="Medium Shading 1 Accent 2" w:semiHidden="0" w:uiPriority="63" w:unhideWhenUsed="0"/>
+    <w:lsdException w:name="Medium Shading 2 Accent 2" w:semiHidden="0" w:uiPriority="64" w:unhideWhenUsed="0"/>
+    <w:lsdException w:name="Medium List 1 Accent 2" w:semiHidden="0" w:uiPriority="65" w:unhideWhenUsed="0"/>
+    <w:lsdException w:name="Medium List 2 Accent 2" w:semiHidden="0" w:uiPriority="66" w:unhideWhenUsed="0"/>
+    <w:lsdException w:name="Medium Grid 1 Accent 2" w:semiHidden="0" w:uiPriority="67" w:unhideWhenUsed="0"/>
+    <w:lsdException w:name="Medium Grid 2 Accent 2" w:semiHidden="0" w:uiPriority="68" w:unhideWhenUsed="0"/>
+    <w:lsdException w:name="Medium Grid 3 Accent 2" w:semiHidden="0" w:uiPriority="69" w:unhideWhenUsed="0"/>
+    <w:lsdException w:name="Dark List Accent 2" w:semiHidden="0" w:uiPriority="70" w:unhideWhenUsed="0"/>
+    <w:lsdException w:name="Colorful Shading Accent 2" w:semiHidden="0" w:uiPriority="71" w:unhideWhenUsed="0"/>
+    <w:lsdException w:name="Colorful List Accent 2" w:semiHidden="0" w:uiPriority="72" w:unhideWhenUsed="0"/>
+    <w:lsdException w:name="Colorful Grid Accent 2" w:semiHidden="0" w:uiPriority="73" w:unhideWhenUsed="0"/>
+    <w:lsdException w:name="Light Shading Accent 3" w:semiHidden="0" w:uiPriority="60" w:unhideWhenUsed="0"/>
+    <w:lsdException w:name="Light List Accent 3" w:semiHidden="0" w:uiPriority="61" w:unhideWhenUsed="0"/>
+    <w:lsdException w:name="Light Grid Accent 3" w:semiHidden="0" w:uiPriority="62" w:unhideWhenUsed="0"/>
+    <w:lsdException w:name="Medium Shading 1 Accent 3" w:semiHidden="0" w:uiPriority="63" w:unhideWhenUsed="0"/>
+    <w:lsdException w:name="Medium Shading 2 Accent 3" w:semiHidden="0" w:uiPriority="64" w:unhideWhenUsed="0"/>
+    <w:lsdException w:name="Medium List 1 Accent 3" w:semiHidden="0" w:uiPriority="65" w:unhideWhenUsed="0"/>
+    <w:lsdException w:name="Medium List 2 Accent 3" w:semiHidden="0" w:uiPriority="66" w:unhideWhenUsed="0"/>
+    <w:lsdException w:name="Medium Grid 1 Accent 3" w:semiHidden="0" w:uiPriority="67" w:unhideWhenUsed="0"/>
+    <w:lsdException w:name="Medium Grid 2 Accent 3" w:semiHidden="0" w:uiPriority="68" w:unhideWhenUsed="0"/>
+    <w:lsdException w:name="Medium Grid 3 Accent 3" w:semiHidden="0" w:uiPriority="69" w:unhideWhenUsed="0"/>
+    <w:lsdException w:name="Dark List Accent 3" w:semiHidden="0" w:uiPriority="70" w:unhideWhenUsed="0"/>
+    <w:lsdException w:name="Colorful Shading Accent 3" w:semiHidden="0" w:uiPriority="71" w:unhideWhenUsed="0"/>
+    <w:lsdException w:name="Colorful List Accent 3" w:semiHidden="0" w:uiPriority="72" w:unhideWhenUsed="0"/>
+    <w:lsdException w:name="Colorful Grid Accent 3" w:semiHidden="0" w:uiPriority="73" w:unhideWhenUsed="0"/>
+    <w:lsdException w:name="Light Shading Accent 4" w:semiHidden="0" w:uiPriority="60" w:unhideWhenUsed="0"/>
+    <w:lsdException w:name="Light List Accent 4" w:semiHidden="0" w:uiPriority="61" w:unhideWhenUsed="0"/>
+    <w:lsdException w:name="Light Grid Accent 4" w:semiHidden="0" w:uiPriority="62" w:unhideWhenUsed="0"/>
+    <w:lsdException w:name="Medium Shading 1 Accent 4" w:semiHidden="0" w:uiPriority="63" w:unhideWhenUsed="0"/>
+    <w:lsdException w:name="Medium Shading 2 Accent 4" w:semiHidden="0" w:uiPriority="64" w:unhideWhenUsed="0"/>
+    <w:lsdException w:name="Medium List 1 Accent 4" w:semiHidden="0" w:uiPriority="65" w:unhideWhenUsed="0"/>
+    <w:lsdException w:name="Medium List 2 Accent 4" w:semiHidden="0" w:uiPriority="66" w:unhideWhenUsed="0"/>
+    <w:lsdException w:name="Medium Grid 1 Accent 4" w:semiHidden="0" w:uiPriority="67" w:unhideWhenUsed="0"/>
+    <w:lsdException w:name="Medium Grid 2 Accent 4" w:semiHidden="0" w:uiPriority="68" w:unhideWhenUsed="0"/>
+    <w:lsdException w:name="Medium Grid 3 Accent 4" w:semiHidden="0" w:uiPriority="69" w:unhideWhenUsed="0"/>
+    <w:lsdException w:name="Dark List Accent 4" w:semiHidden="0" w:uiPriority="70" w:unhideWhenUsed="0"/>
+    <w:lsdException w:name="Colorful Shading Accent 4" w:semiHidden="0" w:uiPriority="71" w:unhideWhenUsed="0"/>
+    <w:lsdException w:name="Colorful List Accent 4" w:semiHidden="0" w:uiPriority="72" w:unhideWhenUsed="0"/>
+    <w:lsdException w:name="Colorful Grid Accent 4" w:semiHidden="0" w:uiPriority="73" w:unhideWhenUsed="0"/>
+    <w:lsdException w:name="Light Shading Accent 5" w:semiHidden="0" w:uiPriority="60" w:unhideWhenUsed="0"/>
+    <w:lsdException w:name="Light List Accent 5" w:semiHidden="0" w:uiPriority="61" w:unhideWhenUsed="0"/>
+    <w:lsdException w:name="Light Grid Accent 5" w:semiHidden="0" w:uiPriority="62" w:unhideWhenUsed="0"/>
+    <w:lsdException w:name="Medium Shading 1 Accent 5" w:semiHidden="0" w:uiPriority="63" w:unhideWhenUsed="0"/>
+    <w:lsdException w:name="Medium Shading 2 Accent 5" w:semiHidden="0" w:uiPriority="64" w:unhideWhenUsed="0"/>
+    <w:lsdException w:name="Medium List 1 Accent 5" w:semiHidden="0" w:uiPriority="65" w:unhideWhenUsed="0"/>
+    <w:lsdException w:name="Medium List 2 Accent 5" w:semiHidden="0" w:uiPriority="66" w:unhideWhenUsed="0"/>
+    <w:lsdException w:name="Medium Grid 1 Accent 5" w:semiHidden="0" w:uiPriority="67" w:unhideWhenUsed="0"/>
+    <w:lsdException w:name="Medium Grid 2 Accent 5" w:semiHidden="0" w:uiPriority="68" w:unhideWhenUsed="0"/>
+    <w:lsdException w:name="Medium Grid 3 Accent 5" w:semiHidden="0" w:uiPriority="69" w:unhideWhenUsed="0"/>
+    <w:lsdException w:name="Dark List Accent 5" w:semiHidden="0" w:uiPriority="70" w:unhideWhenUsed="0"/>
+    <w:lsdException w:name="Colorful Shading Accent 5" w:semiHidden="0" w:uiPriority="71" w:unhideWhenUsed="0"/>
+    <w:lsdException w:name="Colorful List Accent 5" w:semiHidden="0" w:uiPriority="72" w:unhideWhenUsed="0"/>
+    <w:lsdException w:name="Colorful Grid Accent 5" w:semiHidden="0" w:uiPriority="73" w:unhideWhenUsed="0"/>
+    <w:lsdException w:name="Light Shading Accent 6" w:semiHidden="0" w:uiPriority="60" w:unhideWhenUsed="0"/>
+    <w:lsdException w:name="Light List Accent 6" w:semiHidden="0" w:uiPriority="61" w:unhideWhenUsed="0"/>
+    <w:lsdException w:name="Light Grid Accent 6" w:semiHidden="0" w:uiPriority="62" w:unhideWhenUsed="0"/>
+    <w:lsdException w:name="Medium Shading 1 Accent 6" w:semiHidden="0" w:uiPriority="63" w:unhideWhenUsed="0"/>
+    <w:lsdException w:name="Medium Shading 2 Accent 6" w:semiHidden="0" w:uiPriority="64" w:unhideWhenUsed="0"/>
+    <w:lsdException w:name="Medium List 1 Accent 6" w:semiHidden="0" w:uiPriority="65" w:unhideWhenUsed="0"/>
+    <w:lsdException w:name="Medium List 2 Accent 6" w:semiHidden="0" w:uiPriority="66" w:unhideWhenUsed="0"/>
+    <w:lsdException w:name="Medium Grid 1 Accent 6" w:semiHidden="0" w:uiPriority="67" w:unhideWhenUsed="0"/>
+    <w:lsdException w:name="Medium Grid 2 Accent 6" w:semiHidden="0" w:uiPriority="68" w:unhideWhenUsed="0"/>
+    <w:lsdException w:name="Medium Grid 3 Accent 6" w:semiHidden="0" w:uiPriority="69" w:unhideWhenUsed="0"/>
+    <w:lsdException w:name="Dark List Accent 6" w:semiHidden="0" w:uiPriority="70" w:unhideWhenUsed="0"/>
+    <w:lsdException w:name="Colorful Shading Accent 6" w:semiHidden="0" w:uiPriority="71" w:unhideWhenUsed="0"/>
+    <w:lsdException w:name="Colorful List Accent 6" w:semiHidden="0" w:uiPriority="72" w:unhideWhenUsed="0"/>
+    <w:lsdException w:name="Colorful Grid Accent 6" w:semiHidden="0" w:uiPriority="73" w:unhideWhenUsed="0"/>
+    <w:lsdException w:name="Subtle Emphasis" w:semiHidden="0" w:uiPriority="19" w:unhideWhenUsed="0" w:qFormat="1"/>
+    <w:lsdException w:name="Intense Emphasis" w:semiHidden="0" w:uiPriority="21" w:unhideWhenUsed="0" w:qFormat="1"/>
+    <w:lsdException w:name="Subtle Reference" w:semiHidden="0" w:uiPriority="31" w:unhideWhenUsed="0" w:qFormat="1"/>
+    <w:lsdException w:name="Intense Reference" w:semiHidden="0" w:uiPriority="32" w:unhideWhenUsed="0" w:qFormat="1"/>
+    <w:lsdException w:name="Book Title" w:semiHidden="0" w:uiPriority="33" w:unhideWhenUsed="0" w:qFormat="1"/>
+    <w:lsdException w:name="Bibliography" w:uiPriority="37"/>
+    <w:lsdException w:name="TOC Heading" w:uiPriority="39" w:qFormat="1"/>
   </w:latentStyles>
   <w:style w:type="paragraph" w:default="1" w:styleId="Normal">
     <w:name w:val="Normal"/>
@@ -1439,10 +1612,31 @@
       <w:szCs w:val="26"/>
     </w:rPr>
   </w:style>
+  <w:style w:type="paragraph" w:styleId="Heading3">
+    <w:name w:val="heading 3"/>
+    <w:basedOn w:val="Normal"/>
+    <w:next w:val="Normal"/>
+    <w:link w:val="Heading3Char"/>
+    <w:uiPriority w:val="9"/>
+    <w:unhideWhenUsed/>
+    <w:qFormat/>
+    <w:rsid w:val="00B61B12"/>
+    <w:pPr>
+      <w:keepNext/>
+      <w:keepLines/>
+      <w:spacing w:before="200" w:after="0"/>
+      <w:outlineLvl w:val="2"/>
+    </w:pPr>
+    <w:rPr>
+      <w:rFonts w:asciiTheme="majorHAnsi" w:eastAsiaTheme="majorEastAsia" w:hAnsiTheme="majorHAnsi" w:cstheme="majorBidi"/>
+      <w:b/>
+      <w:bCs/>
+      <w:color w:val="90C226" w:themeColor="accent1"/>
+    </w:rPr>
+  </w:style>
   <w:style w:type="character" w:default="1" w:styleId="DefaultParagraphFont">
     <w:name w:val="Default Paragraph Font"/>
     <w:uiPriority w:val="1"/>
-    <w:semiHidden/>
     <w:unhideWhenUsed/>
   </w:style>
   <w:style w:type="table" w:default="1" w:styleId="TableNormal">
@@ -1648,6 +1842,554 @@
       <w:color w:val="6B911C" w:themeColor="accent1" w:themeShade="BF"/>
       <w:sz w:val="26"/>
       <w:szCs w:val="26"/>
+    </w:rPr>
+  </w:style>
+  <w:style w:type="paragraph" w:styleId="BalloonText">
+    <w:name w:val="Balloon Text"/>
+    <w:basedOn w:val="Normal"/>
+    <w:link w:val="BalloonTextChar"/>
+    <w:uiPriority w:val="99"/>
+    <w:semiHidden/>
+    <w:unhideWhenUsed/>
+    <w:rsid w:val="00D53224"/>
+    <w:pPr>
+      <w:spacing w:after="0" w:line="240" w:lineRule="auto"/>
+    </w:pPr>
+    <w:rPr>
+      <w:rFonts w:ascii="Tahoma" w:hAnsi="Tahoma" w:cs="Tahoma"/>
+      <w:sz w:val="16"/>
+      <w:szCs w:val="16"/>
+    </w:rPr>
+  </w:style>
+  <w:style w:type="character" w:customStyle="1" w:styleId="BalloonTextChar">
+    <w:name w:val="Balloon Text Char"/>
+    <w:basedOn w:val="DefaultParagraphFont"/>
+    <w:link w:val="BalloonText"/>
+    <w:uiPriority w:val="99"/>
+    <w:semiHidden/>
+    <w:rsid w:val="00D53224"/>
+    <w:rPr>
+      <w:rFonts w:ascii="Tahoma" w:hAnsi="Tahoma" w:cs="Tahoma"/>
+      <w:sz w:val="16"/>
+      <w:szCs w:val="16"/>
+    </w:rPr>
+  </w:style>
+  <w:style w:type="character" w:styleId="SubtleEmphasis">
+    <w:name w:val="Subtle Emphasis"/>
+    <w:basedOn w:val="DefaultParagraphFont"/>
+    <w:uiPriority w:val="19"/>
+    <w:qFormat/>
+    <w:rsid w:val="00125E7E"/>
+    <w:rPr>
+      <w:i/>
+      <w:iCs/>
+      <w:color w:val="808080" w:themeColor="text1" w:themeTint="7F"/>
+    </w:rPr>
+  </w:style>
+  <w:style w:type="character" w:customStyle="1" w:styleId="Heading3Char">
+    <w:name w:val="Heading 3 Char"/>
+    <w:basedOn w:val="DefaultParagraphFont"/>
+    <w:link w:val="Heading3"/>
+    <w:uiPriority w:val="9"/>
+    <w:rsid w:val="00B61B12"/>
+    <w:rPr>
+      <w:rFonts w:asciiTheme="majorHAnsi" w:eastAsiaTheme="majorEastAsia" w:hAnsiTheme="majorHAnsi" w:cstheme="majorBidi"/>
+      <w:b/>
+      <w:bCs/>
+      <w:color w:val="90C226" w:themeColor="accent1"/>
+    </w:rPr>
+  </w:style>
+</w:styles>
+</file>
+
+<file path=word/stylesWithEffects.xml><?xml version="1.0" encoding="utf-8"?>
+<w:styles xmlns:wpc="http://schemas.microsoft.com/office/word/2010/wordprocessingCanvas" xmlns:mc="http://schemas.openxmlformats.org/markup-compatibility/2006" xmlns:o="urn:schemas-microsoft-com:office:office" xmlns:r="http://schemas.openxmlformats.org/officeDocument/2006/relationships" xmlns:m="http://schemas.openxmlformats.org/officeDocument/2006/math" xmlns:v="urn:schemas-microsoft-com:vml" xmlns:wp14="http://schemas.microsoft.com/office/word/2010/wordprocessingDrawing" xmlns:wp="http://schemas.openxmlformats.org/drawingml/2006/wordprocessingDrawing" xmlns:w10="urn:schemas-microsoft-com:office:word" xmlns:w="http://schemas.openxmlformats.org/wordprocessingml/2006/main" xmlns:w14="http://schemas.microsoft.com/office/word/2010/wordml" xmlns:wpg="http://schemas.microsoft.com/office/word/2010/wordprocessingGroup" xmlns:wpi="http://schemas.microsoft.com/office/word/2010/wordprocessingInk" xmlns:wne="http://schemas.microsoft.com/office/word/2006/wordml" xmlns:wps="http://schemas.microsoft.com/office/word/2010/wordprocessingShape" mc:Ignorable="w14 wp14">
+  <w:docDefaults>
+    <w:rPrDefault>
+      <w:rPr>
+        <w:rFonts w:asciiTheme="minorHAnsi" w:eastAsiaTheme="minorHAnsi" w:hAnsiTheme="minorHAnsi" w:cstheme="minorBidi"/>
+        <w:sz w:val="22"/>
+        <w:szCs w:val="22"/>
+        <w:lang w:val="en-US" w:eastAsia="en-US" w:bidi="he-IL"/>
+      </w:rPr>
+    </w:rPrDefault>
+    <w:pPrDefault>
+      <w:pPr>
+        <w:spacing w:after="160" w:line="259" w:lineRule="auto"/>
+      </w:pPr>
+    </w:pPrDefault>
+  </w:docDefaults>
+  <w:latentStyles w:defLockedState="0" w:defUIPriority="99" w:defSemiHidden="1" w:defUnhideWhenUsed="1" w:defQFormat="0" w:count="267">
+    <w:lsdException w:name="Normal" w:semiHidden="0" w:uiPriority="0" w:unhideWhenUsed="0" w:qFormat="1"/>
+    <w:lsdException w:name="heading 1" w:semiHidden="0" w:uiPriority="9" w:unhideWhenUsed="0" w:qFormat="1"/>
+    <w:lsdException w:name="heading 2" w:uiPriority="9" w:qFormat="1"/>
+    <w:lsdException w:name="heading 3" w:uiPriority="9" w:qFormat="1"/>
+    <w:lsdException w:name="heading 4" w:uiPriority="9" w:qFormat="1"/>
+    <w:lsdException w:name="heading 5" w:uiPriority="9" w:qFormat="1"/>
+    <w:lsdException w:name="heading 6" w:uiPriority="9" w:qFormat="1"/>
+    <w:lsdException w:name="heading 7" w:uiPriority="9" w:qFormat="1"/>
+    <w:lsdException w:name="heading 8" w:uiPriority="9" w:qFormat="1"/>
+    <w:lsdException w:name="heading 9" w:uiPriority="9" w:qFormat="1"/>
+    <w:lsdException w:name="toc 1" w:uiPriority="39"/>
+    <w:lsdException w:name="toc 2" w:uiPriority="39"/>
+    <w:lsdException w:name="toc 3" w:uiPriority="39"/>
+    <w:lsdException w:name="toc 4" w:uiPriority="39"/>
+    <w:lsdException w:name="toc 5" w:uiPriority="39"/>
+    <w:lsdException w:name="toc 6" w:uiPriority="39"/>
+    <w:lsdException w:name="toc 7" w:uiPriority="39"/>
+    <w:lsdException w:name="toc 8" w:uiPriority="39"/>
+    <w:lsdException w:name="toc 9" w:uiPriority="39"/>
+    <w:lsdException w:name="caption" w:uiPriority="35" w:qFormat="1"/>
+    <w:lsdException w:name="Title" w:semiHidden="0" w:uiPriority="10" w:unhideWhenUsed="0" w:qFormat="1"/>
+    <w:lsdException w:name="Default Paragraph Font" w:uiPriority="1"/>
+    <w:lsdException w:name="Subtitle" w:semiHidden="0" w:uiPriority="11" w:unhideWhenUsed="0" w:qFormat="1"/>
+    <w:lsdException w:name="Strong" w:semiHidden="0" w:uiPriority="22" w:unhideWhenUsed="0" w:qFormat="1"/>
+    <w:lsdException w:name="Emphasis" w:semiHidden="0" w:uiPriority="20" w:unhideWhenUsed="0" w:qFormat="1"/>
+    <w:lsdException w:name="Table Grid" w:uiPriority="39"/>
+    <w:lsdException w:name="Placeholder Text" w:unhideWhenUsed="0"/>
+    <w:lsdException w:name="No Spacing" w:semiHidden="0" w:uiPriority="1" w:unhideWhenUsed="0" w:qFormat="1"/>
+    <w:lsdException w:name="Light Shading" w:semiHidden="0" w:uiPriority="60" w:unhideWhenUsed="0"/>
+    <w:lsdException w:name="Light List" w:semiHidden="0" w:uiPriority="61" w:unhideWhenUsed="0"/>
+    <w:lsdException w:name="Light Grid" w:semiHidden="0" w:uiPriority="62" w:unhideWhenUsed="0"/>
+    <w:lsdException w:name="Medium Shading 1" w:semiHidden="0" w:uiPriority="63" w:unhideWhenUsed="0"/>
+    <w:lsdException w:name="Medium Shading 2" w:semiHidden="0" w:uiPriority="64" w:unhideWhenUsed="0"/>
+    <w:lsdException w:name="Medium List 1" w:semiHidden="0" w:uiPriority="65" w:unhideWhenUsed="0"/>
+    <w:lsdException w:name="Medium List 2" w:semiHidden="0" w:uiPriority="66" w:unhideWhenUsed="0"/>
+    <w:lsdException w:name="Medium Grid 1" w:semiHidden="0" w:uiPriority="67" w:unhideWhenUsed="0"/>
+    <w:lsdException w:name="Medium Grid 2" w:semiHidden="0" w:uiPriority="68" w:unhideWhenUsed="0"/>
+    <w:lsdException w:name="Medium Grid 3" w:semiHidden="0" w:uiPriority="69" w:unhideWhenUsed="0"/>
+    <w:lsdException w:name="Dark List" w:semiHidden="0" w:uiPriority="70" w:unhideWhenUsed="0"/>
+    <w:lsdException w:name="Colorful Shading" w:semiHidden="0" w:uiPriority="71" w:unhideWhenUsed="0"/>
+    <w:lsdException w:name="Colorful List" w:semiHidden="0" w:uiPriority="72" w:unhideWhenUsed="0"/>
+    <w:lsdException w:name="Colorful Grid" w:semiHidden="0" w:uiPriority="73" w:unhideWhenUsed="0"/>
+    <w:lsdException w:name="Light Shading Accent 1" w:semiHidden="0" w:uiPriority="60" w:unhideWhenUsed="0"/>
+    <w:lsdException w:name="Light List Accent 1" w:semiHidden="0" w:uiPriority="61" w:unhideWhenUsed="0"/>
+    <w:lsdException w:name="Light Grid Accent 1" w:semiHidden="0" w:uiPriority="62" w:unhideWhenUsed="0"/>
+    <w:lsdException w:name="Medium Shading 1 Accent 1" w:semiHidden="0" w:uiPriority="63" w:unhideWhenUsed="0"/>
+    <w:lsdException w:name="Medium Shading 2 Accent 1" w:semiHidden="0" w:uiPriority="64" w:unhideWhenUsed="0"/>
+    <w:lsdException w:name="Medium List 1 Accent 1" w:semiHidden="0" w:uiPriority="65" w:unhideWhenUsed="0"/>
+    <w:lsdException w:name="Revision" w:unhideWhenUsed="0"/>
+    <w:lsdException w:name="List Paragraph" w:semiHidden="0" w:uiPriority="34" w:unhideWhenUsed="0" w:qFormat="1"/>
+    <w:lsdException w:name="Quote" w:semiHidden="0" w:uiPriority="29" w:unhideWhenUsed="0" w:qFormat="1"/>
+    <w:lsdException w:name="Intense Quote" w:semiHidden="0" w:uiPriority="30" w:unhideWhenUsed="0" w:qFormat="1"/>
+    <w:lsdException w:name="Medium List 2 Accent 1" w:semiHidden="0" w:uiPriority="66" w:unhideWhenUsed="0"/>
+    <w:lsdException w:name="Medium Grid 1 Accent 1" w:semiHidden="0" w:uiPriority="67" w:unhideWhenUsed="0"/>
+    <w:lsdException w:name="Medium Grid 2 Accent 1" w:semiHidden="0" w:uiPriority="68" w:unhideWhenUsed="0"/>
+    <w:lsdException w:name="Medium Grid 3 Accent 1" w:semiHidden="0" w:uiPriority="69" w:unhideWhenUsed="0"/>
+    <w:lsdException w:name="Dark List Accent 1" w:semiHidden="0" w:uiPriority="70" w:unhideWhenUsed="0"/>
+    <w:lsdException w:name="Colorful Shading Accent 1" w:semiHidden="0" w:uiPriority="71" w:unhideWhenUsed="0"/>
+    <w:lsdException w:name="Colorful List Accent 1" w:semiHidden="0" w:uiPriority="72" w:unhideWhenUsed="0"/>
+    <w:lsdException w:name="Colorful Grid Accent 1" w:semiHidden="0" w:uiPriority="73" w:unhideWhenUsed="0"/>
+    <w:lsdException w:name="Light Shading Accent 2" w:semiHidden="0" w:uiPriority="60" w:unhideWhenUsed="0"/>
+    <w:lsdException w:name="Light List Accent 2" w:semiHidden="0" w:uiPriority="61" w:unhideWhenUsed="0"/>
+    <w:lsdException w:name="Light Grid Accent 2" w:semiHidden="0" w:uiPriority="62" w:unhideWhenUsed="0"/>
+    <w:lsdException w:name="Medium Shading 1 Accent 2" w:semiHidden="0" w:uiPriority="63" w:unhideWhenUsed="0"/>
+    <w:lsdException w:name="Medium Shading 2 Accent 2" w:semiHidden="0" w:uiPriority="64" w:unhideWhenUsed="0"/>
+    <w:lsdException w:name="Medium List 1 Accent 2" w:semiHidden="0" w:uiPriority="65" w:unhideWhenUsed="0"/>
+    <w:lsdException w:name="Medium List 2 Accent 2" w:semiHidden="0" w:uiPriority="66" w:unhideWhenUsed="0"/>
+    <w:lsdException w:name="Medium Grid 1 Accent 2" w:semiHidden="0" w:uiPriority="67" w:unhideWhenUsed="0"/>
+    <w:lsdException w:name="Medium Grid 2 Accent 2" w:semiHidden="0" w:uiPriority="68" w:unhideWhenUsed="0"/>
+    <w:lsdException w:name="Medium Grid 3 Accent 2" w:semiHidden="0" w:uiPriority="69" w:unhideWhenUsed="0"/>
+    <w:lsdException w:name="Dark List Accent 2" w:semiHidden="0" w:uiPriority="70" w:unhideWhenUsed="0"/>
+    <w:lsdException w:name="Colorful Shading Accent 2" w:semiHidden="0" w:uiPriority="71" w:unhideWhenUsed="0"/>
+    <w:lsdException w:name="Colorful List Accent 2" w:semiHidden="0" w:uiPriority="72" w:unhideWhenUsed="0"/>
+    <w:lsdException w:name="Colorful Grid Accent 2" w:semiHidden="0" w:uiPriority="73" w:unhideWhenUsed="0"/>
+    <w:lsdException w:name="Light Shading Accent 3" w:semiHidden="0" w:uiPriority="60" w:unhideWhenUsed="0"/>
+    <w:lsdException w:name="Light List Accent 3" w:semiHidden="0" w:uiPriority="61" w:unhideWhenUsed="0"/>
+    <w:lsdException w:name="Light Grid Accent 3" w:semiHidden="0" w:uiPriority="62" w:unhideWhenUsed="0"/>
+    <w:lsdException w:name="Medium Shading 1 Accent 3" w:semiHidden="0" w:uiPriority="63" w:unhideWhenUsed="0"/>
+    <w:lsdException w:name="Medium Shading 2 Accent 3" w:semiHidden="0" w:uiPriority="64" w:unhideWhenUsed="0"/>
+    <w:lsdException w:name="Medium List 1 Accent 3" w:semiHidden="0" w:uiPriority="65" w:unhideWhenUsed="0"/>
+    <w:lsdException w:name="Medium List 2 Accent 3" w:semiHidden="0" w:uiPriority="66" w:unhideWhenUsed="0"/>
+    <w:lsdException w:name="Medium Grid 1 Accent 3" w:semiHidden="0" w:uiPriority="67" w:unhideWhenUsed="0"/>
+    <w:lsdException w:name="Medium Grid 2 Accent 3" w:semiHidden="0" w:uiPriority="68" w:unhideWhenUsed="0"/>
+    <w:lsdException w:name="Medium Grid 3 Accent 3" w:semiHidden="0" w:uiPriority="69" w:unhideWhenUsed="0"/>
+    <w:lsdException w:name="Dark List Accent 3" w:semiHidden="0" w:uiPriority="70" w:unhideWhenUsed="0"/>
+    <w:lsdException w:name="Colorful Shading Accent 3" w:semiHidden="0" w:uiPriority="71" w:unhideWhenUsed="0"/>
+    <w:lsdException w:name="Colorful List Accent 3" w:semiHidden="0" w:uiPriority="72" w:unhideWhenUsed="0"/>
+    <w:lsdException w:name="Colorful Grid Accent 3" w:semiHidden="0" w:uiPriority="73" w:unhideWhenUsed="0"/>
+    <w:lsdException w:name="Light Shading Accent 4" w:semiHidden="0" w:uiPriority="60" w:unhideWhenUsed="0"/>
+    <w:lsdException w:name="Light List Accent 4" w:semiHidden="0" w:uiPriority="61" w:unhideWhenUsed="0"/>
+    <w:lsdException w:name="Light Grid Accent 4" w:semiHidden="0" w:uiPriority="62" w:unhideWhenUsed="0"/>
+    <w:lsdException w:name="Medium Shading 1 Accent 4" w:semiHidden="0" w:uiPriority="63" w:unhideWhenUsed="0"/>
+    <w:lsdException w:name="Medium Shading 2 Accent 4" w:semiHidden="0" w:uiPriority="64" w:unhideWhenUsed="0"/>
+    <w:lsdException w:name="Medium List 1 Accent 4" w:semiHidden="0" w:uiPriority="65" w:unhideWhenUsed="0"/>
+    <w:lsdException w:name="Medium List 2 Accent 4" w:semiHidden="0" w:uiPriority="66" w:unhideWhenUsed="0"/>
+    <w:lsdException w:name="Medium Grid 1 Accent 4" w:semiHidden="0" w:uiPriority="67" w:unhideWhenUsed="0"/>
+    <w:lsdException w:name="Medium Grid 2 Accent 4" w:semiHidden="0" w:uiPriority="68" w:unhideWhenUsed="0"/>
+    <w:lsdException w:name="Medium Grid 3 Accent 4" w:semiHidden="0" w:uiPriority="69" w:unhideWhenUsed="0"/>
+    <w:lsdException w:name="Dark List Accent 4" w:semiHidden="0" w:uiPriority="70" w:unhideWhenUsed="0"/>
+    <w:lsdException w:name="Colorful Shading Accent 4" w:semiHidden="0" w:uiPriority="71" w:unhideWhenUsed="0"/>
+    <w:lsdException w:name="Colorful List Accent 4" w:semiHidden="0" w:uiPriority="72" w:unhideWhenUsed="0"/>
+    <w:lsdException w:name="Colorful Grid Accent 4" w:semiHidden="0" w:uiPriority="73" w:unhideWhenUsed="0"/>
+    <w:lsdException w:name="Light Shading Accent 5" w:semiHidden="0" w:uiPriority="60" w:unhideWhenUsed="0"/>
+    <w:lsdException w:name="Light List Accent 5" w:semiHidden="0" w:uiPriority="61" w:unhideWhenUsed="0"/>
+    <w:lsdException w:name="Light Grid Accent 5" w:semiHidden="0" w:uiPriority="62" w:unhideWhenUsed="0"/>
+    <w:lsdException w:name="Medium Shading 1 Accent 5" w:semiHidden="0" w:uiPriority="63" w:unhideWhenUsed="0"/>
+    <w:lsdException w:name="Medium Shading 2 Accent 5" w:semiHidden="0" w:uiPriority="64" w:unhideWhenUsed="0"/>
+    <w:lsdException w:name="Medium List 1 Accent 5" w:semiHidden="0" w:uiPriority="65" w:unhideWhenUsed="0"/>
+    <w:lsdException w:name="Medium List 2 Accent 5" w:semiHidden="0" w:uiPriority="66" w:unhideWhenUsed="0"/>
+    <w:lsdException w:name="Medium Grid 1 Accent 5" w:semiHidden="0" w:uiPriority="67" w:unhideWhenUsed="0"/>
+    <w:lsdException w:name="Medium Grid 2 Accent 5" w:semiHidden="0" w:uiPriority="68" w:unhideWhenUsed="0"/>
+    <w:lsdException w:name="Medium Grid 3 Accent 5" w:semiHidden="0" w:uiPriority="69" w:unhideWhenUsed="0"/>
+    <w:lsdException w:name="Dark List Accent 5" w:semiHidden="0" w:uiPriority="70" w:unhideWhenUsed="0"/>
+    <w:lsdException w:name="Colorful Shading Accent 5" w:semiHidden="0" w:uiPriority="71" w:unhideWhenUsed="0"/>
+    <w:lsdException w:name="Colorful List Accent 5" w:semiHidden="0" w:uiPriority="72" w:unhideWhenUsed="0"/>
+    <w:lsdException w:name="Colorful Grid Accent 5" w:semiHidden="0" w:uiPriority="73" w:unhideWhenUsed="0"/>
+    <w:lsdException w:name="Light Shading Accent 6" w:semiHidden="0" w:uiPriority="60" w:unhideWhenUsed="0"/>
+    <w:lsdException w:name="Light List Accent 6" w:semiHidden="0" w:uiPriority="61" w:unhideWhenUsed="0"/>
+    <w:lsdException w:name="Light Grid Accent 6" w:semiHidden="0" w:uiPriority="62" w:unhideWhenUsed="0"/>
+    <w:lsdException w:name="Medium Shading 1 Accent 6" w:semiHidden="0" w:uiPriority="63" w:unhideWhenUsed="0"/>
+    <w:lsdException w:name="Medium Shading 2 Accent 6" w:semiHidden="0" w:uiPriority="64" w:unhideWhenUsed="0"/>
+    <w:lsdException w:name="Medium List 1 Accent 6" w:semiHidden="0" w:uiPriority="65" w:unhideWhenUsed="0"/>
+    <w:lsdException w:name="Medium List 2 Accent 6" w:semiHidden="0" w:uiPriority="66" w:unhideWhenUsed="0"/>
+    <w:lsdException w:name="Medium Grid 1 Accent 6" w:semiHidden="0" w:uiPriority="67" w:unhideWhenUsed="0"/>
+    <w:lsdException w:name="Medium Grid 2 Accent 6" w:semiHidden="0" w:uiPriority="68" w:unhideWhenUsed="0"/>
+    <w:lsdException w:name="Medium Grid 3 Accent 6" w:semiHidden="0" w:uiPriority="69" w:unhideWhenUsed="0"/>
+    <w:lsdException w:name="Dark List Accent 6" w:semiHidden="0" w:uiPriority="70" w:unhideWhenUsed="0"/>
+    <w:lsdException w:name="Colorful Shading Accent 6" w:semiHidden="0" w:uiPriority="71" w:unhideWhenUsed="0"/>
+    <w:lsdException w:name="Colorful List Accent 6" w:semiHidden="0" w:uiPriority="72" w:unhideWhenUsed="0"/>
+    <w:lsdException w:name="Colorful Grid Accent 6" w:semiHidden="0" w:uiPriority="73" w:unhideWhenUsed="0"/>
+    <w:lsdException w:name="Subtle Emphasis" w:semiHidden="0" w:uiPriority="19" w:unhideWhenUsed="0" w:qFormat="1"/>
+    <w:lsdException w:name="Intense Emphasis" w:semiHidden="0" w:uiPriority="21" w:unhideWhenUsed="0" w:qFormat="1"/>
+    <w:lsdException w:name="Subtle Reference" w:semiHidden="0" w:uiPriority="31" w:unhideWhenUsed="0" w:qFormat="1"/>
+    <w:lsdException w:name="Intense Reference" w:semiHidden="0" w:uiPriority="32" w:unhideWhenUsed="0" w:qFormat="1"/>
+    <w:lsdException w:name="Book Title" w:semiHidden="0" w:uiPriority="33" w:unhideWhenUsed="0" w:qFormat="1"/>
+    <w:lsdException w:name="Bibliography" w:uiPriority="37"/>
+    <w:lsdException w:name="TOC Heading" w:uiPriority="39" w:qFormat="1"/>
+  </w:latentStyles>
+  <w:style w:type="paragraph" w:default="1" w:styleId="Normal">
+    <w:name w:val="Normal"/>
+    <w:qFormat/>
+  </w:style>
+  <w:style w:type="paragraph" w:styleId="Heading1">
+    <w:name w:val="heading 1"/>
+    <w:basedOn w:val="Normal"/>
+    <w:next w:val="Normal"/>
+    <w:link w:val="Heading1Char"/>
+    <w:uiPriority w:val="9"/>
+    <w:qFormat/>
+    <w:rsid w:val="00456C03"/>
+    <w:pPr>
+      <w:keepNext/>
+      <w:keepLines/>
+      <w:spacing w:before="240" w:after="0"/>
+      <w:outlineLvl w:val="0"/>
+    </w:pPr>
+    <w:rPr>
+      <w:rFonts w:asciiTheme="majorHAnsi" w:eastAsiaTheme="majorEastAsia" w:hAnsiTheme="majorHAnsi" w:cstheme="majorBidi"/>
+      <w:color w:val="6B911C" w:themeColor="accent1" w:themeShade="BF"/>
+      <w:sz w:val="32"/>
+      <w:szCs w:val="32"/>
+    </w:rPr>
+  </w:style>
+  <w:style w:type="paragraph" w:styleId="Heading2">
+    <w:name w:val="heading 2"/>
+    <w:basedOn w:val="Normal"/>
+    <w:next w:val="Normal"/>
+    <w:link w:val="Heading2Char"/>
+    <w:uiPriority w:val="9"/>
+    <w:unhideWhenUsed/>
+    <w:qFormat/>
+    <w:rsid w:val="009A53BA"/>
+    <w:pPr>
+      <w:keepNext/>
+      <w:keepLines/>
+      <w:spacing w:before="40" w:after="0"/>
+      <w:outlineLvl w:val="1"/>
+    </w:pPr>
+    <w:rPr>
+      <w:rFonts w:asciiTheme="majorHAnsi" w:eastAsiaTheme="majorEastAsia" w:hAnsiTheme="majorHAnsi" w:cstheme="majorBidi"/>
+      <w:color w:val="6B911C" w:themeColor="accent1" w:themeShade="BF"/>
+      <w:sz w:val="26"/>
+      <w:szCs w:val="26"/>
+    </w:rPr>
+  </w:style>
+  <w:style w:type="paragraph" w:styleId="Heading3">
+    <w:name w:val="heading 3"/>
+    <w:basedOn w:val="Normal"/>
+    <w:next w:val="Normal"/>
+    <w:link w:val="Heading3Char"/>
+    <w:uiPriority w:val="9"/>
+    <w:unhideWhenUsed/>
+    <w:qFormat/>
+    <w:rsid w:val="00B61B12"/>
+    <w:pPr>
+      <w:keepNext/>
+      <w:keepLines/>
+      <w:spacing w:before="200" w:after="0"/>
+      <w:outlineLvl w:val="2"/>
+    </w:pPr>
+    <w:rPr>
+      <w:rFonts w:asciiTheme="majorHAnsi" w:eastAsiaTheme="majorEastAsia" w:hAnsiTheme="majorHAnsi" w:cstheme="majorBidi"/>
+      <w:b/>
+      <w:bCs/>
+      <w:color w:val="90C226" w:themeColor="accent1"/>
+    </w:rPr>
+  </w:style>
+  <w:style w:type="character" w:default="1" w:styleId="DefaultParagraphFont">
+    <w:name w:val="Default Paragraph Font"/>
+    <w:uiPriority w:val="1"/>
+    <w:unhideWhenUsed/>
+  </w:style>
+  <w:style w:type="table" w:default="1" w:styleId="TableNormal">
+    <w:name w:val="Normal Table"/>
+    <w:uiPriority w:val="99"/>
+    <w:semiHidden/>
+    <w:unhideWhenUsed/>
+    <w:tblPr>
+      <w:tblInd w:w="0" w:type="dxa"/>
+      <w:tblCellMar>
+        <w:top w:w="0" w:type="dxa"/>
+        <w:left w:w="108" w:type="dxa"/>
+        <w:bottom w:w="0" w:type="dxa"/>
+        <w:right w:w="108" w:type="dxa"/>
+      </w:tblCellMar>
+    </w:tblPr>
+  </w:style>
+  <w:style w:type="numbering" w:default="1" w:styleId="NoList">
+    <w:name w:val="No List"/>
+    <w:uiPriority w:val="99"/>
+    <w:semiHidden/>
+    <w:unhideWhenUsed/>
+  </w:style>
+  <w:style w:type="paragraph" w:styleId="Title">
+    <w:name w:val="Title"/>
+    <w:basedOn w:val="Normal"/>
+    <w:next w:val="Normal"/>
+    <w:link w:val="TitleChar"/>
+    <w:uiPriority w:val="10"/>
+    <w:qFormat/>
+    <w:rsid w:val="00456C03"/>
+    <w:pPr>
+      <w:spacing w:after="0" w:line="240" w:lineRule="auto"/>
+      <w:contextualSpacing/>
+    </w:pPr>
+    <w:rPr>
+      <w:rFonts w:asciiTheme="majorHAnsi" w:eastAsiaTheme="majorEastAsia" w:hAnsiTheme="majorHAnsi" w:cstheme="majorBidi"/>
+      <w:spacing w:val="-10"/>
+      <w:kern w:val="28"/>
+      <w:sz w:val="56"/>
+      <w:szCs w:val="56"/>
+    </w:rPr>
+  </w:style>
+  <w:style w:type="character" w:customStyle="1" w:styleId="TitleChar">
+    <w:name w:val="Title Char"/>
+    <w:basedOn w:val="DefaultParagraphFont"/>
+    <w:link w:val="Title"/>
+    <w:uiPriority w:val="10"/>
+    <w:rsid w:val="00456C03"/>
+    <w:rPr>
+      <w:rFonts w:asciiTheme="majorHAnsi" w:eastAsiaTheme="majorEastAsia" w:hAnsiTheme="majorHAnsi" w:cstheme="majorBidi"/>
+      <w:spacing w:val="-10"/>
+      <w:kern w:val="28"/>
+      <w:sz w:val="56"/>
+      <w:szCs w:val="56"/>
+    </w:rPr>
+  </w:style>
+  <w:style w:type="character" w:customStyle="1" w:styleId="Heading1Char">
+    <w:name w:val="Heading 1 Char"/>
+    <w:basedOn w:val="DefaultParagraphFont"/>
+    <w:link w:val="Heading1"/>
+    <w:uiPriority w:val="9"/>
+    <w:rsid w:val="00456C03"/>
+    <w:rPr>
+      <w:rFonts w:asciiTheme="majorHAnsi" w:eastAsiaTheme="majorEastAsia" w:hAnsiTheme="majorHAnsi" w:cstheme="majorBidi"/>
+      <w:color w:val="6B911C" w:themeColor="accent1" w:themeShade="BF"/>
+      <w:sz w:val="32"/>
+      <w:szCs w:val="32"/>
+    </w:rPr>
+  </w:style>
+  <w:style w:type="paragraph" w:styleId="ListParagraph">
+    <w:name w:val="List Paragraph"/>
+    <w:basedOn w:val="Normal"/>
+    <w:uiPriority w:val="34"/>
+    <w:qFormat/>
+    <w:rsid w:val="000D43C4"/>
+    <w:pPr>
+      <w:ind w:left="720"/>
+      <w:contextualSpacing/>
+    </w:pPr>
+  </w:style>
+  <w:style w:type="paragraph" w:styleId="FootnoteText">
+    <w:name w:val="footnote text"/>
+    <w:basedOn w:val="Normal"/>
+    <w:link w:val="FootnoteTextChar"/>
+    <w:uiPriority w:val="99"/>
+    <w:semiHidden/>
+    <w:unhideWhenUsed/>
+    <w:rsid w:val="000D43C4"/>
+    <w:pPr>
+      <w:spacing w:after="0" w:line="240" w:lineRule="auto"/>
+    </w:pPr>
+    <w:rPr>
+      <w:sz w:val="20"/>
+      <w:szCs w:val="20"/>
+    </w:rPr>
+  </w:style>
+  <w:style w:type="character" w:customStyle="1" w:styleId="FootnoteTextChar">
+    <w:name w:val="Footnote Text Char"/>
+    <w:basedOn w:val="DefaultParagraphFont"/>
+    <w:link w:val="FootnoteText"/>
+    <w:uiPriority w:val="99"/>
+    <w:semiHidden/>
+    <w:rsid w:val="000D43C4"/>
+    <w:rPr>
+      <w:sz w:val="20"/>
+      <w:szCs w:val="20"/>
+    </w:rPr>
+  </w:style>
+  <w:style w:type="character" w:styleId="FootnoteReference">
+    <w:name w:val="footnote reference"/>
+    <w:basedOn w:val="DefaultParagraphFont"/>
+    <w:uiPriority w:val="99"/>
+    <w:semiHidden/>
+    <w:unhideWhenUsed/>
+    <w:rsid w:val="000D43C4"/>
+    <w:rPr>
+      <w:vertAlign w:val="superscript"/>
+    </w:rPr>
+  </w:style>
+  <w:style w:type="character" w:styleId="Hyperlink">
+    <w:name w:val="Hyperlink"/>
+    <w:basedOn w:val="DefaultParagraphFont"/>
+    <w:uiPriority w:val="99"/>
+    <w:unhideWhenUsed/>
+    <w:rsid w:val="000D43C4"/>
+    <w:rPr>
+      <w:color w:val="99CA3C" w:themeColor="hyperlink"/>
+      <w:u w:val="single"/>
+    </w:rPr>
+  </w:style>
+  <w:style w:type="character" w:customStyle="1" w:styleId="UnresolvedMention1">
+    <w:name w:val="Unresolved Mention1"/>
+    <w:basedOn w:val="DefaultParagraphFont"/>
+    <w:uiPriority w:val="99"/>
+    <w:semiHidden/>
+    <w:unhideWhenUsed/>
+    <w:rsid w:val="000D43C4"/>
+    <w:rPr>
+      <w:color w:val="605E5C"/>
+      <w:shd w:val="clear" w:color="auto" w:fill="E1DFDD"/>
+    </w:rPr>
+  </w:style>
+  <w:style w:type="paragraph" w:styleId="EndnoteText">
+    <w:name w:val="endnote text"/>
+    <w:basedOn w:val="Normal"/>
+    <w:link w:val="EndnoteTextChar"/>
+    <w:uiPriority w:val="99"/>
+    <w:semiHidden/>
+    <w:unhideWhenUsed/>
+    <w:rsid w:val="000D43C4"/>
+    <w:pPr>
+      <w:spacing w:after="0" w:line="240" w:lineRule="auto"/>
+    </w:pPr>
+    <w:rPr>
+      <w:sz w:val="20"/>
+      <w:szCs w:val="20"/>
+    </w:rPr>
+  </w:style>
+  <w:style w:type="character" w:customStyle="1" w:styleId="EndnoteTextChar">
+    <w:name w:val="Endnote Text Char"/>
+    <w:basedOn w:val="DefaultParagraphFont"/>
+    <w:link w:val="EndnoteText"/>
+    <w:uiPriority w:val="99"/>
+    <w:semiHidden/>
+    <w:rsid w:val="000D43C4"/>
+    <w:rPr>
+      <w:sz w:val="20"/>
+      <w:szCs w:val="20"/>
+    </w:rPr>
+  </w:style>
+  <w:style w:type="character" w:styleId="EndnoteReference">
+    <w:name w:val="endnote reference"/>
+    <w:basedOn w:val="DefaultParagraphFont"/>
+    <w:uiPriority w:val="99"/>
+    <w:semiHidden/>
+    <w:unhideWhenUsed/>
+    <w:rsid w:val="000D43C4"/>
+    <w:rPr>
+      <w:vertAlign w:val="superscript"/>
+    </w:rPr>
+  </w:style>
+  <w:style w:type="character" w:styleId="FollowedHyperlink">
+    <w:name w:val="FollowedHyperlink"/>
+    <w:basedOn w:val="DefaultParagraphFont"/>
+    <w:uiPriority w:val="99"/>
+    <w:semiHidden/>
+    <w:unhideWhenUsed/>
+    <w:rsid w:val="00D8395D"/>
+    <w:rPr>
+      <w:color w:val="B9D181" w:themeColor="followedHyperlink"/>
+      <w:u w:val="single"/>
+    </w:rPr>
+  </w:style>
+  <w:style w:type="character" w:customStyle="1" w:styleId="Heading2Char">
+    <w:name w:val="Heading 2 Char"/>
+    <w:basedOn w:val="DefaultParagraphFont"/>
+    <w:link w:val="Heading2"/>
+    <w:uiPriority w:val="9"/>
+    <w:rsid w:val="009A53BA"/>
+    <w:rPr>
+      <w:rFonts w:asciiTheme="majorHAnsi" w:eastAsiaTheme="majorEastAsia" w:hAnsiTheme="majorHAnsi" w:cstheme="majorBidi"/>
+      <w:color w:val="6B911C" w:themeColor="accent1" w:themeShade="BF"/>
+      <w:sz w:val="26"/>
+      <w:szCs w:val="26"/>
+    </w:rPr>
+  </w:style>
+  <w:style w:type="paragraph" w:styleId="BalloonText">
+    <w:name w:val="Balloon Text"/>
+    <w:basedOn w:val="Normal"/>
+    <w:link w:val="BalloonTextChar"/>
+    <w:uiPriority w:val="99"/>
+    <w:semiHidden/>
+    <w:unhideWhenUsed/>
+    <w:rsid w:val="00D53224"/>
+    <w:pPr>
+      <w:spacing w:after="0" w:line="240" w:lineRule="auto"/>
+    </w:pPr>
+    <w:rPr>
+      <w:rFonts w:ascii="Tahoma" w:hAnsi="Tahoma" w:cs="Tahoma"/>
+      <w:sz w:val="16"/>
+      <w:szCs w:val="16"/>
+    </w:rPr>
+  </w:style>
+  <w:style w:type="character" w:customStyle="1" w:styleId="BalloonTextChar">
+    <w:name w:val="Balloon Text Char"/>
+    <w:basedOn w:val="DefaultParagraphFont"/>
+    <w:link w:val="BalloonText"/>
+    <w:uiPriority w:val="99"/>
+    <w:semiHidden/>
+    <w:rsid w:val="00D53224"/>
+    <w:rPr>
+      <w:rFonts w:ascii="Tahoma" w:hAnsi="Tahoma" w:cs="Tahoma"/>
+      <w:sz w:val="16"/>
+      <w:szCs w:val="16"/>
+    </w:rPr>
+  </w:style>
+  <w:style w:type="character" w:styleId="SubtleEmphasis">
+    <w:name w:val="Subtle Emphasis"/>
+    <w:basedOn w:val="DefaultParagraphFont"/>
+    <w:uiPriority w:val="19"/>
+    <w:qFormat/>
+    <w:rsid w:val="00125E7E"/>
+    <w:rPr>
+      <w:i/>
+      <w:iCs/>
+      <w:color w:val="808080" w:themeColor="text1" w:themeTint="7F"/>
+    </w:rPr>
+  </w:style>
+  <w:style w:type="character" w:customStyle="1" w:styleId="Heading3Char">
+    <w:name w:val="Heading 3 Char"/>
+    <w:basedOn w:val="DefaultParagraphFont"/>
+    <w:link w:val="Heading3"/>
+    <w:uiPriority w:val="9"/>
+    <w:rsid w:val="00B61B12"/>
+    <w:rPr>
+      <w:rFonts w:asciiTheme="majorHAnsi" w:eastAsiaTheme="majorEastAsia" w:hAnsiTheme="majorHAnsi" w:cstheme="majorBidi"/>
+      <w:b/>
+      <w:bCs/>
+      <w:color w:val="90C226" w:themeColor="accent1"/>
     </w:rPr>
   </w:style>
 </w:styles>
@@ -1904,7 +2646,7 @@
   <a:extraClrSchemeLst/>
   <a:extLst>
     <a:ext uri="{05A4C25C-085E-4340-85A3-A5531E510DB2}">
-      <thm15:themeFamily xmlns:thm15="http://schemas.microsoft.com/office/thememl/2012/main" name="Facet" id="{C0C680CD-088A-49FC-A102-D699147F32B2}" vid="{CFBC31BA-B70F-4F30-BCAA-4F3011E16C4D}"/>
+      <thm15:themeFamily xmlns:thm15="http://schemas.microsoft.com/office/thememl/2012/main" xmlns="" name="Facet" id="{C0C680CD-088A-49FC-A102-D699147F32B2}" vid="{CFBC31BA-B70F-4F30-BCAA-4F3011E16C4D}"/>
     </a:ext>
   </a:extLst>
 </a:theme>
@@ -1915,7 +2657,7 @@
 </file>
 
 <file path=customXml/itemProps1.xml><?xml version="1.0" encoding="utf-8"?>
-<ds:datastoreItem xmlns:ds="http://schemas.openxmlformats.org/officeDocument/2006/customXml" ds:itemID="{5D1BE4A3-312F-4F16-9549-64E7D6352744}">
+<ds:datastoreItem xmlns:ds="http://schemas.openxmlformats.org/officeDocument/2006/customXml" ds:itemID="{4B1C35DE-1DE6-46CB-8F11-24DB2052DDDD}">
   <ds:schemaRefs>
     <ds:schemaRef ds:uri="http://schemas.openxmlformats.org/officeDocument/2006/bibliography"/>
   </ds:schemaRefs>

</xml_diff>